<commit_message>
Continuidade na documentação e início da criação do banco de dados.
</commit_message>
<xml_diff>
--- a/Documentação/Padrão_Documentação_ES2V25_2[1].docx
+++ b/Documentação/Padrão_Documentação_ES2V25_2[1].docx
@@ -90,7 +90,14 @@
           <w:sz w:val="24"/>
           <w:szCs w:val="24"/>
         </w:rPr>
-        <w:t>Banco de Dados</w:t>
+        <w:t xml:space="preserve">Banco de Dados </w:t>
+      </w:r>
+      <w:r>
+        <w:rPr>
+          <w:sz w:val="24"/>
+          <w:szCs w:val="24"/>
+        </w:rPr>
+        <w:t>II</w:t>
       </w:r>
     </w:p>
     <w:p>
@@ -727,7 +734,7 @@
         <mc:AlternateContent>
           <mc:Choice Requires="wps">
             <w:drawing>
-              <wp:anchor behindDoc="1" distT="0" distB="28575" distL="0" distR="28575" simplePos="0" locked="0" layoutInCell="0" allowOverlap="1" relativeHeight="4" wp14:anchorId="6B4C7609">
+              <wp:anchor behindDoc="1" distT="13335" distB="12065" distL="13335" distR="12065" simplePos="0" locked="0" layoutInCell="0" allowOverlap="1" relativeHeight="4" wp14:anchorId="6B4C7609">
                 <wp:simplePos x="0" y="0"/>
                 <wp:positionH relativeFrom="margin">
                   <wp:posOffset>-104775</wp:posOffset>
@@ -777,7 +784,7 @@
                         <w:txbxContent>
                           <w:p>
                             <w:pPr>
-                              <w:pStyle w:val="Contedodoquadro"/>
+                              <w:pStyle w:val="Contedodoquadrouser"/>
                               <w:jc w:val="center"/>
                               <w:rPr>
                                 <w:color w:val="000000"/>
@@ -810,7 +817,7 @@
                   <w:txbxContent>
                     <w:p>
                       <w:pPr>
-                        <w:pStyle w:val="Contedodoquadro"/>
+                        <w:pStyle w:val="Contedodoquadrouser"/>
                         <w:jc w:val="center"/>
                         <w:rPr>
                           <w:color w:val="000000"/>
@@ -908,7 +915,7 @@
         <mc:AlternateContent>
           <mc:Choice Requires="wps">
             <w:drawing>
-              <wp:anchor behindDoc="1" distT="0" distB="28575" distL="0" distR="28575" simplePos="0" locked="0" layoutInCell="1" allowOverlap="1" relativeHeight="2" wp14:anchorId="484E0132">
+              <wp:anchor behindDoc="1" distT="13335" distB="12065" distL="13335" distR="12065" simplePos="0" locked="0" layoutInCell="1" allowOverlap="1" relativeHeight="2" wp14:anchorId="484E0132">
                 <wp:simplePos x="0" y="0"/>
                 <wp:positionH relativeFrom="column">
                   <wp:posOffset>-99060</wp:posOffset>
@@ -958,7 +965,7 @@
                         <w:txbxContent>
                           <w:p>
                             <w:pPr>
-                              <w:pStyle w:val="Contedodoquadro"/>
+                              <w:pStyle w:val="Contedodoquadrouser"/>
                               <w:rPr>
                                 <w:color w:val="000000"/>
                               </w:rPr>
@@ -971,7 +978,7 @@
                           </w:p>
                           <w:p>
                             <w:pPr>
-                              <w:pStyle w:val="Contedodoquadro"/>
+                              <w:pStyle w:val="Contedodoquadrouser"/>
                               <w:rPr>
                                 <w:color w:val="000000"/>
                               </w:rPr>
@@ -984,7 +991,7 @@
                           </w:p>
                           <w:p>
                             <w:pPr>
-                              <w:pStyle w:val="Contedodoquadro"/>
+                              <w:pStyle w:val="Contedodoquadrouser"/>
                               <w:rPr>
                                 <w:color w:val="000000"/>
                               </w:rPr>
@@ -997,7 +1004,7 @@
                           </w:p>
                           <w:p>
                             <w:pPr>
-                              <w:pStyle w:val="Contedodoquadro"/>
+                              <w:pStyle w:val="Contedodoquadrouser"/>
                               <w:rPr>
                                 <w:color w:val="000000"/>
                               </w:rPr>
@@ -1010,7 +1017,7 @@
                           </w:p>
                           <w:p>
                             <w:pPr>
-                              <w:pStyle w:val="Contedodoquadro"/>
+                              <w:pStyle w:val="Contedodoquadrouser"/>
                               <w:rPr>
                                 <w:color w:val="000000"/>
                               </w:rPr>
@@ -1042,7 +1049,7 @@
                   <w:txbxContent>
                     <w:p>
                       <w:pPr>
-                        <w:pStyle w:val="Contedodoquadro"/>
+                        <w:pStyle w:val="Contedodoquadrouser"/>
                         <w:rPr>
                           <w:color w:val="000000"/>
                         </w:rPr>
@@ -1055,7 +1062,7 @@
                     </w:p>
                     <w:p>
                       <w:pPr>
-                        <w:pStyle w:val="Contedodoquadro"/>
+                        <w:pStyle w:val="Contedodoquadrouser"/>
                         <w:rPr>
                           <w:color w:val="000000"/>
                         </w:rPr>
@@ -1068,7 +1075,7 @@
                     </w:p>
                     <w:p>
                       <w:pPr>
-                        <w:pStyle w:val="Contedodoquadro"/>
+                        <w:pStyle w:val="Contedodoquadrouser"/>
                         <w:rPr>
                           <w:color w:val="000000"/>
                         </w:rPr>
@@ -1081,7 +1088,7 @@
                     </w:p>
                     <w:p>
                       <w:pPr>
-                        <w:pStyle w:val="Contedodoquadro"/>
+                        <w:pStyle w:val="Contedodoquadrouser"/>
                         <w:rPr>
                           <w:color w:val="000000"/>
                         </w:rPr>
@@ -1094,7 +1101,7 @@
                     </w:p>
                     <w:p>
                       <w:pPr>
-                        <w:pStyle w:val="Contedodoquadro"/>
+                        <w:pStyle w:val="Contedodoquadrouser"/>
                         <w:rPr>
                           <w:color w:val="000000"/>
                         </w:rPr>
@@ -1121,15 +1128,7 @@
       </w:pPr>
       <w:r>
         <w:rPr/>
-        <w:t xml:space="preserve">GRUPO: </w:t>
-      </w:r>
-      <w:r>
-        <w:rPr/>
-        <w:t>5</w:t>
-      </w:r>
-      <w:r>
-        <w:rPr/>
-        <w:t xml:space="preserve">           SEMESTRE: </w:t>
+        <w:t xml:space="preserve">GRUPO: 5           SEMESTRE: </w:t>
       </w:r>
       <w:sdt>
         <w:sdtPr>
@@ -1151,11 +1150,6 @@
             <w:rPr/>
             <w:t>2/2025</w:t>
           </w:r>
-          <w:r>
-            <w:rPr>
-              <w:rStyle w:val="PlaceholderText"/>
-            </w:rPr>
-          </w:r>
         </w:sdtContent>
       </w:sdt>
     </w:p>
@@ -1193,9 +1187,6 @@
           <w:r>
             <w:rPr/>
             <w:t>Pet &amp; Pet</w:t>
-          </w:r>
-          <w:r>
-            <w:rPr/>
           </w:r>
         </w:sdtContent>
       </w:sdt>
@@ -1361,8 +1352,8 @@
         <w:tblLook w:firstRow="1" w:noVBand="1" w:lastRow="0" w:firstColumn="1" w:lastColumn="0" w:noHBand="0" w:val="04a0"/>
       </w:tblPr>
       <w:tblGrid>
-        <w:gridCol w:w="7372"/>
-        <w:gridCol w:w="1416"/>
+        <w:gridCol w:w="7373"/>
+        <w:gridCol w:w="1415"/>
       </w:tblGrid>
       <w:tr>
         <w:trPr>
@@ -1370,13 +1361,14 @@
         </w:trPr>
         <w:tc>
           <w:tcPr>
-            <w:tcW w:w="7372" w:type="dxa"/>
+            <w:tcW w:w="7373" w:type="dxa"/>
             <w:tcBorders/>
           </w:tcPr>
           <w:p>
             <w:pPr>
               <w:pStyle w:val="Normal"/>
               <w:widowControl/>
+              <w:suppressAutoHyphens w:val="true"/>
               <w:spacing w:lineRule="auto" w:line="240" w:before="0" w:after="0"/>
               <w:rPr>
                 <w:rFonts w:ascii="Arial" w:hAnsi="Arial" w:cs="Arial"/>
@@ -1396,13 +1388,14 @@
         </w:tc>
         <w:tc>
           <w:tcPr>
-            <w:tcW w:w="1416" w:type="dxa"/>
+            <w:tcW w:w="1415" w:type="dxa"/>
             <w:tcBorders/>
           </w:tcPr>
           <w:p>
             <w:pPr>
               <w:pStyle w:val="Normal"/>
               <w:widowControl/>
+              <w:suppressAutoHyphens w:val="true"/>
               <w:spacing w:lineRule="auto" w:line="240" w:before="0" w:after="0"/>
               <w:rPr>
                 <w:rFonts w:ascii="Arial" w:hAnsi="Arial" w:cs="Arial"/>
@@ -1427,13 +1420,14 @@
         </w:trPr>
         <w:tc>
           <w:tcPr>
-            <w:tcW w:w="7372" w:type="dxa"/>
+            <w:tcW w:w="7373" w:type="dxa"/>
             <w:tcBorders/>
           </w:tcPr>
           <w:p>
             <w:pPr>
               <w:pStyle w:val="Normal"/>
               <w:widowControl/>
+              <w:suppressAutoHyphens w:val="true"/>
               <w:spacing w:lineRule="auto" w:line="240" w:before="0" w:after="0"/>
               <w:rPr>
                 <w:rFonts w:ascii="Cambria" w:hAnsi="Cambria" w:eastAsia="Cambria" w:cs=""/>
@@ -1457,13 +1451,14 @@
         </w:tc>
         <w:tc>
           <w:tcPr>
-            <w:tcW w:w="1416" w:type="dxa"/>
+            <w:tcW w:w="1415" w:type="dxa"/>
             <w:tcBorders/>
           </w:tcPr>
           <w:p>
             <w:pPr>
               <w:pStyle w:val="Normal"/>
               <w:widowControl/>
+              <w:suppressAutoHyphens w:val="true"/>
               <w:spacing w:lineRule="auto" w:line="240" w:before="0" w:after="0"/>
               <w:rPr>
                 <w:rFonts w:ascii="Cambria" w:hAnsi="Cambria" w:eastAsia="Cambria" w:cs=""/>
@@ -1491,13 +1486,14 @@
         </w:trPr>
         <w:tc>
           <w:tcPr>
-            <w:tcW w:w="7372" w:type="dxa"/>
+            <w:tcW w:w="7373" w:type="dxa"/>
             <w:tcBorders/>
           </w:tcPr>
           <w:p>
             <w:pPr>
               <w:pStyle w:val="Normal"/>
               <w:widowControl/>
+              <w:suppressAutoHyphens w:val="true"/>
               <w:spacing w:lineRule="auto" w:line="240" w:before="0" w:after="0"/>
               <w:rPr>
                 <w:rFonts w:ascii="Cambria" w:hAnsi="Cambria" w:eastAsia="Cambria" w:cs=""/>
@@ -1521,13 +1517,14 @@
         </w:tc>
         <w:tc>
           <w:tcPr>
-            <w:tcW w:w="1416" w:type="dxa"/>
+            <w:tcW w:w="1415" w:type="dxa"/>
             <w:tcBorders/>
           </w:tcPr>
           <w:p>
             <w:pPr>
               <w:pStyle w:val="Normal"/>
               <w:widowControl/>
+              <w:suppressAutoHyphens w:val="true"/>
               <w:spacing w:lineRule="auto" w:line="240" w:before="0" w:after="0"/>
               <w:rPr>
                 <w:rFonts w:ascii="Cambria" w:hAnsi="Cambria" w:eastAsia="Cambria" w:cs=""/>
@@ -1555,13 +1552,14 @@
         </w:trPr>
         <w:tc>
           <w:tcPr>
-            <w:tcW w:w="7372" w:type="dxa"/>
+            <w:tcW w:w="7373" w:type="dxa"/>
             <w:tcBorders/>
           </w:tcPr>
           <w:p>
             <w:pPr>
               <w:pStyle w:val="Normal"/>
               <w:widowControl/>
+              <w:suppressAutoHyphens w:val="true"/>
               <w:spacing w:lineRule="auto" w:line="240" w:before="0" w:after="0"/>
               <w:rPr>
                 <w:rFonts w:ascii="Cambria" w:hAnsi="Cambria" w:eastAsia="Cambria" w:cs=""/>
@@ -1585,13 +1583,14 @@
         </w:tc>
         <w:tc>
           <w:tcPr>
-            <w:tcW w:w="1416" w:type="dxa"/>
+            <w:tcW w:w="1415" w:type="dxa"/>
             <w:tcBorders/>
           </w:tcPr>
           <w:p>
             <w:pPr>
               <w:pStyle w:val="Normal"/>
               <w:widowControl/>
+              <w:suppressAutoHyphens w:val="true"/>
               <w:spacing w:lineRule="auto" w:line="240" w:before="0" w:after="0"/>
               <w:rPr>
                 <w:rFonts w:ascii="Cambria" w:hAnsi="Cambria" w:eastAsia="Cambria" w:cs=""/>
@@ -1619,13 +1618,14 @@
         </w:trPr>
         <w:tc>
           <w:tcPr>
-            <w:tcW w:w="7372" w:type="dxa"/>
+            <w:tcW w:w="7373" w:type="dxa"/>
             <w:tcBorders/>
           </w:tcPr>
           <w:p>
             <w:pPr>
               <w:pStyle w:val="Normal"/>
               <w:widowControl/>
+              <w:suppressAutoHyphens w:val="true"/>
               <w:spacing w:lineRule="auto" w:line="240" w:before="0" w:after="0"/>
               <w:rPr>
                 <w:rFonts w:ascii="Cambria" w:hAnsi="Cambria" w:eastAsia="Cambria" w:cs=""/>
@@ -1649,13 +1649,14 @@
         </w:tc>
         <w:tc>
           <w:tcPr>
-            <w:tcW w:w="1416" w:type="dxa"/>
+            <w:tcW w:w="1415" w:type="dxa"/>
             <w:tcBorders/>
           </w:tcPr>
           <w:p>
             <w:pPr>
               <w:pStyle w:val="Normal"/>
               <w:widowControl/>
+              <w:suppressAutoHyphens w:val="true"/>
               <w:spacing w:lineRule="auto" w:line="240" w:before="0" w:after="0"/>
               <w:rPr>
                 <w:rFonts w:ascii="Cambria" w:hAnsi="Cambria" w:eastAsia="Cambria" w:cs=""/>
@@ -1683,13 +1684,14 @@
         </w:trPr>
         <w:tc>
           <w:tcPr>
-            <w:tcW w:w="7372" w:type="dxa"/>
+            <w:tcW w:w="7373" w:type="dxa"/>
             <w:tcBorders/>
           </w:tcPr>
           <w:p>
             <w:pPr>
               <w:pStyle w:val="Normal"/>
               <w:widowControl/>
+              <w:suppressAutoHyphens w:val="true"/>
               <w:spacing w:lineRule="auto" w:line="240" w:before="0" w:after="0"/>
               <w:rPr>
                 <w:rFonts w:ascii="Cambria" w:hAnsi="Cambria" w:eastAsia="Cambria" w:cs=""/>
@@ -1712,13 +1714,14 @@
         </w:tc>
         <w:tc>
           <w:tcPr>
-            <w:tcW w:w="1416" w:type="dxa"/>
+            <w:tcW w:w="1415" w:type="dxa"/>
             <w:tcBorders/>
           </w:tcPr>
           <w:p>
             <w:pPr>
               <w:pStyle w:val="Normal"/>
               <w:widowControl/>
+              <w:suppressAutoHyphens w:val="true"/>
               <w:spacing w:lineRule="auto" w:line="240" w:before="0" w:after="0"/>
               <w:rPr>
                 <w:rFonts w:ascii="Cambria" w:hAnsi="Cambria" w:eastAsia="Cambria" w:cs=""/>
@@ -1746,13 +1749,14 @@
         </w:trPr>
         <w:tc>
           <w:tcPr>
-            <w:tcW w:w="7372" w:type="dxa"/>
+            <w:tcW w:w="7373" w:type="dxa"/>
             <w:tcBorders/>
           </w:tcPr>
           <w:p>
             <w:pPr>
               <w:pStyle w:val="Normal"/>
               <w:widowControl/>
+              <w:suppressAutoHyphens w:val="true"/>
               <w:spacing w:lineRule="auto" w:line="240" w:before="0" w:after="0"/>
               <w:rPr>
                 <w:rFonts w:ascii="Cambria" w:hAnsi="Cambria" w:eastAsia="Cambria" w:cs=""/>
@@ -1775,13 +1779,14 @@
         </w:tc>
         <w:tc>
           <w:tcPr>
-            <w:tcW w:w="1416" w:type="dxa"/>
+            <w:tcW w:w="1415" w:type="dxa"/>
             <w:tcBorders/>
           </w:tcPr>
           <w:p>
             <w:pPr>
               <w:pStyle w:val="Normal"/>
               <w:widowControl/>
+              <w:suppressAutoHyphens w:val="true"/>
               <w:spacing w:lineRule="auto" w:line="240" w:before="0" w:after="0"/>
               <w:rPr>
                 <w:rFonts w:ascii="Cambria" w:hAnsi="Cambria" w:eastAsia="Cambria" w:cs=""/>
@@ -1809,13 +1814,14 @@
         </w:trPr>
         <w:tc>
           <w:tcPr>
-            <w:tcW w:w="7372" w:type="dxa"/>
+            <w:tcW w:w="7373" w:type="dxa"/>
             <w:tcBorders/>
           </w:tcPr>
           <w:p>
             <w:pPr>
               <w:pStyle w:val="Normal"/>
               <w:widowControl/>
+              <w:suppressAutoHyphens w:val="true"/>
               <w:spacing w:lineRule="auto" w:line="240" w:before="0" w:after="0"/>
               <w:rPr>
                 <w:rFonts w:ascii="Cambria" w:hAnsi="Cambria" w:eastAsia="Cambria" w:cs=""/>
@@ -1838,13 +1844,14 @@
         </w:tc>
         <w:tc>
           <w:tcPr>
-            <w:tcW w:w="1416" w:type="dxa"/>
+            <w:tcW w:w="1415" w:type="dxa"/>
             <w:tcBorders/>
           </w:tcPr>
           <w:p>
             <w:pPr>
               <w:pStyle w:val="Normal"/>
               <w:widowControl/>
+              <w:suppressAutoHyphens w:val="true"/>
               <w:spacing w:lineRule="auto" w:line="240" w:before="0" w:after="0"/>
               <w:rPr>
                 <w:rFonts w:ascii="Cambria" w:hAnsi="Cambria" w:eastAsia="Cambria" w:cs=""/>
@@ -1872,13 +1879,14 @@
         </w:trPr>
         <w:tc>
           <w:tcPr>
-            <w:tcW w:w="7372" w:type="dxa"/>
+            <w:tcW w:w="7373" w:type="dxa"/>
             <w:tcBorders/>
           </w:tcPr>
           <w:p>
             <w:pPr>
               <w:pStyle w:val="Normal"/>
               <w:widowControl/>
+              <w:suppressAutoHyphens w:val="true"/>
               <w:spacing w:lineRule="auto" w:line="240" w:before="0" w:after="0"/>
               <w:rPr>
                 <w:rFonts w:ascii="Cambria" w:hAnsi="Cambria" w:eastAsia="Cambria" w:cs=""/>
@@ -1901,13 +1909,14 @@
         </w:tc>
         <w:tc>
           <w:tcPr>
-            <w:tcW w:w="1416" w:type="dxa"/>
+            <w:tcW w:w="1415" w:type="dxa"/>
             <w:tcBorders/>
           </w:tcPr>
           <w:p>
             <w:pPr>
               <w:pStyle w:val="Normal"/>
               <w:widowControl/>
+              <w:suppressAutoHyphens w:val="true"/>
               <w:spacing w:lineRule="auto" w:line="240" w:before="0" w:after="0"/>
               <w:rPr>
                 <w:rFonts w:ascii="Cambria" w:hAnsi="Cambria" w:eastAsia="Cambria" w:cs=""/>
@@ -1935,13 +1944,14 @@
         </w:trPr>
         <w:tc>
           <w:tcPr>
-            <w:tcW w:w="7372" w:type="dxa"/>
+            <w:tcW w:w="7373" w:type="dxa"/>
             <w:tcBorders/>
           </w:tcPr>
           <w:p>
             <w:pPr>
               <w:pStyle w:val="Normal"/>
               <w:widowControl/>
+              <w:suppressAutoHyphens w:val="true"/>
               <w:spacing w:lineRule="auto" w:line="240" w:before="0" w:after="0"/>
               <w:rPr>
                 <w:rFonts w:ascii="Cambria" w:hAnsi="Cambria" w:eastAsia="Cambria" w:cs=""/>
@@ -1952,6 +1962,30 @@
               </w:rPr>
             </w:pPr>
             <w:r>
+              <w:rPr/>
+            </w:r>
+          </w:p>
+        </w:tc>
+        <w:tc>
+          <w:tcPr>
+            <w:tcW w:w="1415" w:type="dxa"/>
+            <w:tcBorders/>
+          </w:tcPr>
+          <w:p>
+            <w:pPr>
+              <w:pStyle w:val="Normal"/>
+              <w:widowControl/>
+              <w:suppressAutoHyphens w:val="true"/>
+              <w:spacing w:lineRule="auto" w:line="240" w:before="0" w:after="0"/>
+              <w:rPr>
+                <w:rFonts w:ascii="Cambria" w:hAnsi="Cambria" w:eastAsia="Cambria" w:cs=""/>
+                <w:kern w:val="0"/>
+                <w:sz w:val="22"/>
+                <w:szCs w:val="22"/>
+                <w:lang w:val="pt-BR" w:eastAsia="en-US" w:bidi="ar-SA"/>
+              </w:rPr>
+            </w:pPr>
+            <w:r>
               <w:rPr>
                 <w:rFonts w:eastAsia="Cambria" w:cs="" w:ascii="Cambria" w:hAnsi="Cambria"/>
                 <w:kern w:val="0"/>
@@ -1959,19 +1993,24 @@
                 <w:szCs w:val="22"/>
                 <w:lang w:val="pt-BR" w:eastAsia="en-US" w:bidi="ar-SA"/>
               </w:rPr>
-              <w:t xml:space="preserve"> </w:t>
-            </w:r>
-          </w:p>
-        </w:tc>
-        <w:tc>
-          <w:tcPr>
-            <w:tcW w:w="1416" w:type="dxa"/>
+            </w:r>
+          </w:p>
+        </w:tc>
+      </w:tr>
+      <w:tr>
+        <w:trPr>
+          <w:trHeight w:val="397" w:hRule="exact"/>
+        </w:trPr>
+        <w:tc>
+          <w:tcPr>
+            <w:tcW w:w="7373" w:type="dxa"/>
             <w:tcBorders/>
           </w:tcPr>
           <w:p>
             <w:pPr>
               <w:pStyle w:val="Normal"/>
               <w:widowControl/>
+              <w:suppressAutoHyphens w:val="true"/>
               <w:spacing w:lineRule="auto" w:line="240" w:before="0" w:after="0"/>
               <w:rPr>
                 <w:rFonts w:ascii="Cambria" w:hAnsi="Cambria" w:eastAsia="Cambria" w:cs=""/>
@@ -1992,49 +2031,16 @@
             </w:r>
           </w:p>
         </w:tc>
-      </w:tr>
-      <w:tr>
-        <w:trPr>
-          <w:trHeight w:val="397" w:hRule="exact"/>
-        </w:trPr>
-        <w:tc>
-          <w:tcPr>
-            <w:tcW w:w="7372" w:type="dxa"/>
+        <w:tc>
+          <w:tcPr>
+            <w:tcW w:w="1415" w:type="dxa"/>
             <w:tcBorders/>
           </w:tcPr>
           <w:p>
             <w:pPr>
               <w:pStyle w:val="Normal"/>
               <w:widowControl/>
-              <w:spacing w:lineRule="auto" w:line="240" w:before="0" w:after="0"/>
-              <w:rPr>
-                <w:rFonts w:ascii="Cambria" w:hAnsi="Cambria" w:eastAsia="Cambria" w:cs=""/>
-                <w:kern w:val="0"/>
-                <w:sz w:val="22"/>
-                <w:szCs w:val="22"/>
-                <w:lang w:val="pt-BR" w:eastAsia="en-US" w:bidi="ar-SA"/>
-              </w:rPr>
-            </w:pPr>
-            <w:r>
-              <w:rPr>
-                <w:rFonts w:eastAsia="Cambria" w:cs="" w:ascii="Cambria" w:hAnsi="Cambria"/>
-                <w:kern w:val="0"/>
-                <w:sz w:val="22"/>
-                <w:szCs w:val="22"/>
-                <w:lang w:val="pt-BR" w:eastAsia="en-US" w:bidi="ar-SA"/>
-              </w:rPr>
-            </w:r>
-          </w:p>
-        </w:tc>
-        <w:tc>
-          <w:tcPr>
-            <w:tcW w:w="1416" w:type="dxa"/>
-            <w:tcBorders/>
-          </w:tcPr>
-          <w:p>
-            <w:pPr>
-              <w:pStyle w:val="Normal"/>
-              <w:widowControl/>
+              <w:suppressAutoHyphens w:val="true"/>
               <w:spacing w:lineRule="auto" w:line="240" w:before="0" w:after="0"/>
               <w:rPr>
                 <w:rFonts w:ascii="Cambria" w:hAnsi="Cambria" w:eastAsia="Cambria" w:cs=""/>
@@ -2190,6 +2196,7 @@
             <w:rPr>
               <w:webHidden/>
               <w:rStyle w:val="Vnculodendice"/>
+              <w:vanish w:val="false"/>
             </w:rPr>
             <w:instrText xml:space="preserve"> TOC \z \o "1-3" \u \h</w:instrText>
           </w:r>
@@ -2197,6 +2204,7 @@
             <w:rPr>
               <w:webHidden/>
               <w:rStyle w:val="Vnculodendice"/>
+              <w:vanish w:val="false"/>
             </w:rPr>
             <w:fldChar w:fldCharType="separate"/>
           </w:r>
@@ -2205,6 +2213,7 @@
               <w:rPr>
                 <w:webHidden/>
                 <w:rStyle w:val="Vnculodendice"/>
+                <w:vanish w:val="false"/>
               </w:rPr>
               <w:t>1.</w:t>
             </w:r>
@@ -2278,13 +2287,6 @@
             <w:r>
               <w:rPr>
                 <w:webHidden/>
-                <w:rStyle w:val="Vnculodendice"/>
-              </w:rPr>
-              <w:t>1.1 Missão</w:t>
-            </w:r>
-            <w:r>
-              <w:rPr>
-                <w:webHidden/>
               </w:rPr>
               <w:fldChar w:fldCharType="begin"/>
             </w:r>
@@ -2302,9 +2304,11 @@
             </w:r>
             <w:r>
               <w:rPr>
+                <w:webHidden/>
                 <w:rStyle w:val="Vnculodendice"/>
                 <w:vanish w:val="false"/>
               </w:rPr>
+              <w:t>1.1 Missão</w:t>
               <w:tab/>
               <w:t>5</w:t>
             </w:r>
@@ -2335,13 +2339,6 @@
             <w:r>
               <w:rPr>
                 <w:webHidden/>
-                <w:rStyle w:val="Vnculodendice"/>
-              </w:rPr>
-              <w:t>1.2 Visão</w:t>
-            </w:r>
-            <w:r>
-              <w:rPr>
-                <w:webHidden/>
               </w:rPr>
               <w:fldChar w:fldCharType="begin"/>
             </w:r>
@@ -2359,9 +2356,11 @@
             </w:r>
             <w:r>
               <w:rPr>
+                <w:webHidden/>
                 <w:rStyle w:val="Vnculodendice"/>
                 <w:vanish w:val="false"/>
               </w:rPr>
+              <w:t>1.2 Visão</w:t>
               <w:tab/>
               <w:t>5</w:t>
             </w:r>
@@ -2392,13 +2391,6 @@
             <w:r>
               <w:rPr>
                 <w:webHidden/>
-                <w:rStyle w:val="Vnculodendice"/>
-              </w:rPr>
-              <w:t>1.3 Valores</w:t>
-            </w:r>
-            <w:r>
-              <w:rPr>
-                <w:webHidden/>
               </w:rPr>
               <w:fldChar w:fldCharType="begin"/>
             </w:r>
@@ -2416,9 +2408,11 @@
             </w:r>
             <w:r>
               <w:rPr>
+                <w:webHidden/>
                 <w:rStyle w:val="Vnculodendice"/>
                 <w:vanish w:val="false"/>
               </w:rPr>
+              <w:t>1.3 Valores</w:t>
               <w:tab/>
               <w:t>5</w:t>
             </w:r>
@@ -2449,13 +2443,6 @@
             <w:r>
               <w:rPr>
                 <w:webHidden/>
-                <w:rStyle w:val="Vnculodendice"/>
-              </w:rPr>
-              <w:t>1.4 Link Repositório</w:t>
-            </w:r>
-            <w:r>
-              <w:rPr>
-                <w:webHidden/>
               </w:rPr>
               <w:fldChar w:fldCharType="begin"/>
             </w:r>
@@ -2473,9 +2460,11 @@
             </w:r>
             <w:r>
               <w:rPr>
+                <w:webHidden/>
                 <w:rStyle w:val="Vnculodendice"/>
                 <w:vanish w:val="false"/>
               </w:rPr>
+              <w:t>1.4 Link Repositório</w:t>
               <w:tab/>
               <w:t>5</w:t>
             </w:r>
@@ -2508,6 +2497,7 @@
               <w:rPr>
                 <w:webHidden/>
                 <w:rStyle w:val="Vnculodendice"/>
+                <w:vanish w:val="false"/>
               </w:rPr>
               <w:t>2.</w:t>
             </w:r>
@@ -2581,13 +2571,6 @@
             <w:r>
               <w:rPr>
                 <w:webHidden/>
-                <w:rStyle w:val="Vnculodendice"/>
-              </w:rPr>
-              <w:t>2.1 Objetivos do projeto</w:t>
-            </w:r>
-            <w:r>
-              <w:rPr>
-                <w:webHidden/>
               </w:rPr>
               <w:fldChar w:fldCharType="begin"/>
             </w:r>
@@ -2605,9 +2588,11 @@
             </w:r>
             <w:r>
               <w:rPr>
+                <w:webHidden/>
                 <w:rStyle w:val="Vnculodendice"/>
                 <w:vanish w:val="false"/>
               </w:rPr>
+              <w:t>2.1 Objetivos do projeto</w:t>
               <w:tab/>
               <w:t>6</w:t>
             </w:r>
@@ -2638,13 +2623,6 @@
             <w:r>
               <w:rPr>
                 <w:webHidden/>
-                <w:rStyle w:val="Vnculodendice"/>
-              </w:rPr>
-              <w:t>2.2 Técnica de levantamento de requisitos</w:t>
-            </w:r>
-            <w:r>
-              <w:rPr>
-                <w:webHidden/>
               </w:rPr>
               <w:fldChar w:fldCharType="begin"/>
             </w:r>
@@ -2662,9 +2640,11 @@
             </w:r>
             <w:r>
               <w:rPr>
+                <w:webHidden/>
                 <w:rStyle w:val="Vnculodendice"/>
                 <w:vanish w:val="false"/>
               </w:rPr>
+              <w:t>2.2 Técnica de levantamento de requisitos</w:t>
               <w:tab/>
               <w:t>6</w:t>
             </w:r>
@@ -2695,13 +2675,6 @@
             <w:r>
               <w:rPr>
                 <w:webHidden/>
-                <w:rStyle w:val="Vnculodendice"/>
-              </w:rPr>
-              <w:t>2.3 Requisitos funcionais</w:t>
-            </w:r>
-            <w:r>
-              <w:rPr>
-                <w:webHidden/>
               </w:rPr>
               <w:fldChar w:fldCharType="begin"/>
             </w:r>
@@ -2719,9 +2692,11 @@
             </w:r>
             <w:r>
               <w:rPr>
+                <w:webHidden/>
                 <w:rStyle w:val="Vnculodendice"/>
                 <w:vanish w:val="false"/>
               </w:rPr>
+              <w:t>2.3 Requisitos funcionais</w:t>
               <w:tab/>
               <w:t>6</w:t>
             </w:r>
@@ -2752,13 +2727,6 @@
             <w:r>
               <w:rPr>
                 <w:webHidden/>
-                <w:rStyle w:val="Vnculodendice"/>
-              </w:rPr>
-              <w:t>2.4 Requisitos não funcionais</w:t>
-            </w:r>
-            <w:r>
-              <w:rPr>
-                <w:webHidden/>
               </w:rPr>
               <w:fldChar w:fldCharType="begin"/>
             </w:r>
@@ -2776,9 +2744,11 @@
             </w:r>
             <w:r>
               <w:rPr>
+                <w:webHidden/>
                 <w:rStyle w:val="Vnculodendice"/>
                 <w:vanish w:val="false"/>
               </w:rPr>
+              <w:t>2.4 Requisitos não funcionais</w:t>
               <w:tab/>
               <w:t>6</w:t>
             </w:r>
@@ -2809,13 +2779,6 @@
             <w:r>
               <w:rPr>
                 <w:webHidden/>
-                <w:rStyle w:val="Vnculodendice"/>
-              </w:rPr>
-              <w:t>2.5 Comparativo entre sistemas</w:t>
-            </w:r>
-            <w:r>
-              <w:rPr>
-                <w:webHidden/>
               </w:rPr>
               <w:fldChar w:fldCharType="begin"/>
             </w:r>
@@ -2833,9 +2796,11 @@
             </w:r>
             <w:r>
               <w:rPr>
+                <w:webHidden/>
                 <w:rStyle w:val="Vnculodendice"/>
                 <w:vanish w:val="false"/>
               </w:rPr>
+              <w:t>2.5 Comparativo entre sistemas</w:t>
               <w:tab/>
               <w:t>7</w:t>
             </w:r>
@@ -2866,13 +2831,6 @@
             <w:r>
               <w:rPr>
                 <w:webHidden/>
-                <w:rStyle w:val="Vnculodendice"/>
-              </w:rPr>
-              <w:t>Descrever resumidamente e apresentar uma tabela de comparação do sistema desenvolvido versus 1 ou 2 outros sistemas de mercado.</w:t>
-            </w:r>
-            <w:r>
-              <w:rPr>
-                <w:webHidden/>
               </w:rPr>
               <w:fldChar w:fldCharType="begin"/>
             </w:r>
@@ -2890,9 +2848,11 @@
             </w:r>
             <w:r>
               <w:rPr>
+                <w:webHidden/>
                 <w:rStyle w:val="Vnculodendice"/>
                 <w:vanish w:val="false"/>
               </w:rPr>
+              <w:t>Descrever resumidamente e apresentar uma tabela de comparação do sistema desenvolvido versus 1 ou 2 outros sistemas de mercado.</w:t>
               <w:tab/>
               <w:t>7</w:t>
             </w:r>
@@ -2923,13 +2883,6 @@
             <w:r>
               <w:rPr>
                 <w:webHidden/>
-                <w:rStyle w:val="Vnculodendice"/>
-              </w:rPr>
-              <w:t>2.6 Cronograma</w:t>
-            </w:r>
-            <w:r>
-              <w:rPr>
-                <w:webHidden/>
               </w:rPr>
               <w:fldChar w:fldCharType="begin"/>
             </w:r>
@@ -2947,9 +2900,11 @@
             </w:r>
             <w:r>
               <w:rPr>
+                <w:webHidden/>
                 <w:rStyle w:val="Vnculodendice"/>
                 <w:vanish w:val="false"/>
               </w:rPr>
+              <w:t>2.6 Cronograma</w:t>
               <w:tab/>
               <w:t>8</w:t>
             </w:r>
@@ -2982,6 +2937,7 @@
               <w:rPr>
                 <w:webHidden/>
                 <w:rStyle w:val="Vnculodendice"/>
+                <w:vanish w:val="false"/>
               </w:rPr>
               <w:t>3.</w:t>
             </w:r>
@@ -3055,13 +3011,6 @@
             <w:r>
               <w:rPr>
                 <w:webHidden/>
-                <w:rStyle w:val="Vnculodendice"/>
-              </w:rPr>
-              <w:t>3.1 Metodologia de Desenvolvimento</w:t>
-            </w:r>
-            <w:r>
-              <w:rPr>
-                <w:webHidden/>
               </w:rPr>
               <w:fldChar w:fldCharType="begin"/>
             </w:r>
@@ -3079,9 +3028,11 @@
             </w:r>
             <w:r>
               <w:rPr>
+                <w:webHidden/>
                 <w:rStyle w:val="Vnculodendice"/>
                 <w:vanish w:val="false"/>
               </w:rPr>
+              <w:t>3.1 Metodologia de Desenvolvimento</w:t>
               <w:tab/>
               <w:t>9</w:t>
             </w:r>
@@ -3112,13 +3063,6 @@
             <w:r>
               <w:rPr>
                 <w:webHidden/>
-                <w:rStyle w:val="Vnculodendice"/>
-              </w:rPr>
-              <w:t>3.2 Diagramas UML</w:t>
-            </w:r>
-            <w:r>
-              <w:rPr>
-                <w:webHidden/>
               </w:rPr>
               <w:fldChar w:fldCharType="begin"/>
             </w:r>
@@ -3136,9 +3080,11 @@
             </w:r>
             <w:r>
               <w:rPr>
+                <w:webHidden/>
                 <w:rStyle w:val="Vnculodendice"/>
                 <w:vanish w:val="false"/>
               </w:rPr>
+              <w:t>3.2 Diagramas UML</w:t>
               <w:tab/>
               <w:t>9</w:t>
             </w:r>
@@ -3171,6 +3117,7 @@
               <w:rPr>
                 <w:webHidden/>
                 <w:rStyle w:val="Vnculodendice"/>
+                <w:vanish w:val="false"/>
               </w:rPr>
               <w:t>3.3</w:t>
             </w:r>
@@ -3244,13 +3191,6 @@
             <w:r>
               <w:rPr>
                 <w:webHidden/>
-                <w:rStyle w:val="Vnculodendice"/>
-              </w:rPr>
-              <w:t>3.6 Recursos e ferramentas</w:t>
-            </w:r>
-            <w:r>
-              <w:rPr>
-                <w:webHidden/>
               </w:rPr>
               <w:fldChar w:fldCharType="begin"/>
             </w:r>
@@ -3268,9 +3208,11 @@
             </w:r>
             <w:r>
               <w:rPr>
+                <w:webHidden/>
                 <w:rStyle w:val="Vnculodendice"/>
                 <w:vanish w:val="false"/>
               </w:rPr>
+              <w:t>3.6 Recursos e ferramentas</w:t>
               <w:tab/>
               <w:t>9</w:t>
             </w:r>
@@ -3301,13 +3243,6 @@
             <w:r>
               <w:rPr>
                 <w:webHidden/>
-                <w:rStyle w:val="Vnculodendice"/>
-              </w:rPr>
-              <w:t>3.7 Funcionalidades implementadas</w:t>
-            </w:r>
-            <w:r>
-              <w:rPr>
-                <w:webHidden/>
               </w:rPr>
               <w:fldChar w:fldCharType="begin"/>
             </w:r>
@@ -3325,9 +3260,11 @@
             </w:r>
             <w:r>
               <w:rPr>
+                <w:webHidden/>
                 <w:rStyle w:val="Vnculodendice"/>
                 <w:vanish w:val="false"/>
               </w:rPr>
+              <w:t>3.7 Funcionalidades implementadas</w:t>
               <w:tab/>
               <w:t>9</w:t>
             </w:r>
@@ -3358,13 +3295,6 @@
             <w:r>
               <w:rPr>
                 <w:webHidden/>
-                <w:rStyle w:val="Vnculodendice"/>
-              </w:rPr>
-              <w:t>3.8 Interface do usuário</w:t>
-            </w:r>
-            <w:r>
-              <w:rPr>
-                <w:webHidden/>
               </w:rPr>
               <w:fldChar w:fldCharType="begin"/>
             </w:r>
@@ -3382,9 +3312,11 @@
             </w:r>
             <w:r>
               <w:rPr>
+                <w:webHidden/>
                 <w:rStyle w:val="Vnculodendice"/>
                 <w:vanish w:val="false"/>
               </w:rPr>
+              <w:t>3.8 Interface do usuário</w:t>
               <w:tab/>
               <w:t>9</w:t>
             </w:r>
@@ -3417,6 +3349,7 @@
               <w:rPr>
                 <w:webHidden/>
                 <w:rStyle w:val="Vnculodendice"/>
+                <w:vanish w:val="false"/>
               </w:rPr>
               <w:t>4.</w:t>
             </w:r>
@@ -3490,13 +3423,6 @@
             <w:r>
               <w:rPr>
                 <w:webHidden/>
-                <w:rStyle w:val="Vnculodendice"/>
-              </w:rPr>
-              <w:t>4.1 Estratégia de Testes: Descrever a estratégia de testes adotada</w:t>
-            </w:r>
-            <w:r>
-              <w:rPr>
-                <w:webHidden/>
               </w:rPr>
               <w:fldChar w:fldCharType="begin"/>
             </w:r>
@@ -3514,9 +3440,11 @@
             </w:r>
             <w:r>
               <w:rPr>
+                <w:webHidden/>
                 <w:rStyle w:val="Vnculodendice"/>
                 <w:vanish w:val="false"/>
               </w:rPr>
+              <w:t>4.1 Estratégia de Testes: Descrever a estratégia de testes adotada</w:t>
               <w:tab/>
               <w:t>10</w:t>
             </w:r>
@@ -3547,13 +3475,6 @@
             <w:r>
               <w:rPr>
                 <w:webHidden/>
-                <w:rStyle w:val="Vnculodendice"/>
-              </w:rPr>
-              <w:t>4.2 Resultados dos Testes: Apresentar os resultados dos testes realizados</w:t>
-            </w:r>
-            <w:r>
-              <w:rPr>
-                <w:webHidden/>
               </w:rPr>
               <w:fldChar w:fldCharType="begin"/>
             </w:r>
@@ -3571,9 +3492,11 @@
             </w:r>
             <w:r>
               <w:rPr>
+                <w:webHidden/>
                 <w:rStyle w:val="Vnculodendice"/>
                 <w:vanish w:val="false"/>
               </w:rPr>
+              <w:t>4.2 Resultados dos Testes: Apresentar os resultados dos testes realizados</w:t>
               <w:tab/>
               <w:t>10</w:t>
             </w:r>
@@ -3604,13 +3527,6 @@
             <w:r>
               <w:rPr>
                 <w:webHidden/>
-                <w:rStyle w:val="Vnculodendice"/>
-              </w:rPr>
-              <w:t>4.3 Garantia da Qualidade: Descrever as práticas adotadas para garantia da qualidade</w:t>
-            </w:r>
-            <w:r>
-              <w:rPr>
-                <w:webHidden/>
               </w:rPr>
               <w:fldChar w:fldCharType="begin"/>
             </w:r>
@@ -3628,9 +3544,11 @@
             </w:r>
             <w:r>
               <w:rPr>
+                <w:webHidden/>
                 <w:rStyle w:val="Vnculodendice"/>
                 <w:vanish w:val="false"/>
               </w:rPr>
+              <w:t>4.3 Garantia da Qualidade: Descrever as práticas adotadas para garantia da qualidade</w:t>
               <w:tab/>
               <w:t>10</w:t>
             </w:r>
@@ -3661,13 +3579,6 @@
             <w:r>
               <w:rPr>
                 <w:webHidden/>
-                <w:rStyle w:val="Vnculodendice"/>
-              </w:rPr>
-              <w:t>4.4 Requisitos mínimos de hardware e software para o sistema</w:t>
-            </w:r>
-            <w:r>
-              <w:rPr>
-                <w:webHidden/>
               </w:rPr>
               <w:fldChar w:fldCharType="begin"/>
             </w:r>
@@ -3685,9 +3596,11 @@
             </w:r>
             <w:r>
               <w:rPr>
+                <w:webHidden/>
                 <w:rStyle w:val="Vnculodendice"/>
                 <w:vanish w:val="false"/>
               </w:rPr>
+              <w:t>4.4 Requisitos mínimos de hardware e software para o sistema</w:t>
               <w:tab/>
               <w:t>10</w:t>
             </w:r>
@@ -3718,13 +3631,6 @@
             <w:r>
               <w:rPr>
                 <w:webHidden/>
-                <w:rStyle w:val="Vnculodendice"/>
-              </w:rPr>
-              <w:t>4.5 Contrato para desenvolvimento de software</w:t>
-            </w:r>
-            <w:r>
-              <w:rPr>
-                <w:webHidden/>
               </w:rPr>
               <w:fldChar w:fldCharType="begin"/>
             </w:r>
@@ -3742,9 +3648,11 @@
             </w:r>
             <w:r>
               <w:rPr>
+                <w:webHidden/>
                 <w:rStyle w:val="Vnculodendice"/>
                 <w:vanish w:val="false"/>
               </w:rPr>
+              <w:t>4.5 Contrato para desenvolvimento de software</w:t>
               <w:tab/>
               <w:t>10</w:t>
             </w:r>
@@ -3777,6 +3685,7 @@
               <w:rPr>
                 <w:webHidden/>
                 <w:rStyle w:val="Vnculodendice"/>
+                <w:vanish w:val="false"/>
               </w:rPr>
               <w:t>5.</w:t>
             </w:r>
@@ -3852,6 +3761,7 @@
               <w:rPr>
                 <w:webHidden/>
                 <w:rStyle w:val="Vnculodendice"/>
+                <w:vanish w:val="false"/>
               </w:rPr>
               <w:t>6.</w:t>
             </w:r>
@@ -3925,13 +3835,6 @@
             <w:r>
               <w:rPr>
                 <w:webHidden/>
-                <w:rStyle w:val="Vnculodendice"/>
-              </w:rPr>
-              <w:t>Anexo I - Diário de bordo</w:t>
-            </w:r>
-            <w:r>
-              <w:rPr>
-                <w:webHidden/>
               </w:rPr>
               <w:fldChar w:fldCharType="begin"/>
             </w:r>
@@ -3949,9 +3852,11 @@
             </w:r>
             <w:r>
               <w:rPr>
+                <w:webHidden/>
                 <w:rStyle w:val="Vnculodendice"/>
                 <w:vanish w:val="false"/>
               </w:rPr>
+              <w:t>Anexo I - Diário de bordo</w:t>
               <w:tab/>
               <w:t>10</w:t>
             </w:r>
@@ -3982,13 +3887,6 @@
             <w:r>
               <w:rPr>
                 <w:webHidden/>
-                <w:rStyle w:val="Vnculodendice"/>
-              </w:rPr>
-              <w:t>Anexo II – Cronograma efetivo</w:t>
-            </w:r>
-            <w:r>
-              <w:rPr>
-                <w:webHidden/>
               </w:rPr>
               <w:fldChar w:fldCharType="begin"/>
             </w:r>
@@ -4006,9 +3904,11 @@
             </w:r>
             <w:r>
               <w:rPr>
+                <w:webHidden/>
                 <w:rStyle w:val="Vnculodendice"/>
                 <w:vanish w:val="false"/>
               </w:rPr>
+              <w:t>Anexo II – Cronograma efetivo</w:t>
               <w:tab/>
               <w:t>10</w:t>
             </w:r>
@@ -4039,13 +3939,6 @@
             <w:r>
               <w:rPr>
                 <w:webHidden/>
-                <w:rStyle w:val="Vnculodendice"/>
-              </w:rPr>
-              <w:t>Anexo III – Evidências</w:t>
-            </w:r>
-            <w:r>
-              <w:rPr>
-                <w:webHidden/>
               </w:rPr>
               <w:fldChar w:fldCharType="begin"/>
             </w:r>
@@ -4063,9 +3956,11 @@
             </w:r>
             <w:r>
               <w:rPr>
+                <w:webHidden/>
                 <w:rStyle w:val="Vnculodendice"/>
                 <w:vanish w:val="false"/>
               </w:rPr>
+              <w:t>Anexo III – Evidências</w:t>
               <w:tab/>
               <w:t>10</w:t>
             </w:r>
@@ -4116,30 +4011,6 @@
       </w:pPr>
       <w:r>
         <w:rPr/>
-        <w:t xml:space="preserve"> </w:t>
-      </w:r>
-      <w:r>
-        <w:rPr/>
-        <w:t>Apresentação da empresa criada pelos alunos....</w:t>
-      </w:r>
-    </w:p>
-    <w:p>
-      <w:pPr>
-        <w:pStyle w:val="Normal"/>
-        <w:rPr/>
-      </w:pPr>
-      <w:r>
-        <w:rPr/>
-        <w:t>Incluir o logotipo da empresa e do cliente para criar uma identidade visual.</w:t>
-      </w:r>
-    </w:p>
-    <w:p>
-      <w:pPr>
-        <w:pStyle w:val="Normal"/>
-        <w:rPr/>
-      </w:pPr>
-      <w:r>
-        <w:rPr/>
       </w:r>
     </w:p>
     <w:p>
@@ -4161,7 +4032,7 @@
         <mc:AlternateContent>
           <mc:Choice Requires="wps">
             <w:drawing>
-              <wp:anchor behindDoc="0" distT="19050" distB="104775" distL="57150" distR="76200" simplePos="0" locked="0" layoutInCell="1" allowOverlap="1" relativeHeight="16" wp14:anchorId="0CF2BD95">
+              <wp:anchor behindDoc="0" distT="23495" distB="67945" distL="45720" distR="45720" simplePos="0" locked="0" layoutInCell="1" allowOverlap="1" relativeHeight="16" wp14:anchorId="0CF2BD95">
                 <wp:simplePos x="0" y="0"/>
                 <wp:positionH relativeFrom="column">
                   <wp:posOffset>1095375</wp:posOffset>
@@ -4217,7 +4088,7 @@
                         <w:txbxContent>
                           <w:p>
                             <w:pPr>
-                              <w:pStyle w:val="Contedodoquadro"/>
+                              <w:pStyle w:val="Contedodoquadrouser"/>
                               <w:rPr>
                                 <w:b/>
                                 <w:bCs/>
@@ -4246,15 +4117,15 @@
           </mc:Choice>
           <mc:Fallback>
             <w:pict>
-              <v:roundrect id="shape_0" ID="Retângulo: Cantos Arredondados 1" path="l-2147483642,-2147483642l-2147483631,-2147483630l-2147483641,0l-2147483642,-2147483642l-2147483629,-2147483628l-2147483632,-2147483640l-2147483642,-2147483642xe" fillcolor="#3e7fcc" stroked="t" o:allowincell="f" style="position:absolute;margin-left:86.25pt;margin-top:2.3pt;width:215.95pt;height:57.7pt;mso-wrap-style:square;v-text-anchor:middle" wp14:anchorId="0CF2BD95">
-                <v:fill o:detectmouseclick="t" color2="#a4c1ff"/>
+              <v:roundrect id="shape_0" ID="Retângulo: Cantos Arredondados 1" path="l-2147483642,-2147483642l-2147483631,-2147483630l-2147483641,0l-2147483642,-2147483642l-2147483629,-2147483628l-2147483632,-2147483640l-2147483642,-2147483642xe" fillcolor="#4e80bc" stroked="t" o:allowincell="f" style="position:absolute;margin-left:86.25pt;margin-top:2.3pt;width:215.95pt;height:57.7pt;mso-wrap-style:square;v-text-anchor:middle" wp14:anchorId="0CF2BD95">
+                <v:fill o:detectmouseclick="t" color2="#c2cce1"/>
                 <v:stroke color="#4a7ebb" weight="9360" joinstyle="round" endcap="flat"/>
                 <v:shadow on="t" obscured="f" color="black"/>
                 <v:textbox>
                   <w:txbxContent>
                     <w:p>
                       <w:pPr>
-                        <w:pStyle w:val="Contedodoquadro"/>
+                        <w:pStyle w:val="Contedodoquadrouser"/>
                         <w:rPr>
                           <w:b/>
                           <w:bCs/>
@@ -4324,7 +4195,7 @@
         <mc:AlternateContent>
           <mc:Choice Requires="wps">
             <w:drawing>
-              <wp:anchor behindDoc="0" distT="19050" distB="104775" distL="57150" distR="85725" simplePos="0" locked="0" layoutInCell="1" allowOverlap="1" relativeHeight="18" wp14:anchorId="36FFBE50">
+              <wp:anchor behindDoc="0" distT="23495" distB="67945" distL="46355" distR="45085" simplePos="0" locked="0" layoutInCell="1" allowOverlap="1" relativeHeight="18" wp14:anchorId="36FFBE50">
                 <wp:simplePos x="0" y="0"/>
                 <wp:positionH relativeFrom="column">
                   <wp:posOffset>1104900</wp:posOffset>
@@ -4380,7 +4251,7 @@
                         <w:txbxContent>
                           <w:p>
                             <w:pPr>
-                              <w:pStyle w:val="Contedodoquadro"/>
+                              <w:pStyle w:val="Contedodoquadrouser"/>
                               <w:jc w:val="center"/>
                               <w:rPr>
                                 <w:b/>
@@ -4411,15 +4282,15 @@
           </mc:Choice>
           <mc:Fallback>
             <w:pict>
-              <v:roundrect id="shape_0" ID="Retângulo: Cantos Arredondados 4" path="l-2147483642,-2147483642l-2147483631,-2147483630l-2147483641,0l-2147483642,-2147483642l-2147483629,-2147483628l-2147483632,-2147483640l-2147483642,-2147483642xe" fillcolor="#9fc949" stroked="t" o:allowincell="f" style="position:absolute;margin-left:87pt;margin-top:4.6pt;width:216.7pt;height:54.7pt;mso-wrap-style:square;v-text-anchor:middle" wp14:anchorId="36FFBE50">
-                <v:fill o:detectmouseclick="t" color2="#d9ffa4"/>
+              <v:roundrect id="shape_0" ID="Retângulo: Cantos Arredondados 4" path="l-2147483642,-2147483642l-2147483631,-2147483630l-2147483641,0l-2147483642,-2147483642l-2147483629,-2147483628l-2147483632,-2147483640l-2147483642,-2147483642xe" fillcolor="#9aba58" stroked="t" o:allowincell="f" style="position:absolute;margin-left:87pt;margin-top:4.6pt;width:216.7pt;height:54.7pt;mso-wrap-style:square;v-text-anchor:middle" wp14:anchorId="36FFBE50">
+                <v:fill o:detectmouseclick="t" color2="#d4e0c3"/>
                 <v:stroke color="#98b855" weight="9360" joinstyle="round" endcap="flat"/>
                 <v:shadow on="t" obscured="f" color="black"/>
                 <v:textbox>
                   <w:txbxContent>
                     <w:p>
                       <w:pPr>
-                        <w:pStyle w:val="Contedodoquadro"/>
+                        <w:pStyle w:val="Contedodoquadrouser"/>
                         <w:jc w:val="center"/>
                         <w:rPr>
                           <w:b/>
@@ -4497,11 +4368,7 @@
       </w:r>
       <w:r>
         <w:rPr/>
-        <w:t xml:space="preserve">A empresa Pet &amp; Pet tem como missão principal </w:t>
-      </w:r>
-      <w:r>
-        <w:rPr/>
-        <w:t>a criação de sistemas para gerenciar estabelecimentos do ramo de clínicas veterinária, petshops e agropecuárias com o intuito de facilitar a administração do ambiente voltado aos nossos pets.</w:t>
+        <w:t>Nossa missão é proporcionar soluções tecnológicas inovadoras que simplifiquem a gestão de petshops, facilitando o dia a dia dos profissionais e melhorando a experiência dos clientes e seus animais.</w:t>
       </w:r>
     </w:p>
     <w:p>
@@ -4529,33 +4396,176 @@
       </w:r>
       <w:r>
         <w:rPr/>
-        <w:t>Com a visão voltada ao longo prazo</w:t>
-      </w:r>
-    </w:p>
-    <w:p>
-      <w:pPr>
-        <w:pStyle w:val="Normal"/>
-        <w:rPr/>
-      </w:pPr>
-      <w:r>
-        <w:rPr/>
+        <w:t>Uma das nossas visões principais se baseará no desenvolvimento constante de novas funcionalidades que possam antecipar as necessidades do mercado pet, utilizando tecnologias emergentes para oferecer sempre a melhor experiência.</w:t>
       </w:r>
     </w:p>
     <w:p>
       <w:pPr>
         <w:pStyle w:val="Heading2"/>
-        <w:rPr/>
-      </w:pPr>
-      <w:bookmarkStart w:id="5" w:name="_pdcl25xg0yus"/>
+        <w:ind w:hanging="0" w:left="0"/>
+        <w:rPr/>
+      </w:pPr>
+      <w:r>
+        <w:rPr/>
+        <w:t xml:space="preserve">  </w:t>
+      </w:r>
+      <w:bookmarkStart w:id="5" w:name="_Toc208341095"/>
+      <w:r>
+        <w:rPr/>
+        <w:t>1.3 Valores</w:t>
+      </w:r>
       <w:bookmarkEnd w:id="5"/>
-      <w:r>
-        <w:rPr/>
-        <w:br/>
-      </w:r>
-      <w:bookmarkStart w:id="6" w:name="_Toc208341095"/>
-      <w:r>
-        <w:rPr/>
-        <w:t>1.3 Valores</w:t>
+    </w:p>
+    <w:p>
+      <w:pPr>
+        <w:pStyle w:val="Normal"/>
+        <w:rPr/>
+      </w:pPr>
+      <w:r>
+        <w:rPr/>
+      </w:r>
+    </w:p>
+    <w:p>
+      <w:pPr>
+        <w:pStyle w:val="Normal"/>
+        <w:rPr/>
+      </w:pPr>
+      <w:r>
+        <w:rPr>
+          <w:b/>
+          <w:bCs/>
+        </w:rPr>
+        <w:t xml:space="preserve"> </w:t>
+      </w:r>
+      <w:r>
+        <w:rPr>
+          <w:b/>
+          <w:bCs/>
+        </w:rPr>
+        <w:t xml:space="preserve">Compromisso com o bem-estar animal: </w:t>
+      </w:r>
+      <w:r>
+        <w:rPr>
+          <w:b w:val="false"/>
+          <w:bCs w:val="false"/>
+        </w:rPr>
+        <w:t>Priorizamos em nossas soluções o cuidado e respeito aos animais, entendendo que são parte fundamental do negócio;</w:t>
+      </w:r>
+    </w:p>
+    <w:p>
+      <w:pPr>
+        <w:pStyle w:val="Normal"/>
+        <w:rPr>
+          <w:b w:val="false"/>
+          <w:bCs w:val="false"/>
+        </w:rPr>
+      </w:pPr>
+      <w:r>
+        <w:rPr>
+          <w:b w:val="false"/>
+          <w:bCs w:val="false"/>
+        </w:rPr>
+      </w:r>
+    </w:p>
+    <w:p>
+      <w:pPr>
+        <w:pStyle w:val="Normal"/>
+        <w:rPr>
+          <w:b w:val="false"/>
+          <w:bCs w:val="false"/>
+        </w:rPr>
+      </w:pPr>
+      <w:r>
+        <w:rPr>
+          <w:b/>
+          <w:bCs/>
+        </w:rPr>
+        <w:t xml:space="preserve"> </w:t>
+      </w:r>
+      <w:r>
+        <w:rPr>
+          <w:b/>
+          <w:bCs/>
+        </w:rPr>
+        <w:t xml:space="preserve">Ética e transparência: </w:t>
+      </w:r>
+      <w:r>
+        <w:rPr>
+          <w:b w:val="false"/>
+          <w:bCs w:val="false"/>
+        </w:rPr>
+        <w:t>Manteremos relações honestas e claras com clientes, parceiros e futuros colaboradores, agindo sempre com integridade em nossas ações;</w:t>
+      </w:r>
+    </w:p>
+    <w:p>
+      <w:pPr>
+        <w:pStyle w:val="Normal"/>
+        <w:rPr>
+          <w:b w:val="false"/>
+          <w:bCs w:val="false"/>
+        </w:rPr>
+      </w:pPr>
+      <w:r>
+        <w:rPr>
+          <w:b w:val="false"/>
+          <w:bCs w:val="false"/>
+        </w:rPr>
+      </w:r>
+    </w:p>
+    <w:p>
+      <w:pPr>
+        <w:pStyle w:val="Normal"/>
+        <w:rPr>
+          <w:b w:val="false"/>
+          <w:bCs w:val="false"/>
+        </w:rPr>
+      </w:pPr>
+      <w:r>
+        <w:rPr>
+          <w:b w:val="false"/>
+          <w:bCs w:val="false"/>
+        </w:rPr>
+        <w:t xml:space="preserve"> </w:t>
+      </w:r>
+      <w:r>
+        <w:rPr>
+          <w:b/>
+          <w:bCs/>
+        </w:rPr>
+        <w:t xml:space="preserve">Inovação constante: </w:t>
+      </w:r>
+      <w:r>
+        <w:rPr>
+          <w:b w:val="false"/>
+          <w:bCs w:val="false"/>
+        </w:rPr>
+        <w:t>Buscamos sempre aprimorar nossas soluções, incorporando novas tecnologias e tendências do mercado para oferecer o melhor aos nossos clientes.</w:t>
+      </w:r>
+    </w:p>
+    <w:p>
+      <w:pPr>
+        <w:pStyle w:val="Normal"/>
+        <w:rPr>
+          <w:b w:val="false"/>
+          <w:bCs w:val="false"/>
+        </w:rPr>
+      </w:pPr>
+      <w:r>
+        <w:rPr>
+          <w:b w:val="false"/>
+          <w:bCs w:val="false"/>
+        </w:rPr>
+      </w:r>
+    </w:p>
+    <w:p>
+      <w:pPr>
+        <w:pStyle w:val="Heading2"/>
+        <w:rPr/>
+      </w:pPr>
+      <w:bookmarkStart w:id="6" w:name="_Toc208341096"/>
+      <w:r>
+        <w:rPr/>
+        <w:t>1.4 Link Repositório</w:t>
       </w:r>
       <w:bookmarkEnd w:id="6"/>
     </w:p>
@@ -4564,63 +4574,14 @@
         <w:pStyle w:val="Normal"/>
         <w:rPr/>
       </w:pPr>
-      <w:r>
-        <w:rPr/>
-        <w:t xml:space="preserve"> </w:t>
-      </w:r>
-      <w:r>
-        <w:rPr/>
-        <w:t>Princípios fundamentais que orientam o comportamento e as decisões da empresa.</w:t>
-      </w:r>
-    </w:p>
-    <w:p>
-      <w:pPr>
-        <w:pStyle w:val="Heading2"/>
-        <w:rPr/>
-      </w:pPr>
-      <w:bookmarkStart w:id="7" w:name="_Toc208341096"/>
-      <w:r>
-        <w:rPr/>
-        <w:t>1.4 Link Repositório</w:t>
-      </w:r>
-      <w:bookmarkEnd w:id="7"/>
-    </w:p>
-    <w:p>
-      <w:pPr>
-        <w:pStyle w:val="Normal"/>
-        <w:rPr/>
-      </w:pPr>
-      <w:r>
-        <w:rPr/>
-        <w:t>Inserir link do repositório.</w:t>
-      </w:r>
-    </w:p>
-    <w:p>
-      <w:pPr>
-        <w:pStyle w:val="Normal"/>
-        <w:rPr/>
-      </w:pPr>
-      <w:r>
-        <w:rPr/>
-      </w:r>
-    </w:p>
-    <w:p>
-      <w:pPr>
-        <w:pStyle w:val="Normal"/>
-        <w:rPr/>
-      </w:pPr>
-      <w:r>
-        <w:rPr/>
-      </w:r>
-    </w:p>
-    <w:p>
-      <w:pPr>
-        <w:pStyle w:val="Normal"/>
-        <w:rPr/>
-      </w:pPr>
-      <w:r>
-        <w:rPr/>
-      </w:r>
+      <w:hyperlink r:id="rId2">
+        <w:r>
+          <w:rPr>
+            <w:rStyle w:val="Hyperlink"/>
+          </w:rPr>
+          <w:t>https://github.com/AleksGustavo/PI-2--Semestre-2025</w:t>
+        </w:r>
+      </w:hyperlink>
       <w:r>
         <w:br w:type="page"/>
       </w:r>
@@ -4636,72 +4597,83 @@
         <w:ind w:hanging="284" w:left="284"/>
         <w:rPr/>
       </w:pPr>
-      <w:bookmarkStart w:id="8" w:name="_Toc208341097"/>
-      <w:bookmarkStart w:id="9" w:name="_f7jgtdjz4z44"/>
-      <w:bookmarkStart w:id="10" w:name="_e6ygphsuszjk"/>
+      <w:bookmarkStart w:id="7" w:name="_Toc208341097"/>
+      <w:r>
+        <w:rPr/>
+        <w:t>Escopo do sistema</w:t>
+      </w:r>
+      <w:bookmarkEnd w:id="7"/>
+    </w:p>
+    <w:p>
+      <w:pPr>
+        <w:pStyle w:val="Normal"/>
+        <w:rPr/>
+      </w:pPr>
+      <w:r>
+        <w:rPr/>
+        <w:t>O sistema de gestão para petshops é uma aplicação web desenvolvida em PHP com banco de dados em MySQL, projetada para simplificar e automatizar as operações diárias de estabelecimentos do segmento pet. O sistema terá como foco principal o gerenciamento de clientes, animais, agendamentos e produtos através de um CRUD (Create, Read, Update, Delete) simples e intuitivo.</w:t>
+      </w:r>
+    </w:p>
+    <w:p>
+      <w:pPr>
+        <w:pStyle w:val="Normal"/>
+        <w:rPr/>
+      </w:pPr>
+      <w:r>
+        <w:rPr/>
+      </w:r>
+    </w:p>
+    <w:p>
+      <w:pPr>
+        <w:pStyle w:val="Normal"/>
+        <w:rPr>
+          <w:b/>
+          <w:bCs/>
+        </w:rPr>
+      </w:pPr>
+      <w:r>
+        <w:rPr>
+          <w:b/>
+          <w:bCs/>
+        </w:rPr>
+        <w:t>Nome do Sistema Desenvolvido: Pet &amp; Pet</w:t>
+      </w:r>
+    </w:p>
+    <w:p>
+      <w:pPr>
+        <w:pStyle w:val="Heading2"/>
+        <w:rPr/>
+      </w:pPr>
+      <w:bookmarkStart w:id="8" w:name="_Toc208341098"/>
+      <w:r>
+        <w:rPr/>
+        <w:t>2.1 Objetivos do projeto</w:t>
+      </w:r>
+      <w:bookmarkEnd w:id="8"/>
+    </w:p>
+    <w:p>
+      <w:pPr>
+        <w:pStyle w:val="Normal"/>
+        <w:rPr/>
+      </w:pPr>
+      <w:r>
+        <w:rPr/>
+        <w:t>Lista dos resultados específicos que o projeto visa alcançar.</w:t>
+      </w:r>
+    </w:p>
+    <w:p>
+      <w:pPr>
+        <w:pStyle w:val="Heading2"/>
+        <w:rPr/>
+      </w:pPr>
+      <w:bookmarkStart w:id="9" w:name="_Toc208341099"/>
+      <w:bookmarkStart w:id="10" w:name="_be9m5qlfee2k"/>
+      <w:bookmarkEnd w:id="10"/>
+      <w:r>
+        <w:rPr/>
+        <w:t>2.2 Técnica de levantamento de requisitos</w:t>
+      </w:r>
       <w:bookmarkEnd w:id="9"/>
-      <w:bookmarkEnd w:id="10"/>
-      <w:r>
-        <w:rPr/>
-        <w:t>Escopo do sistema</w:t>
-      </w:r>
-      <w:bookmarkEnd w:id="8"/>
-    </w:p>
-    <w:p>
-      <w:pPr>
-        <w:pStyle w:val="Normal"/>
-        <w:rPr/>
-      </w:pPr>
-      <w:r>
-        <w:rPr/>
-        <w:t>O escopo de um sistema refere-se ao conjunto de funcionalidades, características e requisitos que definem o que o sistema irá realizar e como ele irá operar para atender às necessidades dos usuários e stakeholders. Ele delimita os limites do projeto, determinando o que está dentro e o que está fora do âmbito do sistema.</w:t>
-      </w:r>
-    </w:p>
-    <w:p>
-      <w:pPr>
-        <w:pStyle w:val="Normal"/>
-        <w:rPr/>
-      </w:pPr>
-      <w:r>
-        <w:rPr/>
-        <w:t>Necessário apresentar também o nome do sistema desenvolvido.</w:t>
-      </w:r>
-    </w:p>
-    <w:p>
-      <w:pPr>
-        <w:pStyle w:val="Heading2"/>
-        <w:rPr/>
-      </w:pPr>
-      <w:bookmarkStart w:id="11" w:name="_Toc208341098"/>
-      <w:r>
-        <w:rPr/>
-        <w:t>2.1 Objetivos do projeto</w:t>
-      </w:r>
-      <w:bookmarkEnd w:id="11"/>
-    </w:p>
-    <w:p>
-      <w:pPr>
-        <w:pStyle w:val="Normal"/>
-        <w:rPr/>
-      </w:pPr>
-      <w:r>
-        <w:rPr/>
-        <w:t>Lista dos resultados específicos que o projeto visa alcançar.</w:t>
-      </w:r>
-    </w:p>
-    <w:p>
-      <w:pPr>
-        <w:pStyle w:val="Heading2"/>
-        <w:rPr/>
-      </w:pPr>
-      <w:bookmarkStart w:id="12" w:name="_Toc208341099"/>
-      <w:bookmarkStart w:id="13" w:name="_be9m5qlfee2k"/>
-      <w:bookmarkEnd w:id="13"/>
-      <w:r>
-        <w:rPr/>
-        <w:t>2.2 Técnica de levantamento de requisitos</w:t>
-      </w:r>
-      <w:bookmarkEnd w:id="12"/>
     </w:p>
     <w:p>
       <w:pPr>
@@ -4751,18 +4723,18 @@
         <w:pStyle w:val="Heading2"/>
         <w:rPr/>
       </w:pPr>
-      <w:bookmarkStart w:id="14" w:name="_Toc208341100"/>
-      <w:bookmarkStart w:id="15" w:name="_y63ppj89aknf"/>
-      <w:bookmarkStart w:id="16" w:name="_9ifolvgdxmor"/>
-      <w:bookmarkStart w:id="17" w:name="_insc0vnn24rq"/>
-      <w:bookmarkEnd w:id="15"/>
-      <w:bookmarkEnd w:id="16"/>
-      <w:bookmarkEnd w:id="17"/>
+      <w:bookmarkStart w:id="11" w:name="_Toc208341100"/>
+      <w:bookmarkStart w:id="12" w:name="_insc0vnn24rq"/>
+      <w:bookmarkStart w:id="13" w:name="_9ifolvgdxmor"/>
+      <w:bookmarkStart w:id="14" w:name="_y63ppj89aknf"/>
+      <w:bookmarkEnd w:id="12"/>
+      <w:bookmarkEnd w:id="13"/>
+      <w:bookmarkEnd w:id="14"/>
       <w:r>
         <w:rPr/>
         <w:t>2.3 Requisitos funcionais</w:t>
       </w:r>
-      <w:bookmarkEnd w:id="14"/>
+      <w:bookmarkEnd w:id="11"/>
     </w:p>
     <w:p>
       <w:pPr>
@@ -4834,8 +4806,8 @@
       </w:tblPr>
       <w:tblGrid>
         <w:gridCol w:w="1561"/>
-        <w:gridCol w:w="4500"/>
-        <w:gridCol w:w="2958"/>
+        <w:gridCol w:w="4499"/>
+        <w:gridCol w:w="2959"/>
       </w:tblGrid>
       <w:tr>
         <w:trPr/>
@@ -4848,6 +4820,7 @@
             <w:pPr>
               <w:pStyle w:val="Normal"/>
               <w:widowControl/>
+              <w:suppressAutoHyphens w:val="true"/>
               <w:spacing w:lineRule="auto" w:line="240" w:before="0" w:after="0"/>
               <w:rPr>
                 <w:rFonts w:ascii="Arial" w:hAnsi="Arial" w:cs="Arial"/>
@@ -4871,13 +4844,14 @@
         </w:tc>
         <w:tc>
           <w:tcPr>
-            <w:tcW w:w="4500" w:type="dxa"/>
+            <w:tcW w:w="4499" w:type="dxa"/>
             <w:tcBorders/>
           </w:tcPr>
           <w:p>
             <w:pPr>
               <w:pStyle w:val="Normal"/>
               <w:widowControl/>
+              <w:suppressAutoHyphens w:val="true"/>
               <w:spacing w:lineRule="auto" w:line="240" w:before="0" w:after="0"/>
               <w:rPr>
                 <w:rFonts w:ascii="Arial" w:hAnsi="Arial" w:cs="Arial"/>
@@ -4897,13 +4871,14 @@
         </w:tc>
         <w:tc>
           <w:tcPr>
-            <w:tcW w:w="2958" w:type="dxa"/>
+            <w:tcW w:w="2959" w:type="dxa"/>
             <w:tcBorders/>
           </w:tcPr>
           <w:p>
             <w:pPr>
               <w:pStyle w:val="Normal"/>
               <w:widowControl/>
+              <w:suppressAutoHyphens w:val="true"/>
               <w:spacing w:lineRule="auto" w:line="240" w:before="0" w:after="0"/>
               <w:rPr>
                 <w:rFonts w:ascii="Arial" w:hAnsi="Arial" w:cs="Arial"/>
@@ -4936,6 +4911,7 @@
             <w:pPr>
               <w:pStyle w:val="Normal"/>
               <w:widowControl/>
+              <w:suppressAutoHyphens w:val="true"/>
               <w:spacing w:lineRule="auto" w:line="240" w:before="0" w:after="0"/>
               <w:rPr>
                 <w:rFonts w:ascii="Arial" w:hAnsi="Arial" w:cs="Arial"/>
@@ -4981,8 +4957,8 @@
       </w:tblPr>
       <w:tblGrid>
         <w:gridCol w:w="1561"/>
-        <w:gridCol w:w="4500"/>
-        <w:gridCol w:w="2958"/>
+        <w:gridCol w:w="4499"/>
+        <w:gridCol w:w="2959"/>
       </w:tblGrid>
       <w:tr>
         <w:trPr/>
@@ -4995,6 +4971,7 @@
             <w:pPr>
               <w:pStyle w:val="Normal"/>
               <w:widowControl/>
+              <w:suppressAutoHyphens w:val="true"/>
               <w:spacing w:lineRule="auto" w:line="240" w:before="0" w:after="0"/>
               <w:rPr>
                 <w:rFonts w:ascii="Arial" w:hAnsi="Arial" w:cs="Arial"/>
@@ -5018,13 +4995,14 @@
         </w:tc>
         <w:tc>
           <w:tcPr>
-            <w:tcW w:w="4500" w:type="dxa"/>
+            <w:tcW w:w="4499" w:type="dxa"/>
             <w:tcBorders/>
           </w:tcPr>
           <w:p>
             <w:pPr>
               <w:pStyle w:val="Normal"/>
               <w:widowControl/>
+              <w:suppressAutoHyphens w:val="true"/>
               <w:spacing w:lineRule="auto" w:line="240" w:before="0" w:after="0"/>
               <w:rPr>
                 <w:rFonts w:ascii="Arial" w:hAnsi="Arial" w:cs="Arial"/>
@@ -5044,13 +5022,14 @@
         </w:tc>
         <w:tc>
           <w:tcPr>
-            <w:tcW w:w="2958" w:type="dxa"/>
+            <w:tcW w:w="2959" w:type="dxa"/>
             <w:tcBorders/>
           </w:tcPr>
           <w:p>
             <w:pPr>
               <w:pStyle w:val="Normal"/>
               <w:widowControl/>
+              <w:suppressAutoHyphens w:val="true"/>
               <w:spacing w:lineRule="auto" w:line="240" w:before="0" w:after="0"/>
               <w:rPr>
                 <w:rFonts w:ascii="Arial" w:hAnsi="Arial" w:cs="Arial"/>
@@ -5083,6 +5062,7 @@
             <w:pPr>
               <w:pStyle w:val="Normal"/>
               <w:widowControl/>
+              <w:suppressAutoHyphens w:val="true"/>
               <w:spacing w:lineRule="auto" w:line="240" w:before="0" w:after="0"/>
               <w:rPr>
                 <w:rFonts w:ascii="Arial" w:hAnsi="Arial" w:cs="Arial"/>
@@ -5128,8 +5108,8 @@
       </w:tblPr>
       <w:tblGrid>
         <w:gridCol w:w="1561"/>
-        <w:gridCol w:w="4500"/>
-        <w:gridCol w:w="2958"/>
+        <w:gridCol w:w="4499"/>
+        <w:gridCol w:w="2959"/>
       </w:tblGrid>
       <w:tr>
         <w:trPr/>
@@ -5142,6 +5122,7 @@
             <w:pPr>
               <w:pStyle w:val="Normal"/>
               <w:widowControl/>
+              <w:suppressAutoHyphens w:val="true"/>
               <w:spacing w:lineRule="auto" w:line="240" w:before="0" w:after="0"/>
               <w:rPr>
                 <w:rFonts w:ascii="Arial" w:hAnsi="Arial" w:cs="Arial"/>
@@ -5165,13 +5146,14 @@
         </w:tc>
         <w:tc>
           <w:tcPr>
-            <w:tcW w:w="4500" w:type="dxa"/>
+            <w:tcW w:w="4499" w:type="dxa"/>
             <w:tcBorders/>
           </w:tcPr>
           <w:p>
             <w:pPr>
               <w:pStyle w:val="Normal"/>
               <w:widowControl/>
+              <w:suppressAutoHyphens w:val="true"/>
               <w:spacing w:lineRule="auto" w:line="240" w:before="0" w:after="0"/>
               <w:rPr>
                 <w:rFonts w:ascii="Arial" w:hAnsi="Arial" w:cs="Arial"/>
@@ -5191,13 +5173,14 @@
         </w:tc>
         <w:tc>
           <w:tcPr>
-            <w:tcW w:w="2958" w:type="dxa"/>
+            <w:tcW w:w="2959" w:type="dxa"/>
             <w:tcBorders/>
           </w:tcPr>
           <w:p>
             <w:pPr>
               <w:pStyle w:val="Normal"/>
               <w:widowControl/>
+              <w:suppressAutoHyphens w:val="true"/>
               <w:spacing w:lineRule="auto" w:line="240" w:before="0" w:after="0"/>
               <w:rPr>
                 <w:rFonts w:ascii="Arial" w:hAnsi="Arial" w:cs="Arial"/>
@@ -5230,6 +5213,7 @@
             <w:pPr>
               <w:pStyle w:val="Normal"/>
               <w:widowControl/>
+              <w:suppressAutoHyphens w:val="true"/>
               <w:spacing w:lineRule="auto" w:line="240" w:before="0" w:after="0"/>
               <w:rPr>
                 <w:rFonts w:ascii="Arial" w:hAnsi="Arial" w:cs="Arial"/>
@@ -5263,12 +5247,21 @@
         <w:pStyle w:val="Heading2"/>
         <w:rPr/>
       </w:pPr>
-      <w:bookmarkStart w:id="18" w:name="_Toc208341101"/>
+      <w:r>
+        <w:rPr/>
+      </w:r>
+    </w:p>
+    <w:p>
+      <w:pPr>
+        <w:pStyle w:val="Heading2"/>
+        <w:rPr/>
+      </w:pPr>
+      <w:bookmarkStart w:id="15" w:name="_Toc208341101"/>
       <w:r>
         <w:rPr/>
         <w:t>2.4 Requisitos não funcionais</w:t>
       </w:r>
-      <w:bookmarkEnd w:id="18"/>
+      <w:bookmarkEnd w:id="15"/>
     </w:p>
     <w:p>
       <w:pPr>
@@ -5340,7 +5333,7 @@
                     </pic:cNvPicPr>
                   </pic:nvPicPr>
                   <pic:blipFill>
-                    <a:blip r:embed="rId2"/>
+                    <a:blip r:embed="rId3"/>
                     <a:stretch>
                       <a:fillRect/>
                     </a:stretch>
@@ -5385,24 +5378,24 @@
         <w:pStyle w:val="Heading2"/>
         <w:rPr/>
       </w:pPr>
-      <w:bookmarkStart w:id="19" w:name="_Toc208341102"/>
+      <w:bookmarkStart w:id="16" w:name="_Toc208341102"/>
       <w:r>
         <w:rPr/>
         <w:t>2.5 Comparativo entre sistemas</w:t>
       </w:r>
-      <w:bookmarkEnd w:id="19"/>
+      <w:bookmarkEnd w:id="16"/>
     </w:p>
     <w:p>
       <w:pPr>
         <w:pStyle w:val="Heading2"/>
         <w:rPr/>
       </w:pPr>
-      <w:bookmarkStart w:id="20" w:name="_Toc208341103"/>
+      <w:bookmarkStart w:id="17" w:name="_Toc208341103"/>
       <w:r>
         <w:rPr/>
         <w:t>Descrever resumidamente e apresentar uma tabela de comparação do sistema desenvolvido versus 1 ou 2 outros sistemas de mercado.</w:t>
       </w:r>
-      <w:bookmarkEnd w:id="20"/>
+      <w:bookmarkEnd w:id="17"/>
     </w:p>
     <w:p>
       <w:pPr>
@@ -5658,7 +5651,7 @@
                 <w:szCs w:val="20"/>
                 <w:lang w:val="pt-BR" w:eastAsia="ar-SA" w:bidi="ar-SA"/>
               </w:rPr>
-              <w:t>Gerenciar Encomendas</w:t>
+              <w:t xml:space="preserve">Cadastro </w:t>
             </w:r>
           </w:p>
         </w:tc>
@@ -5808,16 +5801,9 @@
             </w:pPr>
             <w:r>
               <w:rPr>
-                <w:rFonts w:eastAsia="Calibri" w:cs="Calibri" w:ascii="Segoe UI" w:hAnsi="Segoe UI"/>
                 <w:b/>
                 <w:bCs/>
-                <w:color w:themeColor="text1" w:val="000000"/>
-                <w:kern w:val="0"/>
-                <w:sz w:val="20"/>
-                <w:szCs w:val="20"/>
-                <w:lang w:val="pt-BR" w:eastAsia="ar-SA" w:bidi="ar-SA"/>
-              </w:rPr>
-              <w:t>Cadastro de Fornecedores</w:t>
+              </w:rPr>
             </w:r>
           </w:p>
         </w:tc>
@@ -5966,16 +5952,9 @@
             </w:pPr>
             <w:r>
               <w:rPr>
-                <w:rFonts w:eastAsia="Calibri" w:cs="Calibri" w:ascii="Segoe UI" w:hAnsi="Segoe UI"/>
                 <w:b/>
                 <w:bCs/>
-                <w:color w:themeColor="text1" w:val="000000"/>
-                <w:kern w:val="0"/>
-                <w:sz w:val="20"/>
-                <w:szCs w:val="20"/>
-                <w:lang w:val="pt-BR" w:eastAsia="ar-SA" w:bidi="ar-SA"/>
-              </w:rPr>
-              <w:t>Gerenciar entregas</w:t>
+              </w:rPr>
             </w:r>
           </w:p>
         </w:tc>
@@ -6126,16 +6105,9 @@
             </w:pPr>
             <w:r>
               <w:rPr>
-                <w:rFonts w:eastAsia="Calibri" w:cs="Calibri" w:ascii="Segoe UI" w:hAnsi="Segoe UI"/>
                 <w:b/>
                 <w:bCs/>
-                <w:color w:themeColor="text1" w:val="000000"/>
-                <w:kern w:val="0"/>
-                <w:sz w:val="20"/>
-                <w:szCs w:val="20"/>
-                <w:lang w:val="pt-BR" w:eastAsia="ar-SA" w:bidi="ar-SA"/>
-              </w:rPr>
-              <w:t>Gerenciar Promoções</w:t>
+              </w:rPr>
             </w:r>
           </w:p>
         </w:tc>
@@ -6287,16 +6259,9 @@
             </w:pPr>
             <w:r>
               <w:rPr>
-                <w:rFonts w:eastAsia="Calibri" w:cs="Calibri" w:ascii="Segoe UI" w:hAnsi="Segoe UI"/>
                 <w:b/>
                 <w:bCs/>
-                <w:color w:themeColor="text1" w:val="000000"/>
-                <w:kern w:val="0"/>
-                <w:sz w:val="20"/>
-                <w:szCs w:val="20"/>
-                <w:lang w:val="pt-BR" w:eastAsia="ar-SA" w:bidi="ar-SA"/>
-              </w:rPr>
-              <w:t>Compartilhar solicitações nas redes sociais</w:t>
+              </w:rPr>
             </w:r>
           </w:p>
         </w:tc>
@@ -6419,7 +6384,7 @@
       </w:tr>
       <w:tr>
         <w:trPr>
-          <w:trHeight w:val="234" w:hRule="atLeast"/>
+          <w:trHeight w:val="367" w:hRule="atLeast"/>
         </w:trPr>
         <w:tc>
           <w:tcPr>
@@ -6447,15 +6412,9 @@
             </w:pPr>
             <w:r>
               <w:rPr>
-                <w:rFonts w:eastAsia="Calibri" w:cs="Calibri" w:ascii="Segoe UI" w:hAnsi="Segoe UI"/>
                 <w:b/>
                 <w:bCs/>
-                <w:kern w:val="0"/>
-                <w:sz w:val="20"/>
-                <w:szCs w:val="20"/>
-                <w:lang w:val="pt-BR" w:eastAsia="ar-SA" w:bidi="ar-SA"/>
-              </w:rPr>
-              <w:t>Ser multiplataforma</w:t>
+              </w:rPr>
             </w:r>
           </w:p>
         </w:tc>
@@ -6571,8 +6530,8 @@
               </w:rPr>
               <w:t>X</w:t>
             </w:r>
-            <w:bookmarkStart w:id="21" w:name="_Hlk11167024"/>
-            <w:bookmarkEnd w:id="21"/>
+            <w:bookmarkStart w:id="18" w:name="_Hlk11167024"/>
+            <w:bookmarkEnd w:id="18"/>
           </w:p>
         </w:tc>
       </w:tr>
@@ -6615,12 +6574,12 @@
         <w:spacing w:before="0" w:after="120"/>
         <w:rPr/>
       </w:pPr>
-      <w:bookmarkStart w:id="22" w:name="_Toc208341104"/>
+      <w:bookmarkStart w:id="19" w:name="_Toc208341104"/>
       <w:r>
         <w:rPr/>
         <w:t>2.6 Cronograma</w:t>
       </w:r>
-      <w:bookmarkEnd w:id="22"/>
+      <w:bookmarkEnd w:id="19"/>
     </w:p>
     <w:p>
       <w:pPr>
@@ -6651,9 +6610,9 @@
         <w:gridCol w:w="1095"/>
         <w:gridCol w:w="1019"/>
         <w:gridCol w:w="1020"/>
-        <w:gridCol w:w="1096"/>
+        <w:gridCol w:w="1097"/>
         <w:gridCol w:w="1065"/>
-        <w:gridCol w:w="1109"/>
+        <w:gridCol w:w="1108"/>
         <w:gridCol w:w="1170"/>
       </w:tblGrid>
       <w:tr>
@@ -6677,8 +6636,8 @@
                 <w:bCs/>
               </w:rPr>
             </w:pPr>
-            <w:bookmarkStart w:id="23" w:name="_otr3feagh8c7"/>
-            <w:bookmarkEnd w:id="23"/>
+            <w:bookmarkStart w:id="20" w:name="_otr3feagh8c7"/>
+            <w:bookmarkEnd w:id="20"/>
             <w:r>
               <w:rPr>
                 <w:b/>
@@ -6808,7 +6767,7 @@
                 <w:b/>
                 <w:bCs/>
               </w:rPr>
-              <w:t xml:space="preserve">16/09 </w:t>
+              <w:t>16/09</w:t>
             </w:r>
           </w:p>
           <w:p>
@@ -6875,7 +6834,7 @@
         </w:tc>
         <w:tc>
           <w:tcPr>
-            <w:tcW w:w="1096" w:type="dxa"/>
+            <w:tcW w:w="1097" w:type="dxa"/>
             <w:tcBorders>
               <w:top w:val="single" w:sz="4" w:space="0" w:color="000000"/>
               <w:left w:val="single" w:sz="4" w:space="0" w:color="000000"/>
@@ -6942,7 +6901,7 @@
                 <w:b/>
                 <w:bCs/>
               </w:rPr>
-              <w:t xml:space="preserve">21/10 a </w:t>
+              <w:t>21/10 a</w:t>
             </w:r>
           </w:p>
           <w:p>
@@ -6965,7 +6924,7 @@
         </w:tc>
         <w:tc>
           <w:tcPr>
-            <w:tcW w:w="1109" w:type="dxa"/>
+            <w:tcW w:w="1108" w:type="dxa"/>
             <w:tcBorders>
               <w:top w:val="single" w:sz="4" w:space="0" w:color="000000"/>
               <w:left w:val="single" w:sz="4" w:space="0" w:color="000000"/>
@@ -7114,7 +7073,6 @@
             </w:pPr>
             <w:r>
               <w:rPr/>
-              <w:t xml:space="preserve"> </w:t>
             </w:r>
           </w:p>
         </w:tc>
@@ -7161,13 +7119,12 @@
             </w:pPr>
             <w:r>
               <w:rPr/>
-              <w:t xml:space="preserve"> </w:t>
-            </w:r>
-          </w:p>
-        </w:tc>
-        <w:tc>
-          <w:tcPr>
-            <w:tcW w:w="1096" w:type="dxa"/>
+            </w:r>
+          </w:p>
+        </w:tc>
+        <w:tc>
+          <w:tcPr>
+            <w:tcW w:w="1097" w:type="dxa"/>
             <w:tcBorders>
               <w:top w:val="single" w:sz="4" w:space="0" w:color="000000"/>
               <w:left w:val="single" w:sz="4" w:space="0" w:color="000000"/>
@@ -7182,7 +7139,6 @@
             </w:pPr>
             <w:r>
               <w:rPr/>
-              <w:t xml:space="preserve"> </w:t>
             </w:r>
           </w:p>
         </w:tc>
@@ -7203,13 +7159,12 @@
             </w:pPr>
             <w:r>
               <w:rPr/>
-              <w:t xml:space="preserve"> </w:t>
-            </w:r>
-          </w:p>
-        </w:tc>
-        <w:tc>
-          <w:tcPr>
-            <w:tcW w:w="1109" w:type="dxa"/>
+            </w:r>
+          </w:p>
+        </w:tc>
+        <w:tc>
+          <w:tcPr>
+            <w:tcW w:w="1108" w:type="dxa"/>
             <w:tcBorders>
               <w:top w:val="single" w:sz="4" w:space="0" w:color="000000"/>
               <w:left w:val="single" w:sz="4" w:space="0" w:color="000000"/>
@@ -7224,7 +7179,6 @@
             </w:pPr>
             <w:r>
               <w:rPr/>
-              <w:t xml:space="preserve"> </w:t>
             </w:r>
           </w:p>
         </w:tc>
@@ -7245,7 +7199,6 @@
             </w:pPr>
             <w:r>
               <w:rPr/>
-              <w:t xml:space="preserve"> </w:t>
             </w:r>
           </w:p>
         </w:tc>
@@ -7292,7 +7245,6 @@
             </w:pPr>
             <w:r>
               <w:rPr/>
-              <w:t xml:space="preserve"> </w:t>
             </w:r>
           </w:p>
         </w:tc>
@@ -7360,13 +7312,12 @@
             </w:pPr>
             <w:r>
               <w:rPr/>
-              <w:t xml:space="preserve"> </w:t>
-            </w:r>
-          </w:p>
-        </w:tc>
-        <w:tc>
-          <w:tcPr>
-            <w:tcW w:w="1096" w:type="dxa"/>
+            </w:r>
+          </w:p>
+        </w:tc>
+        <w:tc>
+          <w:tcPr>
+            <w:tcW w:w="1097" w:type="dxa"/>
             <w:tcBorders>
               <w:top w:val="single" w:sz="4" w:space="0" w:color="000000"/>
               <w:left w:val="single" w:sz="4" w:space="0" w:color="000000"/>
@@ -7381,7 +7332,6 @@
             </w:pPr>
             <w:r>
               <w:rPr/>
-              <w:t xml:space="preserve"> </w:t>
             </w:r>
           </w:p>
         </w:tc>
@@ -7402,13 +7352,12 @@
             </w:pPr>
             <w:r>
               <w:rPr/>
-              <w:t xml:space="preserve"> </w:t>
-            </w:r>
-          </w:p>
-        </w:tc>
-        <w:tc>
-          <w:tcPr>
-            <w:tcW w:w="1109" w:type="dxa"/>
+            </w:r>
+          </w:p>
+        </w:tc>
+        <w:tc>
+          <w:tcPr>
+            <w:tcW w:w="1108" w:type="dxa"/>
             <w:tcBorders>
               <w:top w:val="single" w:sz="4" w:space="0" w:color="000000"/>
               <w:left w:val="single" w:sz="4" w:space="0" w:color="000000"/>
@@ -7423,7 +7372,6 @@
             </w:pPr>
             <w:r>
               <w:rPr/>
-              <w:t xml:space="preserve"> </w:t>
             </w:r>
           </w:p>
         </w:tc>
@@ -7444,7 +7392,6 @@
             </w:pPr>
             <w:r>
               <w:rPr/>
-              <w:t xml:space="preserve"> </w:t>
             </w:r>
           </w:p>
         </w:tc>
@@ -7468,7 +7415,7 @@
             </w:pPr>
             <w:r>
               <w:rPr/>
-              <w:t xml:space="preserve">Definição Empresa </w:t>
+              <w:t>Definição Empresa</w:t>
             </w:r>
           </w:p>
         </w:tc>
@@ -7561,7 +7508,7 @@
         </w:tc>
         <w:tc>
           <w:tcPr>
-            <w:tcW w:w="1096" w:type="dxa"/>
+            <w:tcW w:w="1097" w:type="dxa"/>
             <w:tcBorders>
               <w:top w:val="single" w:sz="4" w:space="0" w:color="000000"/>
               <w:left w:val="single" w:sz="4" w:space="0" w:color="000000"/>
@@ -7601,7 +7548,7 @@
         </w:tc>
         <w:tc>
           <w:tcPr>
-            <w:tcW w:w="1109" w:type="dxa"/>
+            <w:tcW w:w="1108" w:type="dxa"/>
             <w:tcBorders>
               <w:top w:val="single" w:sz="4" w:space="0" w:color="000000"/>
               <w:left w:val="single" w:sz="4" w:space="0" w:color="000000"/>
@@ -7680,7 +7627,6 @@
             </w:pPr>
             <w:r>
               <w:rPr/>
-              <w:t xml:space="preserve"> </w:t>
             </w:r>
           </w:p>
         </w:tc>
@@ -7701,7 +7647,6 @@
             </w:pPr>
             <w:r>
               <w:rPr/>
-              <w:t xml:space="preserve"> </w:t>
             </w:r>
           </w:p>
         </w:tc>
@@ -7755,7 +7700,7 @@
         </w:tc>
         <w:tc>
           <w:tcPr>
-            <w:tcW w:w="1096" w:type="dxa"/>
+            <w:tcW w:w="1097" w:type="dxa"/>
             <w:tcBorders>
               <w:top w:val="single" w:sz="4" w:space="0" w:color="000000"/>
               <w:left w:val="single" w:sz="4" w:space="0" w:color="000000"/>
@@ -7770,7 +7715,6 @@
             </w:pPr>
             <w:r>
               <w:rPr/>
-              <w:t xml:space="preserve"> </w:t>
             </w:r>
           </w:p>
         </w:tc>
@@ -7791,13 +7735,12 @@
             </w:pPr>
             <w:r>
               <w:rPr/>
-              <w:t xml:space="preserve"> </w:t>
-            </w:r>
-          </w:p>
-        </w:tc>
-        <w:tc>
-          <w:tcPr>
-            <w:tcW w:w="1109" w:type="dxa"/>
+            </w:r>
+          </w:p>
+        </w:tc>
+        <w:tc>
+          <w:tcPr>
+            <w:tcW w:w="1108" w:type="dxa"/>
             <w:tcBorders>
               <w:top w:val="single" w:sz="4" w:space="0" w:color="000000"/>
               <w:left w:val="single" w:sz="4" w:space="0" w:color="000000"/>
@@ -7812,7 +7755,6 @@
             </w:pPr>
             <w:r>
               <w:rPr/>
-              <w:t xml:space="preserve"> </w:t>
             </w:r>
           </w:p>
         </w:tc>
@@ -7833,7 +7775,6 @@
             </w:pPr>
             <w:r>
               <w:rPr/>
-              <w:t xml:space="preserve"> </w:t>
             </w:r>
           </w:p>
         </w:tc>
@@ -7878,7 +7819,6 @@
             </w:pPr>
             <w:r>
               <w:rPr/>
-              <w:t xml:space="preserve"> </w:t>
             </w:r>
           </w:p>
         </w:tc>
@@ -7899,7 +7839,6 @@
             </w:pPr>
             <w:r>
               <w:rPr/>
-              <w:t xml:space="preserve"> </w:t>
             </w:r>
           </w:p>
         </w:tc>
@@ -7957,7 +7896,7 @@
         </w:tc>
         <w:tc>
           <w:tcPr>
-            <w:tcW w:w="1096" w:type="dxa"/>
+            <w:tcW w:w="1097" w:type="dxa"/>
             <w:tcBorders>
               <w:top w:val="single" w:sz="4" w:space="0" w:color="000000"/>
               <w:left w:val="single" w:sz="4" w:space="0" w:color="000000"/>
@@ -8003,7 +7942,7 @@
         </w:tc>
         <w:tc>
           <w:tcPr>
-            <w:tcW w:w="1109" w:type="dxa"/>
+            <w:tcW w:w="1108" w:type="dxa"/>
             <w:tcBorders>
               <w:top w:val="single" w:sz="4" w:space="0" w:color="000000"/>
               <w:left w:val="single" w:sz="4" w:space="0" w:color="000000"/>
@@ -8018,7 +7957,6 @@
             </w:pPr>
             <w:r>
               <w:rPr/>
-              <w:t xml:space="preserve"> </w:t>
             </w:r>
           </w:p>
         </w:tc>
@@ -8039,7 +7977,6 @@
             </w:pPr>
             <w:r>
               <w:rPr/>
-              <w:t xml:space="preserve"> </w:t>
             </w:r>
           </w:p>
         </w:tc>
@@ -8084,7 +8021,6 @@
             </w:pPr>
             <w:r>
               <w:rPr/>
-              <w:t xml:space="preserve"> </w:t>
             </w:r>
           </w:p>
         </w:tc>
@@ -8105,7 +8041,6 @@
             </w:pPr>
             <w:r>
               <w:rPr/>
-              <w:t xml:space="preserve"> </w:t>
             </w:r>
           </w:p>
         </w:tc>
@@ -8152,13 +8087,13 @@
             </w:pPr>
             <w:r>
               <w:rPr/>
-              <w:t xml:space="preserve">X </w:t>
-            </w:r>
-          </w:p>
-        </w:tc>
-        <w:tc>
-          <w:tcPr>
-            <w:tcW w:w="1096" w:type="dxa"/>
+              <w:t>X</w:t>
+            </w:r>
+          </w:p>
+        </w:tc>
+        <w:tc>
+          <w:tcPr>
+            <w:tcW w:w="1097" w:type="dxa"/>
             <w:tcBorders>
               <w:top w:val="single" w:sz="4" w:space="0" w:color="000000"/>
               <w:left w:val="single" w:sz="4" w:space="0" w:color="000000"/>
@@ -8173,7 +8108,7 @@
             </w:pPr>
             <w:r>
               <w:rPr/>
-              <w:t xml:space="preserve">X </w:t>
+              <w:t>X</w:t>
             </w:r>
           </w:p>
         </w:tc>
@@ -8200,7 +8135,7 @@
         </w:tc>
         <w:tc>
           <w:tcPr>
-            <w:tcW w:w="1109" w:type="dxa"/>
+            <w:tcW w:w="1108" w:type="dxa"/>
             <w:tcBorders>
               <w:top w:val="single" w:sz="4" w:space="0" w:color="000000"/>
               <w:left w:val="single" w:sz="4" w:space="0" w:color="000000"/>
@@ -8215,7 +8150,6 @@
             </w:pPr>
             <w:r>
               <w:rPr/>
-              <w:t xml:space="preserve"> </w:t>
             </w:r>
           </w:p>
         </w:tc>
@@ -8236,7 +8170,6 @@
             </w:pPr>
             <w:r>
               <w:rPr/>
-              <w:t xml:space="preserve"> </w:t>
             </w:r>
           </w:p>
         </w:tc>
@@ -8281,7 +8214,6 @@
             </w:pPr>
             <w:r>
               <w:rPr/>
-              <w:t xml:space="preserve"> </w:t>
             </w:r>
           </w:p>
         </w:tc>
@@ -8302,7 +8234,6 @@
             </w:pPr>
             <w:r>
               <w:rPr/>
-              <w:t xml:space="preserve"> </w:t>
             </w:r>
           </w:p>
         </w:tc>
@@ -8359,7 +8290,7 @@
         </w:tc>
         <w:tc>
           <w:tcPr>
-            <w:tcW w:w="1096" w:type="dxa"/>
+            <w:tcW w:w="1097" w:type="dxa"/>
             <w:tcBorders>
               <w:top w:val="single" w:sz="4" w:space="0" w:color="000000"/>
               <w:left w:val="single" w:sz="4" w:space="0" w:color="000000"/>
@@ -8374,7 +8305,7 @@
             </w:pPr>
             <w:r>
               <w:rPr/>
-              <w:t xml:space="preserve">X </w:t>
+              <w:t>X</w:t>
             </w:r>
           </w:p>
         </w:tc>
@@ -8405,7 +8336,7 @@
         </w:tc>
         <w:tc>
           <w:tcPr>
-            <w:tcW w:w="1109" w:type="dxa"/>
+            <w:tcW w:w="1108" w:type="dxa"/>
             <w:tcBorders>
               <w:top w:val="single" w:sz="4" w:space="0" w:color="000000"/>
               <w:left w:val="single" w:sz="4" w:space="0" w:color="000000"/>
@@ -8441,7 +8372,6 @@
             </w:pPr>
             <w:r>
               <w:rPr/>
-              <w:t xml:space="preserve"> </w:t>
             </w:r>
           </w:p>
         </w:tc>
@@ -8486,7 +8416,6 @@
             </w:pPr>
             <w:r>
               <w:rPr/>
-              <w:t xml:space="preserve"> </w:t>
             </w:r>
           </w:p>
         </w:tc>
@@ -8559,13 +8488,13 @@
             </w:pPr>
             <w:r>
               <w:rPr/>
-              <w:t xml:space="preserve">X </w:t>
-            </w:r>
-          </w:p>
-        </w:tc>
-        <w:tc>
-          <w:tcPr>
-            <w:tcW w:w="1096" w:type="dxa"/>
+              <w:t>X</w:t>
+            </w:r>
+          </w:p>
+        </w:tc>
+        <w:tc>
+          <w:tcPr>
+            <w:tcW w:w="1097" w:type="dxa"/>
             <w:tcBorders>
               <w:top w:val="single" w:sz="4" w:space="0" w:color="000000"/>
               <w:left w:val="single" w:sz="4" w:space="0" w:color="000000"/>
@@ -8615,7 +8544,7 @@
         </w:tc>
         <w:tc>
           <w:tcPr>
-            <w:tcW w:w="1109" w:type="dxa"/>
+            <w:tcW w:w="1108" w:type="dxa"/>
             <w:tcBorders>
               <w:top w:val="single" w:sz="4" w:space="0" w:color="000000"/>
               <w:left w:val="single" w:sz="4" w:space="0" w:color="000000"/>
@@ -8630,7 +8559,7 @@
             </w:pPr>
             <w:r>
               <w:rPr/>
-              <w:t xml:space="preserve">X </w:t>
+              <w:t>X</w:t>
             </w:r>
           </w:p>
         </w:tc>
@@ -8767,7 +8696,7 @@
         </w:tc>
         <w:tc>
           <w:tcPr>
-            <w:tcW w:w="1096" w:type="dxa"/>
+            <w:tcW w:w="1097" w:type="dxa"/>
             <w:tcBorders>
               <w:top w:val="single" w:sz="4" w:space="0" w:color="000000"/>
               <w:left w:val="single" w:sz="4" w:space="0" w:color="000000"/>
@@ -8809,7 +8738,7 @@
         </w:tc>
         <w:tc>
           <w:tcPr>
-            <w:tcW w:w="1109" w:type="dxa"/>
+            <w:tcW w:w="1108" w:type="dxa"/>
             <w:tcBorders>
               <w:top w:val="single" w:sz="4" w:space="0" w:color="000000"/>
               <w:left w:val="single" w:sz="4" w:space="0" w:color="000000"/>
@@ -8889,7 +8818,6 @@
             </w:pPr>
             <w:r>
               <w:rPr/>
-              <w:t xml:space="preserve"> </w:t>
             </w:r>
           </w:p>
         </w:tc>
@@ -8910,7 +8838,6 @@
             </w:pPr>
             <w:r>
               <w:rPr/>
-              <w:t xml:space="preserve"> </w:t>
             </w:r>
           </w:p>
         </w:tc>
@@ -8957,13 +8884,12 @@
             </w:pPr>
             <w:r>
               <w:rPr/>
-              <w:t xml:space="preserve"> </w:t>
-            </w:r>
-          </w:p>
-        </w:tc>
-        <w:tc>
-          <w:tcPr>
-            <w:tcW w:w="1096" w:type="dxa"/>
+            </w:r>
+          </w:p>
+        </w:tc>
+        <w:tc>
+          <w:tcPr>
+            <w:tcW w:w="1097" w:type="dxa"/>
             <w:tcBorders>
               <w:top w:val="single" w:sz="4" w:space="0" w:color="000000"/>
               <w:left w:val="single" w:sz="4" w:space="0" w:color="000000"/>
@@ -8978,7 +8904,6 @@
             </w:pPr>
             <w:r>
               <w:rPr/>
-              <w:t xml:space="preserve"> </w:t>
             </w:r>
           </w:p>
         </w:tc>
@@ -8999,13 +8924,12 @@
             </w:pPr>
             <w:r>
               <w:rPr/>
-              <w:t xml:space="preserve"> </w:t>
-            </w:r>
-          </w:p>
-        </w:tc>
-        <w:tc>
-          <w:tcPr>
-            <w:tcW w:w="1109" w:type="dxa"/>
+            </w:r>
+          </w:p>
+        </w:tc>
+        <w:tc>
+          <w:tcPr>
+            <w:tcW w:w="1108" w:type="dxa"/>
             <w:tcBorders>
               <w:top w:val="single" w:sz="4" w:space="0" w:color="000000"/>
               <w:left w:val="single" w:sz="4" w:space="0" w:color="000000"/>
@@ -9020,7 +8944,7 @@
             </w:pPr>
             <w:r>
               <w:rPr/>
-              <w:t xml:space="preserve">X </w:t>
+              <w:t>X</w:t>
             </w:r>
           </w:p>
         </w:tc>
@@ -9156,7 +9080,7 @@
         </w:tc>
         <w:tc>
           <w:tcPr>
-            <w:tcW w:w="1096" w:type="dxa"/>
+            <w:tcW w:w="1097" w:type="dxa"/>
             <w:tcBorders>
               <w:top w:val="single" w:sz="4" w:space="0" w:color="000000"/>
               <w:left w:val="single" w:sz="4" w:space="0" w:color="000000"/>
@@ -9196,7 +9120,7 @@
         </w:tc>
         <w:tc>
           <w:tcPr>
-            <w:tcW w:w="1109" w:type="dxa"/>
+            <w:tcW w:w="1108" w:type="dxa"/>
             <w:tcBorders>
               <w:top w:val="single" w:sz="4" w:space="0" w:color="000000"/>
               <w:left w:val="single" w:sz="4" w:space="0" w:color="000000"/>
@@ -9283,73 +9207,98 @@
         <w:ind w:hanging="284" w:left="284"/>
         <w:rPr/>
       </w:pPr>
-      <w:bookmarkStart w:id="24" w:name="_Toc208341105"/>
+      <w:bookmarkStart w:id="21" w:name="_Toc208341105"/>
       <w:r>
         <w:rPr/>
         <w:t>Documentação do Sistema</w:t>
       </w:r>
+      <w:bookmarkEnd w:id="21"/>
+    </w:p>
+    <w:p>
+      <w:pPr>
+        <w:pStyle w:val="Normal"/>
+        <w:rPr/>
+      </w:pPr>
+      <w:r>
+        <w:rPr/>
+        <w:t>Neste capítulo, são apresentados os documentos técnicos que descrevem os aspectos fundamentais do sistema desenvolvido, fornecendo uma base sólida para compreensão e manutenção futura. A documentação é uma parte essencial do processo de desenvolvimento de software, pois oferece um registro detalhado das decisões tomadas e das características do sistema.</w:t>
+      </w:r>
+    </w:p>
+    <w:p>
+      <w:pPr>
+        <w:pStyle w:val="Normal"/>
+        <w:rPr/>
+      </w:pPr>
+      <w:r>
+        <w:rPr/>
+      </w:r>
+    </w:p>
+    <w:p>
+      <w:pPr>
+        <w:pStyle w:val="Heading2"/>
+        <w:rPr/>
+      </w:pPr>
+      <w:bookmarkStart w:id="22" w:name="_Toc208341106"/>
+      <w:r>
+        <w:rPr/>
+        <w:t>3.1 Metodologia de Desenvolvimento</w:t>
+      </w:r>
+      <w:bookmarkEnd w:id="22"/>
+    </w:p>
+    <w:p>
+      <w:pPr>
+        <w:pStyle w:val="Normal"/>
+        <w:rPr/>
+      </w:pPr>
+      <w:r>
+        <w:rPr/>
+        <w:t xml:space="preserve">Conjunto de processos, práticas e diretrizes que guiam o ciclo de vida do desenvolvimento de software, desde a concepção até a entrega e manutenção do produto final. Ela define como o trabalho é organizado, como as decisões são tomadas e como as atividades são realizadas ao longo do projeto. Uma metodologia pode ser ágil, como o Scrum ou o Kanban, ou tradicional, como o modelo em cascata. </w:t>
+      </w:r>
+    </w:p>
+    <w:p>
+      <w:pPr>
+        <w:pStyle w:val="Normal"/>
+        <w:rPr/>
+      </w:pPr>
+      <w:r>
+        <w:rPr/>
+      </w:r>
+    </w:p>
+    <w:p>
+      <w:pPr>
+        <w:pStyle w:val="Heading2"/>
+        <w:rPr/>
+      </w:pPr>
+      <w:bookmarkStart w:id="23" w:name="_Toc208341107"/>
+      <w:r>
+        <w:rPr/>
+        <w:t>3.2 Diagramas UML</w:t>
+      </w:r>
+      <w:bookmarkEnd w:id="23"/>
+    </w:p>
+    <w:p>
+      <w:pPr>
+        <w:pStyle w:val="Normal"/>
+        <w:rPr/>
+      </w:pPr>
+      <w:r>
+        <w:rPr/>
+      </w:r>
+    </w:p>
+    <w:p>
+      <w:pPr>
+        <w:pStyle w:val="Normal"/>
+        <w:rPr/>
+      </w:pPr>
+      <w:r>
+        <w:rPr/>
+        <w:t xml:space="preserve">Diagrama de caso de uso </w:t>
+      </w:r>
+      <w:bookmarkStart w:id="24" w:name="_tjl1pe5ei6dw"/>
+      <w:bookmarkStart w:id="25" w:name="_hlu1hcm6n5za"/>
+      <w:bookmarkStart w:id="26" w:name="_jhl60fg4121z"/>
       <w:bookmarkEnd w:id="24"/>
-    </w:p>
-    <w:p>
-      <w:pPr>
-        <w:pStyle w:val="Normal"/>
-        <w:rPr/>
-      </w:pPr>
-      <w:r>
-        <w:rPr/>
-        <w:t>Neste capítulo, são apresentados os documentos técnicos que descrevem os aspectos fundamentais do sistema desenvolvido, fornecendo uma base sólida para compreensão e manutenção futura. A documentação é uma parte essencial do processo de desenvolvimento de software, pois oferece um registro detalhado das decisões tomadas e das características do sistema.</w:t>
-      </w:r>
-    </w:p>
-    <w:p>
-      <w:pPr>
-        <w:pStyle w:val="Normal"/>
-        <w:rPr/>
-      </w:pPr>
-      <w:r>
-        <w:rPr/>
-      </w:r>
-    </w:p>
-    <w:p>
-      <w:pPr>
-        <w:pStyle w:val="Heading2"/>
-        <w:rPr/>
-      </w:pPr>
-      <w:bookmarkStart w:id="25" w:name="_Toc208341106"/>
-      <w:r>
-        <w:rPr/>
-        <w:t>3.1 Metodologia de Desenvolvimento</w:t>
-      </w:r>
       <w:bookmarkEnd w:id="25"/>
-    </w:p>
-    <w:p>
-      <w:pPr>
-        <w:pStyle w:val="Normal"/>
-        <w:rPr/>
-      </w:pPr>
-      <w:r>
-        <w:rPr/>
-        <w:t xml:space="preserve">Conjunto de processos, práticas e diretrizes que guiam o ciclo de vida do desenvolvimento de software, desde a concepção até a entrega e manutenção do produto final. Ela define como o trabalho é organizado, como as decisões são tomadas e como as atividades são realizadas ao longo do projeto. Uma metodologia pode ser ágil, como o Scrum ou o Kanban, ou tradicional, como o modelo em cascata. </w:t>
-      </w:r>
-    </w:p>
-    <w:p>
-      <w:pPr>
-        <w:pStyle w:val="Normal"/>
-        <w:rPr/>
-      </w:pPr>
-      <w:r>
-        <w:rPr/>
-      </w:r>
-    </w:p>
-    <w:p>
-      <w:pPr>
-        <w:pStyle w:val="Heading2"/>
-        <w:rPr/>
-      </w:pPr>
-      <w:bookmarkStart w:id="26" w:name="_Toc208341107"/>
-      <w:r>
-        <w:rPr/>
-        <w:t>3.2 Diagramas UML</w:t>
-      </w:r>
       <w:bookmarkEnd w:id="26"/>
     </w:p>
     <w:p>
@@ -9359,35 +9308,10 @@
       </w:pPr>
       <w:r>
         <w:rPr/>
-      </w:r>
-    </w:p>
-    <w:p>
-      <w:pPr>
-        <w:pStyle w:val="Normal"/>
-        <w:rPr/>
-      </w:pPr>
-      <w:r>
-        <w:rPr/>
-        <w:t xml:space="preserve">Diagrama de caso de uso </w:t>
-      </w:r>
-      <w:bookmarkStart w:id="27" w:name="_jhl60fg4121z"/>
-      <w:bookmarkStart w:id="28" w:name="_hlu1hcm6n5za"/>
-      <w:bookmarkStart w:id="29" w:name="_tjl1pe5ei6dw"/>
+        <w:t xml:space="preserve">Diagrama de classes </w:t>
+      </w:r>
+      <w:bookmarkStart w:id="27" w:name="_xmux0r3xll0b"/>
       <w:bookmarkEnd w:id="27"/>
-      <w:bookmarkEnd w:id="28"/>
-      <w:bookmarkEnd w:id="29"/>
-    </w:p>
-    <w:p>
-      <w:pPr>
-        <w:pStyle w:val="Normal"/>
-        <w:rPr/>
-      </w:pPr>
-      <w:r>
-        <w:rPr/>
-        <w:t xml:space="preserve">Diagrama de classes </w:t>
-      </w:r>
-      <w:bookmarkStart w:id="30" w:name="_xmux0r3xll0b"/>
-      <w:bookmarkEnd w:id="30"/>
     </w:p>
     <w:p>
       <w:pPr>
@@ -9409,107 +9333,107 @@
         <w:ind w:hanging="12" w:left="142"/>
         <w:rPr/>
       </w:pPr>
-      <w:bookmarkStart w:id="31" w:name="_Toc208341108"/>
+      <w:bookmarkStart w:id="28" w:name="_Toc208341108"/>
       <w:r>
         <w:rPr/>
         <w:t>Modelagem de Banco de dados</w:t>
       </w:r>
+      <w:bookmarkEnd w:id="28"/>
+    </w:p>
+    <w:p>
+      <w:pPr>
+        <w:pStyle w:val="Normal"/>
+        <w:rPr/>
+      </w:pPr>
+      <w:r>
+        <w:rPr/>
+        <w:t>Modelo conceitual</w:t>
+      </w:r>
+    </w:p>
+    <w:p>
+      <w:pPr>
+        <w:pStyle w:val="Normal"/>
+        <w:rPr/>
+      </w:pPr>
+      <w:r>
+        <w:rPr/>
+        <w:t>Modelo Lógico</w:t>
+      </w:r>
+    </w:p>
+    <w:p>
+      <w:pPr>
+        <w:pStyle w:val="Normal"/>
+        <w:rPr/>
+      </w:pPr>
+      <w:r>
+        <w:rPr/>
+        <w:t>Dicionário de Dados</w:t>
+      </w:r>
+    </w:p>
+    <w:p>
+      <w:pPr>
+        <w:pStyle w:val="Heading2"/>
+        <w:rPr/>
+      </w:pPr>
+      <w:bookmarkStart w:id="29" w:name="_Toc208341109"/>
+      <w:r>
+        <w:rPr/>
+        <w:t>3.6 Recursos e ferramentas</w:t>
+      </w:r>
+      <w:bookmarkEnd w:id="29"/>
+    </w:p>
+    <w:p>
+      <w:pPr>
+        <w:pStyle w:val="Normal"/>
+        <w:rPr/>
+      </w:pPr>
+      <w:r>
+        <w:rPr/>
+        <w:t>Descrever recursos e ferramentas utilizadas.</w:t>
+      </w:r>
+    </w:p>
+    <w:p>
+      <w:pPr>
+        <w:pStyle w:val="Heading2"/>
+        <w:rPr/>
+      </w:pPr>
+      <w:bookmarkStart w:id="30" w:name="_Toc208341110"/>
+      <w:r>
+        <w:rPr/>
+        <w:t>3.7 Funcionalidades implementadas</w:t>
+      </w:r>
+      <w:bookmarkEnd w:id="30"/>
+    </w:p>
+    <w:p>
+      <w:pPr>
+        <w:pStyle w:val="Normal"/>
+        <w:rPr/>
+      </w:pPr>
+      <w:r>
+        <w:rPr/>
+        <w:t>Apontar as datas e detalhar as funcionalidades implementadas.</w:t>
+      </w:r>
+    </w:p>
+    <w:p>
+      <w:pPr>
+        <w:pStyle w:val="Normal"/>
+        <w:rPr/>
+      </w:pPr>
+      <w:r>
+        <w:rPr/>
+      </w:r>
+    </w:p>
+    <w:p>
+      <w:pPr>
+        <w:pStyle w:val="Heading2"/>
+        <w:rPr/>
+      </w:pPr>
+      <w:bookmarkStart w:id="31" w:name="_Toc208341111"/>
+      <w:r>
+        <w:rPr/>
+        <w:t>3.8 Interface do usuário</w:t>
+      </w:r>
       <w:bookmarkEnd w:id="31"/>
-    </w:p>
-    <w:p>
-      <w:pPr>
-        <w:pStyle w:val="Normal"/>
-        <w:rPr/>
-      </w:pPr>
-      <w:r>
-        <w:rPr/>
-        <w:t>Modelo conceitual</w:t>
-      </w:r>
-    </w:p>
-    <w:p>
-      <w:pPr>
-        <w:pStyle w:val="Normal"/>
-        <w:rPr/>
-      </w:pPr>
-      <w:r>
-        <w:rPr/>
-        <w:t>Modelo Lógico</w:t>
-      </w:r>
-    </w:p>
-    <w:p>
-      <w:pPr>
-        <w:pStyle w:val="Normal"/>
-        <w:rPr/>
-      </w:pPr>
-      <w:r>
-        <w:rPr/>
-        <w:t>Dicionário de Dados</w:t>
-      </w:r>
-    </w:p>
-    <w:p>
-      <w:pPr>
-        <w:pStyle w:val="Heading2"/>
-        <w:rPr/>
-      </w:pPr>
-      <w:bookmarkStart w:id="32" w:name="_Toc208341109"/>
-      <w:r>
-        <w:rPr/>
-        <w:t>3.6 Recursos e ferramentas</w:t>
-      </w:r>
-      <w:bookmarkEnd w:id="32"/>
-    </w:p>
-    <w:p>
-      <w:pPr>
-        <w:pStyle w:val="Normal"/>
-        <w:rPr/>
-      </w:pPr>
-      <w:r>
-        <w:rPr/>
-        <w:t>Descrever recursos e ferramentas utilizadas.</w:t>
-      </w:r>
-    </w:p>
-    <w:p>
-      <w:pPr>
-        <w:pStyle w:val="Heading2"/>
-        <w:rPr/>
-      </w:pPr>
-      <w:bookmarkStart w:id="33" w:name="_Toc208341110"/>
-      <w:r>
-        <w:rPr/>
-        <w:t>3.7 Funcionalidades implementadas</w:t>
-      </w:r>
-      <w:bookmarkEnd w:id="33"/>
-    </w:p>
-    <w:p>
-      <w:pPr>
-        <w:pStyle w:val="Normal"/>
-        <w:rPr/>
-      </w:pPr>
-      <w:r>
-        <w:rPr/>
-        <w:t>Apontar as datas e detalhar as funcionalidades implementadas.</w:t>
-      </w:r>
-    </w:p>
-    <w:p>
-      <w:pPr>
-        <w:pStyle w:val="Normal"/>
-        <w:rPr/>
-      </w:pPr>
-      <w:r>
-        <w:rPr/>
-      </w:r>
-    </w:p>
-    <w:p>
-      <w:pPr>
-        <w:pStyle w:val="Heading2"/>
-        <w:rPr/>
-      </w:pPr>
-      <w:bookmarkStart w:id="34" w:name="_Toc208341111"/>
-      <w:r>
-        <w:rPr/>
-        <w:t>3.8 Interface do usuário</w:t>
-      </w:r>
-      <w:bookmarkEnd w:id="34"/>
     </w:p>
     <w:p>
       <w:pPr>
@@ -9554,11 +9478,47 @@
         <w:ind w:hanging="284" w:left="284"/>
         <w:rPr/>
       </w:pPr>
-      <w:bookmarkStart w:id="35" w:name="_Toc208341112"/>
+      <w:bookmarkStart w:id="32" w:name="_Toc208341112"/>
       <w:r>
         <w:rPr/>
         <w:t>Testes e Qualidade</w:t>
       </w:r>
+      <w:bookmarkEnd w:id="32"/>
+    </w:p>
+    <w:p>
+      <w:pPr>
+        <w:pStyle w:val="Heading2"/>
+        <w:rPr/>
+      </w:pPr>
+      <w:bookmarkStart w:id="33" w:name="_Toc208341113"/>
+      <w:r>
+        <w:rPr/>
+        <w:t>4.1 Estratégia de Testes: Descrever a estratégia de testes adotada</w:t>
+      </w:r>
+      <w:bookmarkEnd w:id="33"/>
+    </w:p>
+    <w:p>
+      <w:pPr>
+        <w:pStyle w:val="Heading2"/>
+        <w:rPr/>
+      </w:pPr>
+      <w:bookmarkStart w:id="34" w:name="_Toc208341114"/>
+      <w:r>
+        <w:rPr/>
+        <w:t>4.2 Resultados dos Testes: Apresentar os resultados dos testes realizados</w:t>
+      </w:r>
+      <w:bookmarkEnd w:id="34"/>
+    </w:p>
+    <w:p>
+      <w:pPr>
+        <w:pStyle w:val="Heading2"/>
+        <w:rPr/>
+      </w:pPr>
+      <w:bookmarkStart w:id="35" w:name="_Toc208341115"/>
+      <w:r>
+        <w:rPr/>
+        <w:t>4.3 Garantia da Qualidade: Descrever as práticas adotadas para garantia da qualidade</w:t>
+      </w:r>
       <w:bookmarkEnd w:id="35"/>
     </w:p>
     <w:p>
@@ -9566,64 +9526,31 @@
         <w:pStyle w:val="Heading2"/>
         <w:rPr/>
       </w:pPr>
-      <w:bookmarkStart w:id="36" w:name="_Toc208341113"/>
-      <w:r>
-        <w:rPr/>
-        <w:t>4.1 Estratégia de Testes: Descrever a estratégia de testes adotada</w:t>
+      <w:bookmarkStart w:id="36" w:name="_Toc208341116"/>
+      <w:r>
+        <w:rPr/>
+        <w:t>4.4 Requisitos mínimos de hardware e software para o sistema</w:t>
       </w:r>
       <w:bookmarkEnd w:id="36"/>
-    </w:p>
-    <w:p>
-      <w:pPr>
-        <w:pStyle w:val="Heading2"/>
-        <w:rPr/>
-      </w:pPr>
-      <w:bookmarkStart w:id="37" w:name="_Toc208341114"/>
-      <w:r>
-        <w:rPr/>
-        <w:t>4.2 Resultados dos Testes: Apresentar os resultados dos testes realizados</w:t>
-      </w:r>
+      <w:r>
+        <w:rPr/>
+        <w:t xml:space="preserve"> </w:t>
+      </w:r>
+      <w:bookmarkStart w:id="37" w:name="_2zqrayimty9"/>
+      <w:bookmarkStart w:id="38" w:name="_nn0nimgeko23"/>
+      <w:bookmarkStart w:id="39" w:name="_6gn227md0o7x"/>
+      <w:bookmarkStart w:id="40" w:name="_j12f6xsp0jfi"/>
+      <w:bookmarkStart w:id="41" w:name="_6mad4wn9nuav"/>
+      <w:bookmarkStart w:id="42" w:name="_3cwavtvg9zuo"/>
+      <w:bookmarkStart w:id="43" w:name="_v4tufsg5tzi2"/>
+      <w:bookmarkStart w:id="44" w:name="_c05mh8u26u55"/>
+      <w:bookmarkStart w:id="45" w:name="_4silupz56pcl"/>
+      <w:bookmarkStart w:id="46" w:name="_svvhujvzdaoc"/>
+      <w:bookmarkStart w:id="47" w:name="_eys2dox2ksiz"/>
+      <w:bookmarkStart w:id="48" w:name="_c416v7vsc6tu"/>
       <w:bookmarkEnd w:id="37"/>
-    </w:p>
-    <w:p>
-      <w:pPr>
-        <w:pStyle w:val="Heading2"/>
-        <w:rPr/>
-      </w:pPr>
-      <w:bookmarkStart w:id="38" w:name="_Toc208341115"/>
-      <w:r>
-        <w:rPr/>
-        <w:t>4.3 Garantia da Qualidade: Descrever as práticas adotadas para garantia da qualidade</w:t>
-      </w:r>
       <w:bookmarkEnd w:id="38"/>
-    </w:p>
-    <w:p>
-      <w:pPr>
-        <w:pStyle w:val="Heading2"/>
-        <w:rPr/>
-      </w:pPr>
-      <w:bookmarkStart w:id="39" w:name="_Toc208341116"/>
-      <w:r>
-        <w:rPr/>
-        <w:t>4.4 Requisitos mínimos de hardware e software para o sistema</w:t>
-      </w:r>
       <w:bookmarkEnd w:id="39"/>
-      <w:r>
-        <w:rPr/>
-        <w:t xml:space="preserve"> </w:t>
-      </w:r>
-      <w:bookmarkStart w:id="40" w:name="_c416v7vsc6tu"/>
-      <w:bookmarkStart w:id="41" w:name="_eys2dox2ksiz"/>
-      <w:bookmarkStart w:id="42" w:name="_svvhujvzdaoc"/>
-      <w:bookmarkStart w:id="43" w:name="_4silupz56pcl"/>
-      <w:bookmarkStart w:id="44" w:name="_c05mh8u26u55"/>
-      <w:bookmarkStart w:id="45" w:name="_v4tufsg5tzi2"/>
-      <w:bookmarkStart w:id="46" w:name="_3cwavtvg9zuo"/>
-      <w:bookmarkStart w:id="47" w:name="_6mad4wn9nuav"/>
-      <w:bookmarkStart w:id="48" w:name="_j12f6xsp0jfi"/>
-      <w:bookmarkStart w:id="49" w:name="_6gn227md0o7x"/>
-      <w:bookmarkStart w:id="50" w:name="_nn0nimgeko23"/>
-      <w:bookmarkStart w:id="51" w:name="_2zqrayimty9"/>
       <w:bookmarkEnd w:id="40"/>
       <w:bookmarkEnd w:id="41"/>
       <w:bookmarkEnd w:id="42"/>
@@ -9633,29 +9560,26 @@
       <w:bookmarkEnd w:id="46"/>
       <w:bookmarkEnd w:id="47"/>
       <w:bookmarkEnd w:id="48"/>
+    </w:p>
+    <w:p>
+      <w:pPr>
+        <w:pStyle w:val="Heading2"/>
+        <w:rPr/>
+      </w:pPr>
+      <w:bookmarkStart w:id="49" w:name="_Toc208341117"/>
+      <w:r>
+        <w:rPr/>
+        <w:t xml:space="preserve">4.5 </w:t>
+      </w:r>
+      <w:bookmarkStart w:id="50" w:name="_a2ztorr69us4"/>
+      <w:bookmarkEnd w:id="50"/>
+      <w:r>
+        <w:rPr/>
+        <w:t>Contrato para desenvolvimento de software</w:t>
+      </w:r>
+      <w:bookmarkStart w:id="51" w:name="_jhlxoy2xhbg9"/>
       <w:bookmarkEnd w:id="49"/>
-      <w:bookmarkEnd w:id="50"/>
       <w:bookmarkEnd w:id="51"/>
-    </w:p>
-    <w:p>
-      <w:pPr>
-        <w:pStyle w:val="Heading2"/>
-        <w:rPr/>
-      </w:pPr>
-      <w:bookmarkStart w:id="52" w:name="_Toc208341117"/>
-      <w:r>
-        <w:rPr/>
-        <w:t xml:space="preserve">4.5 </w:t>
-      </w:r>
-      <w:bookmarkStart w:id="53" w:name="_a2ztorr69us4"/>
-      <w:bookmarkEnd w:id="53"/>
-      <w:r>
-        <w:rPr/>
-        <w:t>Contrato para desenvolvimento de software</w:t>
-      </w:r>
-      <w:bookmarkStart w:id="54" w:name="_jhlxoy2xhbg9"/>
-      <w:bookmarkEnd w:id="52"/>
-      <w:bookmarkEnd w:id="54"/>
     </w:p>
     <w:p>
       <w:pPr>
@@ -9676,12 +9600,12 @@
         <w:ind w:hanging="284" w:left="284"/>
         <w:rPr/>
       </w:pPr>
-      <w:bookmarkStart w:id="55" w:name="_Toc208341118"/>
+      <w:bookmarkStart w:id="52" w:name="_Toc208341118"/>
       <w:r>
         <w:rPr/>
         <w:t>Considerações Finais</w:t>
       </w:r>
-      <w:bookmarkEnd w:id="55"/>
+      <w:bookmarkEnd w:id="52"/>
     </w:p>
     <w:p>
       <w:pPr>
@@ -9740,12 +9664,12 @@
         <w:ind w:hanging="284" w:left="284"/>
         <w:rPr/>
       </w:pPr>
-      <w:bookmarkStart w:id="56" w:name="_Toc208341119"/>
+      <w:bookmarkStart w:id="53" w:name="_Toc208341119"/>
       <w:r>
         <w:rPr/>
         <w:t>Referências</w:t>
       </w:r>
-      <w:bookmarkEnd w:id="56"/>
+      <w:bookmarkEnd w:id="53"/>
     </w:p>
     <w:p>
       <w:pPr>
@@ -9775,12 +9699,12 @@
         <w:ind w:hanging="0" w:left="710"/>
         <w:rPr/>
       </w:pPr>
-      <w:bookmarkStart w:id="57" w:name="_Toc208341120"/>
+      <w:bookmarkStart w:id="54" w:name="_Toc208341120"/>
       <w:r>
         <w:rPr/>
         <w:t>Anexo I - Diário de bordo</w:t>
       </w:r>
-      <w:bookmarkEnd w:id="57"/>
+      <w:bookmarkEnd w:id="54"/>
     </w:p>
     <w:p>
       <w:pPr>
@@ -9835,12 +9759,12 @@
         <w:ind w:hanging="0" w:left="720"/>
         <w:rPr/>
       </w:pPr>
-      <w:bookmarkStart w:id="58" w:name="_Toc208341121"/>
+      <w:bookmarkStart w:id="55" w:name="_Toc208341121"/>
       <w:r>
         <w:rPr/>
         <w:t>Anexo II – Cronograma efetivo</w:t>
       </w:r>
-      <w:bookmarkEnd w:id="58"/>
+      <w:bookmarkEnd w:id="55"/>
     </w:p>
     <w:p>
       <w:pPr>
@@ -9852,12 +9776,12 @@
         <w:ind w:hanging="0" w:left="720"/>
         <w:rPr/>
       </w:pPr>
-      <w:bookmarkStart w:id="59" w:name="_Toc208341122"/>
+      <w:bookmarkStart w:id="56" w:name="_Toc208341122"/>
       <w:r>
         <w:rPr/>
         <w:t>Anexo III – Evidências</w:t>
       </w:r>
-      <w:bookmarkEnd w:id="59"/>
+      <w:bookmarkEnd w:id="56"/>
     </w:p>
     <w:p>
       <w:pPr>
@@ -9870,9 +9794,9 @@
       </w:r>
     </w:p>
     <w:sectPr>
-      <w:headerReference w:type="even" r:id="rId3"/>
-      <w:headerReference w:type="default" r:id="rId4"/>
-      <w:headerReference w:type="first" r:id="rId5"/>
+      <w:headerReference w:type="even" r:id="rId4"/>
+      <w:headerReference w:type="default" r:id="rId5"/>
+      <w:headerReference w:type="first" r:id="rId6"/>
       <w:type w:val="nextPage"/>
       <w:pgSz w:w="11906" w:h="16838"/>
       <w:pgMar w:left="1440" w:right="1440" w:gutter="0" w:header="720" w:top="1440" w:footer="0" w:bottom="1440"/>
@@ -10785,6 +10709,7 @@
     <w:rsid w:val="00ee1469"/>
     <w:pPr>
       <w:widowControl/>
+      <w:suppressAutoHyphens w:val="true"/>
       <w:bidi w:val="0"/>
       <w:spacing w:lineRule="auto" w:line="276" w:before="0" w:after="0"/>
       <w:jc w:val="both"/>
@@ -10998,6 +10923,11 @@
       <w:szCs w:val="24"/>
     </w:rPr>
   </w:style>
+  <w:style w:type="character" w:styleId="Vnculodendiceuser">
+    <w:name w:val="Vínculo de índice (user)"/>
+    <w:qFormat/>
+    <w:rPr/>
+  </w:style>
   <w:style w:type="character" w:styleId="Vnculodendice">
     <w:name w:val="Vínculo de índice"/>
     <w:qFormat/>
@@ -11079,6 +11009,32 @@
       <w:szCs w:val="28"/>
     </w:rPr>
   </w:style>
+  <w:style w:type="paragraph" w:styleId="Ttulouser">
+    <w:name w:val="Título (user)"/>
+    <w:basedOn w:val="Normal"/>
+    <w:next w:val="BodyText"/>
+    <w:qFormat/>
+    <w:pPr>
+      <w:keepNext w:val="true"/>
+      <w:spacing w:before="240" w:after="120"/>
+    </w:pPr>
+    <w:rPr>
+      <w:rFonts w:ascii="Liberation Sans" w:hAnsi="Liberation Sans" w:eastAsia="Microsoft YaHei" w:cs="Arial"/>
+      <w:sz w:val="28"/>
+      <w:szCs w:val="28"/>
+    </w:rPr>
+  </w:style>
+  <w:style w:type="paragraph" w:styleId="ndiceuser">
+    <w:name w:val="Índice (user)"/>
+    <w:basedOn w:val="Normal"/>
+    <w:qFormat/>
+    <w:pPr>
+      <w:suppressLineNumbers/>
+    </w:pPr>
+    <w:rPr>
+      <w:rFonts w:cs="Arial"/>
+    </w:rPr>
+  </w:style>
   <w:style w:type="paragraph" w:styleId="Subtitle">
     <w:name w:val="Subtitle"/>
     <w:basedOn w:val="Normal"/>
@@ -11108,6 +11064,13 @@
       <w:ind w:left="720"/>
       <w:contextualSpacing/>
     </w:pPr>
+    <w:rPr/>
+  </w:style>
+  <w:style w:type="paragraph" w:styleId="Cabealhoerodapuser">
+    <w:name w:val="Cabeçalho e rodapé (user)"/>
+    <w:basedOn w:val="Normal"/>
+    <w:qFormat/>
+    <w:pPr/>
     <w:rPr/>
   </w:style>
   <w:style w:type="paragraph" w:styleId="Cabealhoerodap">
@@ -11153,7 +11116,7 @@
   </w:style>
   <w:style w:type="paragraph" w:styleId="IndexHeading">
     <w:name w:val="index heading"/>
-    <w:basedOn w:val="Ttulo"/>
+    <w:basedOn w:val="Ttulouser"/>
     <w:pPr/>
     <w:rPr/>
   </w:style>
@@ -11209,6 +11172,13 @@
     </w:pPr>
     <w:rPr/>
   </w:style>
+  <w:style w:type="paragraph" w:styleId="Contedodoquadrouser">
+    <w:name w:val="Conteúdo do quadro (user)"/>
+    <w:basedOn w:val="Normal"/>
+    <w:qFormat/>
+    <w:pPr/>
+    <w:rPr/>
+  </w:style>
   <w:style w:type="paragraph" w:styleId="Contedodoquadro">
     <w:name w:val="Conteúdo do quadro"/>
     <w:basedOn w:val="Normal"/>
@@ -11216,8 +11186,8 @@
     <w:pPr/>
     <w:rPr/>
   </w:style>
-  <w:style w:type="numbering" w:styleId="Semlista" w:default="1">
-    <w:name w:val="Sem lista"/>
+  <w:style w:type="numbering" w:styleId="Semlistauser" w:default="1">
+    <w:name w:val="Sem lista (user)"/>
     <w:uiPriority w:val="99"/>
     <w:semiHidden/>
     <w:unhideWhenUsed/>

</xml_diff>

<commit_message>
Commit das alterações do Marcos
</commit_message>
<xml_diff>
--- a/Documentação/Padrão_Documentação_ES2V25_2[1].docx
+++ b/Documentação/Padrão_Documentação_ES2V25_2[1].docx
@@ -4654,11 +4654,71 @@
     <w:p>
       <w:pPr>
         <w:pStyle w:val="Normal"/>
-        <w:rPr/>
-      </w:pPr>
-      <w:r>
-        <w:rPr/>
-        <w:t>Lista dos resultados específicos que o projeto visa alcançar.</w:t>
+        <w:numPr>
+          <w:ilvl w:val="0"/>
+          <w:numId w:val="2"/>
+        </w:numPr>
+        <w:rPr/>
+      </w:pPr>
+      <w:r>
+        <w:rPr/>
+        <w:t>Centralizar e organizar as informações do petshop em uma única plataforma;</w:t>
+      </w:r>
+    </w:p>
+    <w:p>
+      <w:pPr>
+        <w:pStyle w:val="Normal"/>
+        <w:numPr>
+          <w:ilvl w:val="0"/>
+          <w:numId w:val="2"/>
+        </w:numPr>
+        <w:rPr/>
+      </w:pPr>
+      <w:r>
+        <w:rPr/>
+        <w:t>Facilitar o agendamento e controle de serviços;</w:t>
+      </w:r>
+    </w:p>
+    <w:p>
+      <w:pPr>
+        <w:pStyle w:val="Normal"/>
+        <w:numPr>
+          <w:ilvl w:val="0"/>
+          <w:numId w:val="2"/>
+        </w:numPr>
+        <w:rPr/>
+      </w:pPr>
+      <w:r>
+        <w:rPr/>
+        <w:t>Gerenciar o cadastro de clientes e seus respectivos animais;</w:t>
+      </w:r>
+    </w:p>
+    <w:p>
+      <w:pPr>
+        <w:pStyle w:val="Normal"/>
+        <w:numPr>
+          <w:ilvl w:val="0"/>
+          <w:numId w:val="2"/>
+        </w:numPr>
+        <w:rPr/>
+      </w:pPr>
+      <w:r>
+        <w:rPr/>
+        <w:t>Controlar o estoque de produtos comercializados;</w:t>
+      </w:r>
+    </w:p>
+    <w:p>
+      <w:pPr>
+        <w:pStyle w:val="Normal"/>
+        <w:numPr>
+          <w:ilvl w:val="0"/>
+          <w:numId w:val="2"/>
+        </w:numPr>
+        <w:rPr/>
+      </w:pPr>
+      <w:r>
+        <w:rPr/>
+        <w:t>Gerar relatório básico para apoio à decisão gerencial.</w:t>
       </w:r>
     </w:p>
     <w:p>
@@ -10183,6 +10243,143 @@
   <w:abstractNum w:abstractNumId="2">
     <w:lvl w:ilvl="0">
       <w:start w:val="1"/>
+      <w:numFmt w:val="bullet"/>
+      <w:lvlText w:val=""/>
+      <w:lvlJc w:val="left"/>
+      <w:pPr>
+        <w:tabs>
+          <w:tab w:val="num" w:pos="720"/>
+        </w:tabs>
+        <w:ind w:left="720" w:hanging="360"/>
+      </w:pPr>
+      <w:rPr>
+        <w:rFonts w:ascii="Symbol" w:hAnsi="Symbol" w:cs="Symbol" w:hint="default"/>
+      </w:rPr>
+    </w:lvl>
+    <w:lvl w:ilvl="1">
+      <w:start w:val="1"/>
+      <w:numFmt w:val="bullet"/>
+      <w:lvlText w:val=""/>
+      <w:lvlJc w:val="left"/>
+      <w:pPr>
+        <w:tabs>
+          <w:tab w:val="num" w:pos="1080"/>
+        </w:tabs>
+        <w:ind w:left="1080" w:hanging="360"/>
+      </w:pPr>
+      <w:rPr>
+        <w:rFonts w:ascii="Symbol" w:hAnsi="Symbol" w:cs="Symbol" w:hint="default"/>
+      </w:rPr>
+    </w:lvl>
+    <w:lvl w:ilvl="2">
+      <w:start w:val="1"/>
+      <w:numFmt w:val="bullet"/>
+      <w:lvlText w:val=""/>
+      <w:lvlJc w:val="left"/>
+      <w:pPr>
+        <w:tabs>
+          <w:tab w:val="num" w:pos="1440"/>
+        </w:tabs>
+        <w:ind w:left="1440" w:hanging="360"/>
+      </w:pPr>
+      <w:rPr>
+        <w:rFonts w:ascii="Symbol" w:hAnsi="Symbol" w:cs="Symbol" w:hint="default"/>
+      </w:rPr>
+    </w:lvl>
+    <w:lvl w:ilvl="3">
+      <w:start w:val="1"/>
+      <w:numFmt w:val="bullet"/>
+      <w:lvlText w:val=""/>
+      <w:lvlJc w:val="left"/>
+      <w:pPr>
+        <w:tabs>
+          <w:tab w:val="num" w:pos="1800"/>
+        </w:tabs>
+        <w:ind w:left="1800" w:hanging="360"/>
+      </w:pPr>
+      <w:rPr>
+        <w:rFonts w:ascii="Symbol" w:hAnsi="Symbol" w:cs="Symbol" w:hint="default"/>
+      </w:rPr>
+    </w:lvl>
+    <w:lvl w:ilvl="4">
+      <w:start w:val="1"/>
+      <w:numFmt w:val="bullet"/>
+      <w:lvlText w:val=""/>
+      <w:lvlJc w:val="left"/>
+      <w:pPr>
+        <w:tabs>
+          <w:tab w:val="num" w:pos="2160"/>
+        </w:tabs>
+        <w:ind w:left="2160" w:hanging="360"/>
+      </w:pPr>
+      <w:rPr>
+        <w:rFonts w:ascii="Symbol" w:hAnsi="Symbol" w:cs="Symbol" w:hint="default"/>
+      </w:rPr>
+    </w:lvl>
+    <w:lvl w:ilvl="5">
+      <w:start w:val="1"/>
+      <w:numFmt w:val="bullet"/>
+      <w:lvlText w:val=""/>
+      <w:lvlJc w:val="left"/>
+      <w:pPr>
+        <w:tabs>
+          <w:tab w:val="num" w:pos="2520"/>
+        </w:tabs>
+        <w:ind w:left="2520" w:hanging="360"/>
+      </w:pPr>
+      <w:rPr>
+        <w:rFonts w:ascii="Symbol" w:hAnsi="Symbol" w:cs="Symbol" w:hint="default"/>
+      </w:rPr>
+    </w:lvl>
+    <w:lvl w:ilvl="6">
+      <w:start w:val="1"/>
+      <w:numFmt w:val="bullet"/>
+      <w:lvlText w:val=""/>
+      <w:lvlJc w:val="left"/>
+      <w:pPr>
+        <w:tabs>
+          <w:tab w:val="num" w:pos="2880"/>
+        </w:tabs>
+        <w:ind w:left="2880" w:hanging="360"/>
+      </w:pPr>
+      <w:rPr>
+        <w:rFonts w:ascii="Symbol" w:hAnsi="Symbol" w:cs="Symbol" w:hint="default"/>
+      </w:rPr>
+    </w:lvl>
+    <w:lvl w:ilvl="7">
+      <w:start w:val="1"/>
+      <w:numFmt w:val="bullet"/>
+      <w:lvlText w:val=""/>
+      <w:lvlJc w:val="left"/>
+      <w:pPr>
+        <w:tabs>
+          <w:tab w:val="num" w:pos="3240"/>
+        </w:tabs>
+        <w:ind w:left="3240" w:hanging="360"/>
+      </w:pPr>
+      <w:rPr>
+        <w:rFonts w:ascii="Symbol" w:hAnsi="Symbol" w:cs="Symbol" w:hint="default"/>
+      </w:rPr>
+    </w:lvl>
+    <w:lvl w:ilvl="8">
+      <w:start w:val="1"/>
+      <w:numFmt w:val="bullet"/>
+      <w:lvlText w:val=""/>
+      <w:lvlJc w:val="left"/>
+      <w:pPr>
+        <w:tabs>
+          <w:tab w:val="num" w:pos="3600"/>
+        </w:tabs>
+        <w:ind w:left="3600" w:hanging="360"/>
+      </w:pPr>
+      <w:rPr>
+        <w:rFonts w:ascii="Symbol" w:hAnsi="Symbol" w:cs="Symbol" w:hint="default"/>
+      </w:rPr>
+    </w:lvl>
+  </w:abstractNum>
+  <w:abstractNum w:abstractNumId="3">
+    <w:lvl w:ilvl="0">
+      <w:start w:val="1"/>
       <w:numFmt w:val="none"/>
       <w:suff w:val="nothing"/>
       <w:lvlText w:val=""/>
@@ -10304,6 +10501,9 @@
   </w:num>
   <w:num w:numId="2">
     <w:abstractNumId w:val="2"/>
+  </w:num>
+  <w:num w:numId="3">
+    <w:abstractNumId w:val="3"/>
   </w:num>
 </w:numbering>
 </file>
@@ -10932,6 +11132,13 @@
     <w:name w:val="Vínculo de índice"/>
     <w:qFormat/>
     <w:rPr/>
+  </w:style>
+  <w:style w:type="character" w:styleId="Marcadores">
+    <w:name w:val="Marcadores"/>
+    <w:qFormat/>
+    <w:rPr>
+      <w:rFonts w:ascii="OpenSymbol" w:hAnsi="OpenSymbol" w:eastAsia="OpenSymbol" w:cs="OpenSymbol"/>
+    </w:rPr>
   </w:style>
   <w:style w:type="paragraph" w:styleId="Ttulo">
     <w:name w:val="Título"/>

</xml_diff>

<commit_message>
Criação de pastas e adição do modelo físico de banco de dados
</commit_message>
<xml_diff>
--- a/Documentação/Padrão_Documentação_ES2V25_2[1].docx
+++ b/Documentação/Padrão_Documentação_ES2V25_2[1].docx
@@ -90,14 +90,7 @@
           <w:sz w:val="24"/>
           <w:szCs w:val="24"/>
         </w:rPr>
-        <w:t xml:space="preserve">Banco de Dados </w:t>
-      </w:r>
-      <w:r>
-        <w:rPr>
-          <w:sz w:val="24"/>
-          <w:szCs w:val="24"/>
-        </w:rPr>
-        <w:t>II</w:t>
+        <w:t>Banco de Dados II</w:t>
       </w:r>
     </w:p>
     <w:p>
@@ -784,7 +777,7 @@
                         <w:txbxContent>
                           <w:p>
                             <w:pPr>
-                              <w:pStyle w:val="Contedodoquadrouser"/>
+                              <w:pStyle w:val="Contedodoquadro"/>
                               <w:jc w:val="center"/>
                               <w:rPr>
                                 <w:color w:val="000000"/>
@@ -817,7 +810,7 @@
                   <w:txbxContent>
                     <w:p>
                       <w:pPr>
-                        <w:pStyle w:val="Contedodoquadrouser"/>
+                        <w:pStyle w:val="Contedodoquadro"/>
                         <w:jc w:val="center"/>
                         <w:rPr>
                           <w:color w:val="000000"/>
@@ -965,7 +958,7 @@
                         <w:txbxContent>
                           <w:p>
                             <w:pPr>
-                              <w:pStyle w:val="Contedodoquadrouser"/>
+                              <w:pStyle w:val="Contedodoquadro"/>
                               <w:rPr>
                                 <w:color w:val="000000"/>
                               </w:rPr>
@@ -978,7 +971,7 @@
                           </w:p>
                           <w:p>
                             <w:pPr>
-                              <w:pStyle w:val="Contedodoquadrouser"/>
+                              <w:pStyle w:val="Contedodoquadro"/>
                               <w:rPr>
                                 <w:color w:val="000000"/>
                               </w:rPr>
@@ -991,7 +984,7 @@
                           </w:p>
                           <w:p>
                             <w:pPr>
-                              <w:pStyle w:val="Contedodoquadrouser"/>
+                              <w:pStyle w:val="Contedodoquadro"/>
                               <w:rPr>
                                 <w:color w:val="000000"/>
                               </w:rPr>
@@ -1004,7 +997,7 @@
                           </w:p>
                           <w:p>
                             <w:pPr>
-                              <w:pStyle w:val="Contedodoquadrouser"/>
+                              <w:pStyle w:val="Contedodoquadro"/>
                               <w:rPr>
                                 <w:color w:val="000000"/>
                               </w:rPr>
@@ -1017,7 +1010,7 @@
                           </w:p>
                           <w:p>
                             <w:pPr>
-                              <w:pStyle w:val="Contedodoquadrouser"/>
+                              <w:pStyle w:val="Contedodoquadro"/>
                               <w:rPr>
                                 <w:color w:val="000000"/>
                               </w:rPr>
@@ -1049,7 +1042,7 @@
                   <w:txbxContent>
                     <w:p>
                       <w:pPr>
-                        <w:pStyle w:val="Contedodoquadrouser"/>
+                        <w:pStyle w:val="Contedodoquadro"/>
                         <w:rPr>
                           <w:color w:val="000000"/>
                         </w:rPr>
@@ -1062,7 +1055,7 @@
                     </w:p>
                     <w:p>
                       <w:pPr>
-                        <w:pStyle w:val="Contedodoquadrouser"/>
+                        <w:pStyle w:val="Contedodoquadro"/>
                         <w:rPr>
                           <w:color w:val="000000"/>
                         </w:rPr>
@@ -1075,7 +1068,7 @@
                     </w:p>
                     <w:p>
                       <w:pPr>
-                        <w:pStyle w:val="Contedodoquadrouser"/>
+                        <w:pStyle w:val="Contedodoquadro"/>
                         <w:rPr>
                           <w:color w:val="000000"/>
                         </w:rPr>
@@ -1088,7 +1081,7 @@
                     </w:p>
                     <w:p>
                       <w:pPr>
-                        <w:pStyle w:val="Contedodoquadrouser"/>
+                        <w:pStyle w:val="Contedodoquadro"/>
                         <w:rPr>
                           <w:color w:val="000000"/>
                         </w:rPr>
@@ -1101,7 +1094,7 @@
                     </w:p>
                     <w:p>
                       <w:pPr>
-                        <w:pStyle w:val="Contedodoquadrouser"/>
+                        <w:pStyle w:val="Contedodoquadro"/>
                         <w:rPr>
                           <w:color w:val="000000"/>
                         </w:rPr>
@@ -1962,7 +1955,13 @@
               </w:rPr>
             </w:pPr>
             <w:r>
-              <w:rPr/>
+              <w:rPr>
+                <w:rFonts w:eastAsia="Cambria" w:cs="" w:ascii="Cambria" w:hAnsi="Cambria"/>
+                <w:kern w:val="0"/>
+                <w:sz w:val="22"/>
+                <w:szCs w:val="22"/>
+                <w:lang w:val="pt-BR" w:eastAsia="en-US" w:bidi="ar-SA"/>
+              </w:rPr>
             </w:r>
           </w:p>
         </w:tc>
@@ -4032,7 +4031,7 @@
         <mc:AlternateContent>
           <mc:Choice Requires="wps">
             <w:drawing>
-              <wp:anchor behindDoc="0" distT="23495" distB="67945" distL="45720" distR="45720" simplePos="0" locked="0" layoutInCell="1" allowOverlap="1" relativeHeight="16" wp14:anchorId="0CF2BD95">
+              <wp:anchor behindDoc="0" distT="23495" distB="67945" distL="45720" distR="45720" simplePos="0" locked="0" layoutInCell="1" allowOverlap="1" relativeHeight="19" wp14:anchorId="0CF2BD95">
                 <wp:simplePos x="0" y="0"/>
                 <wp:positionH relativeFrom="column">
                   <wp:posOffset>1095375</wp:posOffset>
@@ -4088,7 +4087,7 @@
                         <w:txbxContent>
                           <w:p>
                             <w:pPr>
-                              <w:pStyle w:val="Contedodoquadrouser"/>
+                              <w:pStyle w:val="Contedodoquadro"/>
                               <w:rPr>
                                 <w:b/>
                                 <w:bCs/>
@@ -4125,7 +4124,7 @@
                   <w:txbxContent>
                     <w:p>
                       <w:pPr>
-                        <w:pStyle w:val="Contedodoquadrouser"/>
+                        <w:pStyle w:val="Contedodoquadro"/>
                         <w:rPr>
                           <w:b/>
                           <w:bCs/>
@@ -4195,7 +4194,7 @@
         <mc:AlternateContent>
           <mc:Choice Requires="wps">
             <w:drawing>
-              <wp:anchor behindDoc="0" distT="23495" distB="67945" distL="46355" distR="45085" simplePos="0" locked="0" layoutInCell="1" allowOverlap="1" relativeHeight="18" wp14:anchorId="36FFBE50">
+              <wp:anchor behindDoc="0" distT="23495" distB="67945" distL="46355" distR="45085" simplePos="0" locked="0" layoutInCell="1" allowOverlap="1" relativeHeight="21" wp14:anchorId="36FFBE50">
                 <wp:simplePos x="0" y="0"/>
                 <wp:positionH relativeFrom="column">
                   <wp:posOffset>1104900</wp:posOffset>
@@ -4251,7 +4250,7 @@
                         <w:txbxContent>
                           <w:p>
                             <w:pPr>
-                              <w:pStyle w:val="Contedodoquadrouser"/>
+                              <w:pStyle w:val="Contedodoquadro"/>
                               <w:jc w:val="center"/>
                               <w:rPr>
                                 <w:b/>
@@ -4290,7 +4289,7 @@
                   <w:txbxContent>
                     <w:p>
                       <w:pPr>
-                        <w:pStyle w:val="Contedodoquadrouser"/>
+                        <w:pStyle w:val="Contedodoquadro"/>
                         <w:jc w:val="center"/>
                         <w:rPr>
                           <w:b/>
@@ -4784,9 +4783,9 @@
         <w:rPr/>
       </w:pPr>
       <w:bookmarkStart w:id="11" w:name="_Toc208341100"/>
-      <w:bookmarkStart w:id="12" w:name="_insc0vnn24rq"/>
+      <w:bookmarkStart w:id="12" w:name="_y63ppj89aknf"/>
       <w:bookmarkStart w:id="13" w:name="_9ifolvgdxmor"/>
-      <w:bookmarkStart w:id="14" w:name="_y63ppj89aknf"/>
+      <w:bookmarkStart w:id="14" w:name="_insc0vnn24rq"/>
       <w:bookmarkEnd w:id="12"/>
       <w:bookmarkEnd w:id="13"/>
       <w:bookmarkEnd w:id="14"/>
@@ -4813,15 +4812,6 @@
       <w:r>
         <w:rPr/>
         <w:t>Requisitos funcionais, são declarações dos serviços que o sistema deve fornecer, do modo como o sistema deve reagir a determinadas entradas e de como deve se comportar em  determinadas situações. (Sommerville)</w:t>
-      </w:r>
-    </w:p>
-    <w:p>
-      <w:pPr>
-        <w:pStyle w:val="Normal"/>
-        <w:rPr/>
-      </w:pPr>
-      <w:r>
-        <w:rPr/>
       </w:r>
     </w:p>
     <w:p>
@@ -4833,11 +4823,7 @@
         </w:rPr>
       </w:pPr>
       <w:r>
-        <w:rPr>
-          <w:b/>
-          <w:bCs/>
-        </w:rPr>
-        <w:t>Exemplo de descrição:</w:t>
+        <w:rPr/>
       </w:r>
     </w:p>
     <w:p>
@@ -4866,8 +4852,8 @@
       </w:tblPr>
       <w:tblGrid>
         <w:gridCol w:w="1561"/>
-        <w:gridCol w:w="4499"/>
-        <w:gridCol w:w="2959"/>
+        <w:gridCol w:w="4498"/>
+        <w:gridCol w:w="2960"/>
       </w:tblGrid>
       <w:tr>
         <w:trPr/>
@@ -4904,7 +4890,7 @@
         </w:tc>
         <w:tc>
           <w:tcPr>
-            <w:tcW w:w="4499" w:type="dxa"/>
+            <w:tcW w:w="4498" w:type="dxa"/>
             <w:tcBorders/>
           </w:tcPr>
           <w:p>
@@ -4931,7 +4917,7 @@
         </w:tc>
         <w:tc>
           <w:tcPr>
-            <w:tcW w:w="2959" w:type="dxa"/>
+            <w:tcW w:w="2960" w:type="dxa"/>
             <w:tcBorders/>
           </w:tcPr>
           <w:p>
@@ -5017,8 +5003,8 @@
       </w:tblPr>
       <w:tblGrid>
         <w:gridCol w:w="1561"/>
-        <w:gridCol w:w="4499"/>
-        <w:gridCol w:w="2959"/>
+        <w:gridCol w:w="4498"/>
+        <w:gridCol w:w="2960"/>
       </w:tblGrid>
       <w:tr>
         <w:trPr/>
@@ -5055,7 +5041,7 @@
         </w:tc>
         <w:tc>
           <w:tcPr>
-            <w:tcW w:w="4499" w:type="dxa"/>
+            <w:tcW w:w="4498" w:type="dxa"/>
             <w:tcBorders/>
           </w:tcPr>
           <w:p>
@@ -5082,7 +5068,7 @@
         </w:tc>
         <w:tc>
           <w:tcPr>
-            <w:tcW w:w="2959" w:type="dxa"/>
+            <w:tcW w:w="2960" w:type="dxa"/>
             <w:tcBorders/>
           </w:tcPr>
           <w:p>
@@ -5168,8 +5154,8 @@
       </w:tblPr>
       <w:tblGrid>
         <w:gridCol w:w="1561"/>
-        <w:gridCol w:w="4499"/>
-        <w:gridCol w:w="2959"/>
+        <w:gridCol w:w="4498"/>
+        <w:gridCol w:w="2960"/>
       </w:tblGrid>
       <w:tr>
         <w:trPr/>
@@ -5206,7 +5192,7 @@
         </w:tc>
         <w:tc>
           <w:tcPr>
-            <w:tcW w:w="4499" w:type="dxa"/>
+            <w:tcW w:w="4498" w:type="dxa"/>
             <w:tcBorders/>
           </w:tcPr>
           <w:p>
@@ -5233,7 +5219,7 @@
         </w:tc>
         <w:tc>
           <w:tcPr>
-            <w:tcW w:w="2959" w:type="dxa"/>
+            <w:tcW w:w="2960" w:type="dxa"/>
             <w:tcBorders/>
           </w:tcPr>
           <w:p>
@@ -5333,6 +5319,190 @@
         <w:t>Requisitos não funcionais são restrições sobre os serviços ou funções oferecidas pelo sistema. Eles incluem restrições de tempo, restrições sobre o processo de desenvolvimento e restrições impostas por padrões. Os requisitos não funcionais se aplicam, frequentemente, ao sistema como um todo, em vez de às características individuais ou aos serviços. (Sommerville)</w:t>
       </w:r>
     </w:p>
+    <w:p>
+      <w:pPr>
+        <w:pStyle w:val="Normal"/>
+        <w:rPr/>
+      </w:pPr>
+      <w:r>
+        <w:rPr/>
+      </w:r>
+    </w:p>
+    <w:p>
+      <w:pPr>
+        <w:pStyle w:val="Normal"/>
+        <w:rPr/>
+      </w:pPr>
+      <w:r>
+        <w:rPr/>
+      </w:r>
+    </w:p>
+    <w:tbl>
+      <w:tblPr>
+        <w:tblStyle w:val="Tabelacomgrade"/>
+        <w:tblW w:w="9019" w:type="dxa"/>
+        <w:jc w:val="left"/>
+        <w:tblInd w:w="0" w:type="dxa"/>
+        <w:tblLayout w:type="fixed"/>
+        <w:tblCellMar>
+          <w:top w:w="0" w:type="dxa"/>
+          <w:left w:w="108" w:type="dxa"/>
+          <w:bottom w:w="0" w:type="dxa"/>
+          <w:right w:w="108" w:type="dxa"/>
+        </w:tblCellMar>
+        <w:tblLook w:firstRow="1" w:noVBand="1" w:lastRow="0" w:firstColumn="1" w:lastColumn="0" w:noHBand="0" w:val="04a0"/>
+      </w:tblPr>
+      <w:tblGrid>
+        <w:gridCol w:w="1561"/>
+        <w:gridCol w:w="4498"/>
+        <w:gridCol w:w="2960"/>
+      </w:tblGrid>
+      <w:tr>
+        <w:trPr/>
+        <w:tc>
+          <w:tcPr>
+            <w:tcW w:w="1561" w:type="dxa"/>
+            <w:tcBorders/>
+          </w:tcPr>
+          <w:p>
+            <w:pPr>
+              <w:pStyle w:val="Normal"/>
+              <w:widowControl/>
+              <w:suppressAutoHyphens w:val="true"/>
+              <w:spacing w:lineRule="auto" w:line="240" w:before="0" w:after="0"/>
+              <w:rPr>
+                <w:rFonts w:ascii="Arial" w:hAnsi="Arial" w:cs="Arial"/>
+                <w:b/>
+                <w:bCs/>
+              </w:rPr>
+            </w:pPr>
+            <w:r>
+              <w:rPr>
+                <w:rFonts w:eastAsia="Cambria" w:cs="Arial"/>
+                <w:b/>
+                <w:bCs/>
+                <w:kern w:val="0"/>
+                <w:sz w:val="22"/>
+                <w:szCs w:val="22"/>
+                <w:lang w:val="pt-BR" w:eastAsia="en-US" w:bidi="ar-SA"/>
+              </w:rPr>
+              <w:t>R</w:t>
+            </w:r>
+            <w:r>
+              <w:rPr>
+                <w:rFonts w:eastAsia="Cambria" w:cs="Arial"/>
+                <w:b/>
+                <w:bCs/>
+                <w:kern w:val="0"/>
+                <w:sz w:val="22"/>
+                <w:szCs w:val="22"/>
+                <w:lang w:val="pt-BR" w:eastAsia="en-US" w:bidi="ar-SA"/>
+              </w:rPr>
+              <w:t>N</w:t>
+            </w:r>
+            <w:r>
+              <w:rPr>
+                <w:rFonts w:eastAsia="Cambria" w:cs="Arial"/>
+                <w:b/>
+                <w:bCs/>
+                <w:kern w:val="0"/>
+                <w:sz w:val="22"/>
+                <w:szCs w:val="22"/>
+                <w:lang w:val="pt-BR" w:eastAsia="en-US" w:bidi="ar-SA"/>
+              </w:rPr>
+              <w:t>F01</w:t>
+            </w:r>
+          </w:p>
+        </w:tc>
+        <w:tc>
+          <w:tcPr>
+            <w:tcW w:w="4498" w:type="dxa"/>
+            <w:tcBorders/>
+          </w:tcPr>
+          <w:p>
+            <w:pPr>
+              <w:pStyle w:val="Normal"/>
+              <w:widowControl/>
+              <w:suppressAutoHyphens w:val="true"/>
+              <w:spacing w:lineRule="auto" w:line="240" w:before="0" w:after="0"/>
+              <w:rPr>
+                <w:rFonts w:ascii="Arial" w:hAnsi="Arial" w:cs="Arial"/>
+              </w:rPr>
+            </w:pPr>
+            <w:r>
+              <w:rPr>
+                <w:rFonts w:eastAsia="Cambria" w:cs="Arial"/>
+                <w:kern w:val="0"/>
+                <w:sz w:val="22"/>
+                <w:szCs w:val="22"/>
+                <w:lang w:val="pt-BR" w:eastAsia="en-US" w:bidi="ar-SA"/>
+              </w:rPr>
+              <w:t>1. Sistema Web</w:t>
+            </w:r>
+          </w:p>
+        </w:tc>
+        <w:tc>
+          <w:tcPr>
+            <w:tcW w:w="2960" w:type="dxa"/>
+            <w:tcBorders/>
+          </w:tcPr>
+          <w:p>
+            <w:pPr>
+              <w:pStyle w:val="Normal"/>
+              <w:widowControl/>
+              <w:suppressAutoHyphens w:val="true"/>
+              <w:spacing w:lineRule="auto" w:line="240" w:before="0" w:after="0"/>
+              <w:rPr>
+                <w:rFonts w:ascii="Arial" w:hAnsi="Arial" w:cs="Arial"/>
+              </w:rPr>
+            </w:pPr>
+            <w:r>
+              <w:rPr>
+                <w:rFonts w:eastAsia="Cambria" w:cs="Arial"/>
+                <w:kern w:val="0"/>
+                <w:sz w:val="22"/>
+                <w:szCs w:val="22"/>
+                <w:lang w:val="pt-BR" w:eastAsia="en-US" w:bidi="ar-SA"/>
+              </w:rPr>
+              <w:t>Essencial</w:t>
+            </w:r>
+          </w:p>
+        </w:tc>
+      </w:tr>
+      <w:tr>
+        <w:trPr>
+          <w:trHeight w:val="321" w:hRule="atLeast"/>
+        </w:trPr>
+        <w:tc>
+          <w:tcPr>
+            <w:tcW w:w="9019" w:type="dxa"/>
+            <w:gridSpan w:val="3"/>
+            <w:tcBorders/>
+          </w:tcPr>
+          <w:p>
+            <w:pPr>
+              <w:pStyle w:val="Normal"/>
+              <w:widowControl/>
+              <w:suppressAutoHyphens w:val="true"/>
+              <w:spacing w:lineRule="auto" w:line="240" w:before="0" w:after="0"/>
+              <w:rPr>
+                <w:rFonts w:ascii="Arial" w:hAnsi="Arial" w:cs="Arial"/>
+              </w:rPr>
+            </w:pPr>
+            <w:r>
+              <w:rPr>
+                <w:rFonts w:eastAsia="Cambria" w:cs="Arial"/>
+                <w:kern w:val="0"/>
+                <w:sz w:val="22"/>
+                <w:szCs w:val="22"/>
+                <w:lang w:val="pt-BR" w:eastAsia="en-US" w:bidi="ar-SA"/>
+              </w:rPr>
+              <w:t>O sistema deve ter uma tela para cadastro de novos usuários.</w:t>
+            </w:r>
+          </w:p>
+        </w:tc>
+      </w:tr>
+    </w:tbl>
     <w:p>
       <w:pPr>
         <w:pStyle w:val="Normal"/>
@@ -5711,7 +5881,7 @@
                 <w:szCs w:val="20"/>
                 <w:lang w:val="pt-BR" w:eastAsia="ar-SA" w:bidi="ar-SA"/>
               </w:rPr>
-              <w:t xml:space="preserve">Cadastro </w:t>
+              <w:t>Cadastro</w:t>
             </w:r>
           </w:p>
         </w:tc>
@@ -5861,8 +6031,11 @@
             </w:pPr>
             <w:r>
               <w:rPr>
-                <w:b/>
+                <w:rFonts w:eastAsia="Calibri"/>
+                <w:b w:val="false"/>
                 <w:bCs/>
+                <w:color w:themeColor="text1" w:val="000000"/>
+                <w:lang w:eastAsia="ar-SA"/>
               </w:rPr>
             </w:r>
           </w:p>
@@ -6012,8 +6185,11 @@
             </w:pPr>
             <w:r>
               <w:rPr>
-                <w:b/>
+                <w:rFonts w:eastAsia="Calibri"/>
+                <w:b w:val="false"/>
                 <w:bCs/>
+                <w:color w:themeColor="text1" w:val="000000"/>
+                <w:lang w:eastAsia="ar-SA"/>
               </w:rPr>
             </w:r>
           </w:p>
@@ -6165,8 +6341,11 @@
             </w:pPr>
             <w:r>
               <w:rPr>
-                <w:b/>
+                <w:rFonts w:eastAsia="Calibri"/>
+                <w:b w:val="false"/>
                 <w:bCs/>
+                <w:color w:themeColor="text1" w:val="000000"/>
+                <w:lang w:eastAsia="ar-SA"/>
               </w:rPr>
             </w:r>
           </w:p>
@@ -6319,8 +6498,11 @@
             </w:pPr>
             <w:r>
               <w:rPr>
-                <w:b/>
+                <w:rFonts w:eastAsia="Calibri"/>
+                <w:b w:val="false"/>
                 <w:bCs/>
+                <w:color w:themeColor="text1" w:val="000000"/>
+                <w:lang w:eastAsia="ar-SA"/>
               </w:rPr>
             </w:r>
           </w:p>
@@ -6472,8 +6654,11 @@
             </w:pPr>
             <w:r>
               <w:rPr>
-                <w:b/>
+                <w:rFonts w:eastAsia="Calibri"/>
+                <w:b w:val="false"/>
                 <w:bCs/>
+                <w:color w:themeColor="text1" w:val="000000"/>
+                <w:lang w:eastAsia="ar-SA"/>
               </w:rPr>
             </w:r>
           </w:p>
@@ -6599,16 +6784,6 @@
     <w:p>
       <w:pPr>
         <w:pStyle w:val="Normal"/>
-        <w:rPr/>
-      </w:pPr>
-      <w:r>
-        <w:rPr/>
-      </w:r>
-    </w:p>
-    <w:p>
-      <w:pPr>
-        <w:pStyle w:val="Normal"/>
-        <w:jc w:val="left"/>
         <w:rPr>
           <w:b/>
           <w:bCs/>
@@ -6671,8 +6846,8 @@
         <w:gridCol w:w="1019"/>
         <w:gridCol w:w="1020"/>
         <w:gridCol w:w="1097"/>
-        <w:gridCol w:w="1065"/>
-        <w:gridCol w:w="1108"/>
+        <w:gridCol w:w="1066"/>
+        <w:gridCol w:w="1107"/>
         <w:gridCol w:w="1170"/>
       </w:tblGrid>
       <w:tr>
@@ -6939,7 +7114,7 @@
         </w:tc>
         <w:tc>
           <w:tcPr>
-            <w:tcW w:w="1065" w:type="dxa"/>
+            <w:tcW w:w="1066" w:type="dxa"/>
             <w:tcBorders>
               <w:top w:val="single" w:sz="4" w:space="0" w:color="000000"/>
               <w:left w:val="single" w:sz="4" w:space="0" w:color="000000"/>
@@ -6984,7 +7159,7 @@
         </w:tc>
         <w:tc>
           <w:tcPr>
-            <w:tcW w:w="1108" w:type="dxa"/>
+            <w:tcW w:w="1107" w:type="dxa"/>
             <w:tcBorders>
               <w:top w:val="single" w:sz="4" w:space="0" w:color="000000"/>
               <w:left w:val="single" w:sz="4" w:space="0" w:color="000000"/>
@@ -7204,7 +7379,7 @@
         </w:tc>
         <w:tc>
           <w:tcPr>
-            <w:tcW w:w="1065" w:type="dxa"/>
+            <w:tcW w:w="1066" w:type="dxa"/>
             <w:tcBorders>
               <w:top w:val="single" w:sz="4" w:space="0" w:color="000000"/>
               <w:left w:val="single" w:sz="4" w:space="0" w:color="000000"/>
@@ -7224,7 +7399,7 @@
         </w:tc>
         <w:tc>
           <w:tcPr>
-            <w:tcW w:w="1108" w:type="dxa"/>
+            <w:tcW w:w="1107" w:type="dxa"/>
             <w:tcBorders>
               <w:top w:val="single" w:sz="4" w:space="0" w:color="000000"/>
               <w:left w:val="single" w:sz="4" w:space="0" w:color="000000"/>
@@ -7397,7 +7572,7 @@
         </w:tc>
         <w:tc>
           <w:tcPr>
-            <w:tcW w:w="1065" w:type="dxa"/>
+            <w:tcW w:w="1066" w:type="dxa"/>
             <w:tcBorders>
               <w:top w:val="single" w:sz="4" w:space="0" w:color="000000"/>
               <w:left w:val="single" w:sz="4" w:space="0" w:color="000000"/>
@@ -7417,7 +7592,7 @@
         </w:tc>
         <w:tc>
           <w:tcPr>
-            <w:tcW w:w="1108" w:type="dxa"/>
+            <w:tcW w:w="1107" w:type="dxa"/>
             <w:tcBorders>
               <w:top w:val="single" w:sz="4" w:space="0" w:color="000000"/>
               <w:left w:val="single" w:sz="4" w:space="0" w:color="000000"/>
@@ -7588,7 +7763,7 @@
         </w:tc>
         <w:tc>
           <w:tcPr>
-            <w:tcW w:w="1065" w:type="dxa"/>
+            <w:tcW w:w="1066" w:type="dxa"/>
             <w:tcBorders>
               <w:top w:val="single" w:sz="4" w:space="0" w:color="000000"/>
               <w:left w:val="single" w:sz="4" w:space="0" w:color="000000"/>
@@ -7608,7 +7783,7 @@
         </w:tc>
         <w:tc>
           <w:tcPr>
-            <w:tcW w:w="1108" w:type="dxa"/>
+            <w:tcW w:w="1107" w:type="dxa"/>
             <w:tcBorders>
               <w:top w:val="single" w:sz="4" w:space="0" w:color="000000"/>
               <w:left w:val="single" w:sz="4" w:space="0" w:color="000000"/>
@@ -7780,7 +7955,7 @@
         </w:tc>
         <w:tc>
           <w:tcPr>
-            <w:tcW w:w="1065" w:type="dxa"/>
+            <w:tcW w:w="1066" w:type="dxa"/>
             <w:tcBorders>
               <w:top w:val="single" w:sz="4" w:space="0" w:color="000000"/>
               <w:left w:val="single" w:sz="4" w:space="0" w:color="000000"/>
@@ -7800,7 +7975,7 @@
         </w:tc>
         <w:tc>
           <w:tcPr>
-            <w:tcW w:w="1108" w:type="dxa"/>
+            <w:tcW w:w="1107" w:type="dxa"/>
             <w:tcBorders>
               <w:top w:val="single" w:sz="4" w:space="0" w:color="000000"/>
               <w:left w:val="single" w:sz="4" w:space="0" w:color="000000"/>
@@ -7977,7 +8152,7 @@
         </w:tc>
         <w:tc>
           <w:tcPr>
-            <w:tcW w:w="1065" w:type="dxa"/>
+            <w:tcW w:w="1066" w:type="dxa"/>
             <w:tcBorders>
               <w:top w:val="single" w:sz="4" w:space="0" w:color="000000"/>
               <w:left w:val="single" w:sz="4" w:space="0" w:color="000000"/>
@@ -8002,7 +8177,7 @@
         </w:tc>
         <w:tc>
           <w:tcPr>
-            <w:tcW w:w="1108" w:type="dxa"/>
+            <w:tcW w:w="1107" w:type="dxa"/>
             <w:tcBorders>
               <w:top w:val="single" w:sz="4" w:space="0" w:color="000000"/>
               <w:left w:val="single" w:sz="4" w:space="0" w:color="000000"/>
@@ -8174,7 +8349,7 @@
         </w:tc>
         <w:tc>
           <w:tcPr>
-            <w:tcW w:w="1065" w:type="dxa"/>
+            <w:tcW w:w="1066" w:type="dxa"/>
             <w:tcBorders>
               <w:top w:val="single" w:sz="4" w:space="0" w:color="000000"/>
               <w:left w:val="single" w:sz="4" w:space="0" w:color="000000"/>
@@ -8195,7 +8370,7 @@
         </w:tc>
         <w:tc>
           <w:tcPr>
-            <w:tcW w:w="1108" w:type="dxa"/>
+            <w:tcW w:w="1107" w:type="dxa"/>
             <w:tcBorders>
               <w:top w:val="single" w:sz="4" w:space="0" w:color="000000"/>
               <w:left w:val="single" w:sz="4" w:space="0" w:color="000000"/>
@@ -8371,7 +8546,7 @@
         </w:tc>
         <w:tc>
           <w:tcPr>
-            <w:tcW w:w="1065" w:type="dxa"/>
+            <w:tcW w:w="1066" w:type="dxa"/>
             <w:tcBorders>
               <w:top w:val="single" w:sz="4" w:space="0" w:color="000000"/>
               <w:left w:val="single" w:sz="4" w:space="0" w:color="000000"/>
@@ -8396,7 +8571,7 @@
         </w:tc>
         <w:tc>
           <w:tcPr>
-            <w:tcW w:w="1108" w:type="dxa"/>
+            <w:tcW w:w="1107" w:type="dxa"/>
             <w:tcBorders>
               <w:top w:val="single" w:sz="4" w:space="0" w:color="000000"/>
               <w:left w:val="single" w:sz="4" w:space="0" w:color="000000"/>
@@ -8579,7 +8754,7 @@
         </w:tc>
         <w:tc>
           <w:tcPr>
-            <w:tcW w:w="1065" w:type="dxa"/>
+            <w:tcW w:w="1066" w:type="dxa"/>
             <w:tcBorders>
               <w:top w:val="single" w:sz="4" w:space="0" w:color="000000"/>
               <w:left w:val="single" w:sz="4" w:space="0" w:color="000000"/>
@@ -8604,7 +8779,7 @@
         </w:tc>
         <w:tc>
           <w:tcPr>
-            <w:tcW w:w="1108" w:type="dxa"/>
+            <w:tcW w:w="1107" w:type="dxa"/>
             <w:tcBorders>
               <w:top w:val="single" w:sz="4" w:space="0" w:color="000000"/>
               <w:left w:val="single" w:sz="4" w:space="0" w:color="000000"/>
@@ -8777,7 +8952,7 @@
         </w:tc>
         <w:tc>
           <w:tcPr>
-            <w:tcW w:w="1065" w:type="dxa"/>
+            <w:tcW w:w="1066" w:type="dxa"/>
             <w:tcBorders>
               <w:top w:val="single" w:sz="4" w:space="0" w:color="000000"/>
               <w:left w:val="single" w:sz="4" w:space="0" w:color="000000"/>
@@ -8798,7 +8973,7 @@
         </w:tc>
         <w:tc>
           <w:tcPr>
-            <w:tcW w:w="1108" w:type="dxa"/>
+            <w:tcW w:w="1107" w:type="dxa"/>
             <w:tcBorders>
               <w:top w:val="single" w:sz="4" w:space="0" w:color="000000"/>
               <w:left w:val="single" w:sz="4" w:space="0" w:color="000000"/>
@@ -8969,7 +9144,7 @@
         </w:tc>
         <w:tc>
           <w:tcPr>
-            <w:tcW w:w="1065" w:type="dxa"/>
+            <w:tcW w:w="1066" w:type="dxa"/>
             <w:tcBorders>
               <w:top w:val="single" w:sz="4" w:space="0" w:color="000000"/>
               <w:left w:val="single" w:sz="4" w:space="0" w:color="000000"/>
@@ -8989,7 +9164,7 @@
         </w:tc>
         <w:tc>
           <w:tcPr>
-            <w:tcW w:w="1108" w:type="dxa"/>
+            <w:tcW w:w="1107" w:type="dxa"/>
             <w:tcBorders>
               <w:top w:val="single" w:sz="4" w:space="0" w:color="000000"/>
               <w:left w:val="single" w:sz="4" w:space="0" w:color="000000"/>
@@ -9160,7 +9335,7 @@
         </w:tc>
         <w:tc>
           <w:tcPr>
-            <w:tcW w:w="1065" w:type="dxa"/>
+            <w:tcW w:w="1066" w:type="dxa"/>
             <w:tcBorders>
               <w:top w:val="single" w:sz="4" w:space="0" w:color="000000"/>
               <w:left w:val="single" w:sz="4" w:space="0" w:color="000000"/>
@@ -9180,7 +9355,7 @@
         </w:tc>
         <w:tc>
           <w:tcPr>
-            <w:tcW w:w="1108" w:type="dxa"/>
+            <w:tcW w:w="1107" w:type="dxa"/>
             <w:tcBorders>
               <w:top w:val="single" w:sz="4" w:space="0" w:color="000000"/>
               <w:left w:val="single" w:sz="4" w:space="0" w:color="000000"/>
@@ -9237,20 +9412,289 @@
     </w:p>
     <w:p>
       <w:pPr>
+        <w:pStyle w:val="Heading1"/>
+        <w:numPr>
+          <w:ilvl w:val="0"/>
+          <w:numId w:val="0"/>
+        </w:numPr>
+        <w:spacing w:before="0" w:after="120"/>
+        <w:ind w:hanging="0" w:left="0"/>
+        <w:rPr/>
+      </w:pPr>
+      <w:r>
+        <w:rPr/>
+        <w:t>3.</w:t>
+      </w:r>
+      <w:bookmarkStart w:id="21" w:name="_Toc208341105"/>
+      <w:r>
+        <w:rPr/>
+        <w:t>Documentação do Sistema</w:t>
+      </w:r>
+      <w:bookmarkEnd w:id="21"/>
+    </w:p>
+    <w:p>
+      <w:pPr>
+        <w:pStyle w:val="Normal"/>
+        <w:rPr/>
+      </w:pPr>
+      <w:r>
+        <w:rPr/>
+        <w:t>Neste capítulo, são apresentados os documentos técnicos que descrevem os aspectos fundamentais do sistema desenvolvido, fornecendo uma base sólida para compreensão e manutenção futura. A documentação é uma parte essencial do processo de desenvolvimento de software, pois oferece um registro detalhado das decisões tomadas e das características do sistema.</w:t>
+      </w:r>
+    </w:p>
+    <w:p>
+      <w:pPr>
+        <w:pStyle w:val="Normal"/>
+        <w:rPr/>
+      </w:pPr>
+      <w:r>
+        <w:rPr/>
+      </w:r>
+    </w:p>
+    <w:p>
+      <w:pPr>
+        <w:pStyle w:val="Heading2"/>
+        <w:rPr/>
+      </w:pPr>
+      <w:bookmarkStart w:id="22" w:name="_Toc208341106"/>
+      <w:r>
+        <w:rPr/>
+        <w:t>3.1 Metodologia de Desenvolvimento</w:t>
+      </w:r>
+      <w:bookmarkEnd w:id="22"/>
+    </w:p>
+    <w:p>
+      <w:pPr>
+        <w:pStyle w:val="Normal"/>
+        <w:rPr/>
+      </w:pPr>
+      <w:r>
+        <w:rPr/>
+        <w:t xml:space="preserve">Conjunto de processos, práticas e diretrizes que guiam o ciclo de vida do desenvolvimento de software, desde a concepção até a entrega e manutenção do produto final. Ela define como o trabalho é organizado, como as decisões são tomadas e como as atividades são realizadas ao longo do projeto. Uma metodologia pode ser ágil, como o Scrum ou o Kanban, ou tradicional, como o modelo em cascata. </w:t>
+      </w:r>
+    </w:p>
+    <w:p>
+      <w:pPr>
+        <w:pStyle w:val="Normal"/>
+        <w:rPr/>
+      </w:pPr>
+      <w:r>
+        <w:rPr/>
+      </w:r>
+    </w:p>
+    <w:p>
+      <w:pPr>
+        <w:pStyle w:val="Heading2"/>
+        <w:rPr/>
+      </w:pPr>
+      <w:bookmarkStart w:id="23" w:name="_Toc208341107"/>
+      <w:r>
+        <w:rPr/>
+        <w:t>3.2 Diagramas UML</w:t>
+      </w:r>
+      <w:bookmarkEnd w:id="23"/>
+    </w:p>
+    <w:p>
+      <w:pPr>
+        <w:pStyle w:val="Normal"/>
+        <w:rPr/>
+      </w:pPr>
+      <w:r>
+        <w:rPr/>
+      </w:r>
+    </w:p>
+    <w:p>
+      <w:pPr>
+        <w:pStyle w:val="Normal"/>
+        <w:rPr/>
+      </w:pPr>
+      <w:r>
+        <w:rPr/>
+        <w:t xml:space="preserve">Diagrama de caso de uso </w:t>
+      </w:r>
+      <w:bookmarkStart w:id="24" w:name="_jhl60fg4121z"/>
+      <w:bookmarkStart w:id="25" w:name="_hlu1hcm6n5za"/>
+      <w:bookmarkStart w:id="26" w:name="_tjl1pe5ei6dw"/>
+      <w:bookmarkEnd w:id="24"/>
+      <w:bookmarkEnd w:id="25"/>
+      <w:bookmarkEnd w:id="26"/>
+    </w:p>
+    <w:p>
+      <w:pPr>
+        <w:pStyle w:val="Normal"/>
+        <w:rPr/>
+      </w:pPr>
+      <w:r>
+        <w:rPr/>
+        <w:t xml:space="preserve">Diagrama de classes </w:t>
+      </w:r>
+      <w:bookmarkStart w:id="27" w:name="_xmux0r3xll0b"/>
+      <w:bookmarkEnd w:id="27"/>
+    </w:p>
+    <w:p>
+      <w:pPr>
+        <w:pStyle w:val="Normal"/>
+        <w:rPr/>
+      </w:pPr>
+      <w:r>
+        <w:rPr/>
+        <w:t>Diagrama de sequência</w:t>
+      </w:r>
+      <w:r>
+        <w:br w:type="page"/>
+      </w:r>
+    </w:p>
+    <w:p>
+      <w:pPr>
         <w:pStyle w:val="Normal"/>
         <w:jc w:val="left"/>
         <w:rPr>
           <w:b/>
-          <w:sz w:val="28"/>
-          <w:szCs w:val="28"/>
+          <w:bCs/>
+          <w:sz w:val="24"/>
+          <w:szCs w:val="24"/>
         </w:rPr>
       </w:pPr>
       <w:r>
         <w:rPr>
           <w:b/>
-          <w:sz w:val="28"/>
-          <w:szCs w:val="28"/>
+          <w:bCs/>
+          <w:sz w:val="24"/>
+          <w:szCs w:val="24"/>
         </w:rPr>
+        <w:t>3.2.1 – Diagrama de Caso de Uso</w:t>
+      </w:r>
+    </w:p>
+    <w:p>
+      <w:pPr>
+        <w:pStyle w:val="Normal"/>
+        <w:jc w:val="left"/>
+        <w:rPr>
+          <w:b/>
+          <w:bCs/>
+        </w:rPr>
+      </w:pPr>
+      <w:r>
+        <w:rPr>
+          <w:b/>
+          <w:bCs/>
+        </w:rPr>
+      </w:r>
+    </w:p>
+    <w:p>
+      <w:pPr>
+        <w:pStyle w:val="Normal"/>
+        <w:jc w:val="left"/>
+        <w:rPr>
+          <w:b/>
+          <w:bCs/>
+        </w:rPr>
+      </w:pPr>
+      <w:r>
+        <w:rPr>
+          <w:b/>
+          <w:bCs/>
+        </w:rPr>
+        <w:drawing>
+          <wp:anchor behindDoc="0" distT="0" distB="0" distL="0" distR="0" simplePos="0" locked="0" layoutInCell="0" allowOverlap="1" relativeHeight="23">
+            <wp:simplePos x="0" y="0"/>
+            <wp:positionH relativeFrom="column">
+              <wp:align>center</wp:align>
+            </wp:positionH>
+            <wp:positionV relativeFrom="paragraph">
+              <wp:posOffset>635</wp:posOffset>
+            </wp:positionV>
+            <wp:extent cx="5248275" cy="6671945"/>
+            <wp:effectExtent l="0" t="0" r="0" b="0"/>
+            <wp:wrapSquare wrapText="largest"/>
+            <wp:docPr id="6" name="Figura1" descr=""/>
+            <wp:cNvGraphicFramePr>
+              <a:graphicFrameLocks xmlns:a="http://schemas.openxmlformats.org/drawingml/2006/main" noChangeAspect="1"/>
+            </wp:cNvGraphicFramePr>
+            <a:graphic xmlns:a="http://schemas.openxmlformats.org/drawingml/2006/main">
+              <a:graphicData uri="http://schemas.openxmlformats.org/drawingml/2006/picture">
+                <pic:pic xmlns:pic="http://schemas.openxmlformats.org/drawingml/2006/picture">
+                  <pic:nvPicPr>
+                    <pic:cNvPr id="6" name="Figura1" descr=""/>
+                    <pic:cNvPicPr>
+                      <a:picLocks noChangeAspect="1" noChangeArrowheads="1"/>
+                    </pic:cNvPicPr>
+                  </pic:nvPicPr>
+                  <pic:blipFill>
+                    <a:blip r:embed="rId4"/>
+                    <a:srcRect l="-181" t="-106" r="-181" b="-106"/>
+                    <a:stretch>
+                      <a:fillRect/>
+                    </a:stretch>
+                  </pic:blipFill>
+                  <pic:spPr bwMode="auto">
+                    <a:xfrm>
+                      <a:off x="0" y="0"/>
+                      <a:ext cx="5248275" cy="6671945"/>
+                    </a:xfrm>
+                    <a:prstGeom prst="rect">
+                      <a:avLst/>
+                    </a:prstGeom>
+                    <a:noFill/>
+                    <a:ln>
+                      <a:solidFill>
+                        <a:srgbClr val="000000"/>
+                      </a:solidFill>
+                    </a:ln>
+                  </pic:spPr>
+                </pic:pic>
+              </a:graphicData>
+            </a:graphic>
+          </wp:anchor>
+        </w:drawing>
+      </w:r>
+    </w:p>
+    <w:p>
+      <w:pPr>
+        <w:pStyle w:val="Normal"/>
+        <w:jc w:val="left"/>
+        <w:rPr>
+          <w:b/>
+          <w:bCs/>
+        </w:rPr>
+      </w:pPr>
+      <w:r>
+        <w:rPr>
+          <w:b/>
+          <w:bCs/>
+        </w:rPr>
+      </w:r>
+    </w:p>
+    <w:p>
+      <w:pPr>
+        <w:pStyle w:val="Normal"/>
+        <w:jc w:val="left"/>
+        <w:rPr>
+          <w:b/>
+          <w:bCs/>
+        </w:rPr>
+      </w:pPr>
+      <w:r>
+        <w:rPr>
+          <w:b/>
+          <w:bCs/>
+        </w:rPr>
+      </w:r>
+    </w:p>
+    <w:p>
+      <w:pPr>
+        <w:pStyle w:val="Normal"/>
+        <w:jc w:val="left"/>
+        <w:rPr>
+          <w:b/>
+          <w:bCs/>
+        </w:rPr>
+      </w:pPr>
+      <w:r>
+        <w:rPr>
+          <w:b/>
+          <w:bCs/>
+        </w:rPr>
       </w:r>
       <w:r>
         <w:br w:type="page"/>
@@ -9258,129 +9702,11 @@
     </w:p>
     <w:p>
       <w:pPr>
-        <w:pStyle w:val="Heading1"/>
-        <w:numPr>
-          <w:ilvl w:val="0"/>
-          <w:numId w:val="1"/>
-        </w:numPr>
-        <w:spacing w:before="0" w:after="120"/>
-        <w:ind w:hanging="284" w:left="284"/>
-        <w:rPr/>
-      </w:pPr>
-      <w:bookmarkStart w:id="21" w:name="_Toc208341105"/>
-      <w:r>
-        <w:rPr/>
-        <w:t>Documentação do Sistema</w:t>
-      </w:r>
-      <w:bookmarkEnd w:id="21"/>
-    </w:p>
-    <w:p>
-      <w:pPr>
-        <w:pStyle w:val="Normal"/>
-        <w:rPr/>
-      </w:pPr>
-      <w:r>
-        <w:rPr/>
-        <w:t>Neste capítulo, são apresentados os documentos técnicos que descrevem os aspectos fundamentais do sistema desenvolvido, fornecendo uma base sólida para compreensão e manutenção futura. A documentação é uma parte essencial do processo de desenvolvimento de software, pois oferece um registro detalhado das decisões tomadas e das características do sistema.</w:t>
-      </w:r>
-    </w:p>
-    <w:p>
-      <w:pPr>
-        <w:pStyle w:val="Normal"/>
-        <w:rPr/>
-      </w:pPr>
-      <w:r>
-        <w:rPr/>
-      </w:r>
-    </w:p>
-    <w:p>
-      <w:pPr>
-        <w:pStyle w:val="Heading2"/>
-        <w:rPr/>
-      </w:pPr>
-      <w:bookmarkStart w:id="22" w:name="_Toc208341106"/>
-      <w:r>
-        <w:rPr/>
-        <w:t>3.1 Metodologia de Desenvolvimento</w:t>
-      </w:r>
-      <w:bookmarkEnd w:id="22"/>
-    </w:p>
-    <w:p>
-      <w:pPr>
-        <w:pStyle w:val="Normal"/>
-        <w:rPr/>
-      </w:pPr>
-      <w:r>
-        <w:rPr/>
-        <w:t xml:space="preserve">Conjunto de processos, práticas e diretrizes que guiam o ciclo de vida do desenvolvimento de software, desde a concepção até a entrega e manutenção do produto final. Ela define como o trabalho é organizado, como as decisões são tomadas e como as atividades são realizadas ao longo do projeto. Uma metodologia pode ser ágil, como o Scrum ou o Kanban, ou tradicional, como o modelo em cascata. </w:t>
-      </w:r>
-    </w:p>
-    <w:p>
-      <w:pPr>
-        <w:pStyle w:val="Normal"/>
-        <w:rPr/>
-      </w:pPr>
-      <w:r>
-        <w:rPr/>
-      </w:r>
-    </w:p>
-    <w:p>
-      <w:pPr>
-        <w:pStyle w:val="Heading2"/>
-        <w:rPr/>
-      </w:pPr>
-      <w:bookmarkStart w:id="23" w:name="_Toc208341107"/>
-      <w:r>
-        <w:rPr/>
-        <w:t>3.2 Diagramas UML</w:t>
-      </w:r>
-      <w:bookmarkEnd w:id="23"/>
-    </w:p>
-    <w:p>
-      <w:pPr>
-        <w:pStyle w:val="Normal"/>
-        <w:rPr/>
-      </w:pPr>
-      <w:r>
-        <w:rPr/>
-      </w:r>
-    </w:p>
-    <w:p>
-      <w:pPr>
-        <w:pStyle w:val="Normal"/>
-        <w:rPr/>
-      </w:pPr>
-      <w:r>
-        <w:rPr/>
-        <w:t xml:space="preserve">Diagrama de caso de uso </w:t>
-      </w:r>
-      <w:bookmarkStart w:id="24" w:name="_tjl1pe5ei6dw"/>
-      <w:bookmarkStart w:id="25" w:name="_hlu1hcm6n5za"/>
-      <w:bookmarkStart w:id="26" w:name="_jhl60fg4121z"/>
-      <w:bookmarkEnd w:id="24"/>
-      <w:bookmarkEnd w:id="25"/>
-      <w:bookmarkEnd w:id="26"/>
-    </w:p>
-    <w:p>
-      <w:pPr>
-        <w:pStyle w:val="Normal"/>
-        <w:rPr/>
-      </w:pPr>
-      <w:r>
-        <w:rPr/>
-        <w:t xml:space="preserve">Diagrama de classes </w:t>
-      </w:r>
-      <w:bookmarkStart w:id="27" w:name="_xmux0r3xll0b"/>
-      <w:bookmarkEnd w:id="27"/>
-    </w:p>
-    <w:p>
-      <w:pPr>
-        <w:pStyle w:val="Normal"/>
-        <w:rPr/>
-      </w:pPr>
-      <w:r>
-        <w:rPr/>
-        <w:t xml:space="preserve">Diagrama de sequência </w:t>
+        <w:pStyle w:val="Normal"/>
+        <w:rPr/>
+      </w:pPr>
+      <w:r>
+        <w:rPr/>
       </w:r>
     </w:p>
     <w:p>
@@ -9596,18 +9922,18 @@
         <w:rPr/>
         <w:t xml:space="preserve"> </w:t>
       </w:r>
-      <w:bookmarkStart w:id="37" w:name="_2zqrayimty9"/>
-      <w:bookmarkStart w:id="38" w:name="_nn0nimgeko23"/>
-      <w:bookmarkStart w:id="39" w:name="_6gn227md0o7x"/>
-      <w:bookmarkStart w:id="40" w:name="_j12f6xsp0jfi"/>
-      <w:bookmarkStart w:id="41" w:name="_6mad4wn9nuav"/>
-      <w:bookmarkStart w:id="42" w:name="_3cwavtvg9zuo"/>
-      <w:bookmarkStart w:id="43" w:name="_v4tufsg5tzi2"/>
-      <w:bookmarkStart w:id="44" w:name="_c05mh8u26u55"/>
-      <w:bookmarkStart w:id="45" w:name="_4silupz56pcl"/>
-      <w:bookmarkStart w:id="46" w:name="_svvhujvzdaoc"/>
-      <w:bookmarkStart w:id="47" w:name="_eys2dox2ksiz"/>
-      <w:bookmarkStart w:id="48" w:name="_c416v7vsc6tu"/>
+      <w:bookmarkStart w:id="37" w:name="_c416v7vsc6tu"/>
+      <w:bookmarkStart w:id="38" w:name="_eys2dox2ksiz"/>
+      <w:bookmarkStart w:id="39" w:name="_svvhujvzdaoc"/>
+      <w:bookmarkStart w:id="40" w:name="_4silupz56pcl"/>
+      <w:bookmarkStart w:id="41" w:name="_c05mh8u26u55"/>
+      <w:bookmarkStart w:id="42" w:name="_v4tufsg5tzi2"/>
+      <w:bookmarkStart w:id="43" w:name="_3cwavtvg9zuo"/>
+      <w:bookmarkStart w:id="44" w:name="_6mad4wn9nuav"/>
+      <w:bookmarkStart w:id="45" w:name="_j12f6xsp0jfi"/>
+      <w:bookmarkStart w:id="46" w:name="_6gn227md0o7x"/>
+      <w:bookmarkStart w:id="47" w:name="_nn0nimgeko23"/>
+      <w:bookmarkStart w:id="48" w:name="_2zqrayimty9"/>
       <w:bookmarkEnd w:id="37"/>
       <w:bookmarkEnd w:id="38"/>
       <w:bookmarkEnd w:id="39"/>
@@ -9854,9 +10180,9 @@
       </w:r>
     </w:p>
     <w:sectPr>
-      <w:headerReference w:type="even" r:id="rId4"/>
-      <w:headerReference w:type="default" r:id="rId5"/>
-      <w:headerReference w:type="first" r:id="rId6"/>
+      <w:headerReference w:type="even" r:id="rId5"/>
+      <w:headerReference w:type="default" r:id="rId6"/>
+      <w:headerReference w:type="first" r:id="rId7"/>
       <w:type w:val="nextPage"/>
       <w:pgSz w:w="11906" w:h="16838"/>
       <w:pgMar w:left="1440" w:right="1440" w:gutter="0" w:header="720" w:top="1440" w:footer="0" w:bottom="1440"/>
@@ -9897,7 +10223,7 @@
         <wp:inline distT="0" distB="0" distL="0" distR="0">
           <wp:extent cx="3600450" cy="657225"/>
           <wp:effectExtent l="0" t="0" r="0" b="0"/>
-          <wp:docPr id="6" name="Figura2" descr="logo-novo-cps-cor"/>
+          <wp:docPr id="7" name="Figura2" descr="logo-novo-cps-cor"/>
           <wp:cNvGraphicFramePr>
             <a:graphicFrameLocks xmlns:a="http://schemas.openxmlformats.org/drawingml/2006/main" noChangeAspect="1"/>
           </wp:cNvGraphicFramePr>
@@ -9905,7 +10231,7 @@
             <a:graphicData uri="http://schemas.openxmlformats.org/drawingml/2006/picture">
               <pic:pic xmlns:pic="http://schemas.openxmlformats.org/drawingml/2006/picture">
                 <pic:nvPicPr>
-                  <pic:cNvPr id="6" name="Figura2" descr="logo-novo-cps-cor"/>
+                  <pic:cNvPr id="7" name="Figura2" descr="logo-novo-cps-cor"/>
                   <pic:cNvPicPr>
                     <a:picLocks noChangeAspect="1" noChangeArrowheads="1"/>
                   </pic:cNvPicPr>
@@ -10011,7 +10337,7 @@
         <wp:inline distT="0" distB="0" distL="0" distR="0">
           <wp:extent cx="3600450" cy="657225"/>
           <wp:effectExtent l="0" t="0" r="0" b="0"/>
-          <wp:docPr id="7" name="Figura2" descr="logo-novo-cps-cor"/>
+          <wp:docPr id="8" name="Figura2" descr="logo-novo-cps-cor"/>
           <wp:cNvGraphicFramePr>
             <a:graphicFrameLocks xmlns:a="http://schemas.openxmlformats.org/drawingml/2006/main" noChangeAspect="1"/>
           </wp:cNvGraphicFramePr>
@@ -10019,7 +10345,7 @@
             <a:graphicData uri="http://schemas.openxmlformats.org/drawingml/2006/picture">
               <pic:pic xmlns:pic="http://schemas.openxmlformats.org/drawingml/2006/picture">
                 <pic:nvPicPr>
-                  <pic:cNvPr id="7" name="Figura2" descr="logo-novo-cps-cor"/>
+                  <pic:cNvPr id="8" name="Figura2" descr="logo-novo-cps-cor"/>
                   <pic:cNvPicPr>
                     <a:picLocks noChangeAspect="1" noChangeArrowheads="1"/>
                   </pic:cNvPicPr>
@@ -11123,18 +11449,18 @@
       <w:szCs w:val="24"/>
     </w:rPr>
   </w:style>
+  <w:style w:type="character" w:styleId="Vnculodendice">
+    <w:name w:val="Vínculo de índice"/>
+    <w:qFormat/>
+    <w:rPr/>
+  </w:style>
   <w:style w:type="character" w:styleId="Vnculodendiceuser">
     <w:name w:val="Vínculo de índice (user)"/>
     <w:qFormat/>
     <w:rPr/>
   </w:style>
-  <w:style w:type="character" w:styleId="Vnculodendice">
-    <w:name w:val="Vínculo de índice"/>
-    <w:qFormat/>
-    <w:rPr/>
-  </w:style>
-  <w:style w:type="character" w:styleId="Marcadores">
-    <w:name w:val="Marcadores"/>
+  <w:style w:type="character" w:styleId="Marcadoresuser">
+    <w:name w:val="Marcadores (user)"/>
     <w:qFormat/>
     <w:rPr>
       <w:rFonts w:ascii="OpenSymbol" w:hAnsi="OpenSymbol" w:eastAsia="OpenSymbol" w:cs="OpenSymbol"/>
@@ -11273,15 +11599,15 @@
     </w:pPr>
     <w:rPr/>
   </w:style>
-  <w:style w:type="paragraph" w:styleId="Cabealhoerodapuser">
-    <w:name w:val="Cabeçalho e rodapé (user)"/>
+  <w:style w:type="paragraph" w:styleId="Cabealhoerodap">
+    <w:name w:val="Cabeçalho e rodapé"/>
     <w:basedOn w:val="Normal"/>
     <w:qFormat/>
     <w:pPr/>
     <w:rPr/>
   </w:style>
-  <w:style w:type="paragraph" w:styleId="Cabealhoerodap">
-    <w:name w:val="Cabeçalho e rodapé"/>
+  <w:style w:type="paragraph" w:styleId="Cabealhoerodapuser">
+    <w:name w:val="Cabeçalho e rodapé (user)"/>
     <w:basedOn w:val="Normal"/>
     <w:qFormat/>
     <w:pPr/>
@@ -11323,7 +11649,7 @@
   </w:style>
   <w:style w:type="paragraph" w:styleId="IndexHeading">
     <w:name w:val="index heading"/>
-    <w:basedOn w:val="Ttulouser"/>
+    <w:basedOn w:val="Ttulo"/>
     <w:pPr/>
     <w:rPr/>
   </w:style>
@@ -11379,6 +11705,13 @@
     </w:pPr>
     <w:rPr/>
   </w:style>
+  <w:style w:type="paragraph" w:styleId="Contedodoquadro">
+    <w:name w:val="Conteúdo do quadro"/>
+    <w:basedOn w:val="Normal"/>
+    <w:qFormat/>
+    <w:pPr/>
+    <w:rPr/>
+  </w:style>
   <w:style w:type="paragraph" w:styleId="Contedodoquadrouser">
     <w:name w:val="Conteúdo do quadro (user)"/>
     <w:basedOn w:val="Normal"/>
@@ -11386,15 +11719,31 @@
     <w:pPr/>
     <w:rPr/>
   </w:style>
-  <w:style w:type="paragraph" w:styleId="Contedodoquadro">
-    <w:name w:val="Conteúdo do quadro"/>
+  <w:style w:type="paragraph" w:styleId="Contedodatabela">
+    <w:name w:val="Conteúdo da tabela"/>
     <w:basedOn w:val="Normal"/>
     <w:qFormat/>
-    <w:pPr/>
+    <w:pPr>
+      <w:widowControl w:val="false"/>
+      <w:suppressLineNumbers/>
+    </w:pPr>
     <w:rPr/>
   </w:style>
-  <w:style w:type="numbering" w:styleId="Semlistauser" w:default="1">
-    <w:name w:val="Sem lista (user)"/>
+  <w:style w:type="paragraph" w:styleId="Ttulodetabela">
+    <w:name w:val="Título de tabela"/>
+    <w:basedOn w:val="Contedodatabela"/>
+    <w:qFormat/>
+    <w:pPr>
+      <w:suppressLineNumbers/>
+      <w:jc w:val="center"/>
+    </w:pPr>
+    <w:rPr>
+      <w:b/>
+      <w:bCs/>
+    </w:rPr>
+  </w:style>
+  <w:style w:type="numbering" w:styleId="Semlista" w:default="1">
+    <w:name w:val="Sem lista"/>
     <w:uiPriority w:val="99"/>
     <w:semiHidden/>
     <w:unhideWhenUsed/>

</xml_diff>

<commit_message>
Comitando Mudanças na documentação.
</commit_message>
<xml_diff>
--- a/Documentação/Padrão_Documentação_ES2V25_2[1].docx
+++ b/Documentação/Padrão_Documentação_ES2V25_2[1].docx
@@ -5631,7 +5631,7 @@
                 <w:szCs w:val="22"/>
                 <w:lang w:val="pt-BR" w:eastAsia="en-US" w:bidi="ar-SA"/>
               </w:rPr>
-              <w:t>Desejável</w:t>
+              <w:t>Essencial</w:t>
             </w:r>
           </w:p>
         </w:tc>
@@ -5794,7 +5794,7 @@
                 <w:szCs w:val="22"/>
                 <w:lang w:val="pt-BR" w:eastAsia="en-US" w:bidi="ar-SA"/>
               </w:rPr>
-              <w:t>Desejável</w:t>
+              <w:t>Essencial</w:t>
             </w:r>
           </w:p>
         </w:tc>
@@ -5827,7 +5827,7 @@
                 <w:szCs w:val="22"/>
                 <w:lang w:val="pt-BR" w:eastAsia="en-US" w:bidi="ar-SA"/>
               </w:rPr>
-              <w:t>descrição</w:t>
+              <w:t>O sistema deve permitir agendar um serviço, selecionando o pet, o serviço, a data e o funcionário designado.</w:t>
             </w:r>
           </w:p>
         </w:tc>

</xml_diff>